<commit_message>
[UPDATE] Added a column and row constraints to the CSP Formulation
</commit_message>
<xml_diff>
--- a/Assignment 06/Assignment 06 - CSP Formulation.docx
+++ b/Assignment 06/Assignment 06 - CSP Formulation.docx
@@ -693,7 +693,19 @@
         <w:rPr>
           <w:lang w:val="en-US"/>
         </w:rPr>
-        <w:t>-The same building height (digit) can not appear more than once in a row.</w:t>
+        <w:t>-</w:t>
+      </w:r>
+      <w:r>
+        <w:rPr>
+          <w:lang w:val="en-US"/>
+        </w:rPr>
+        <w:t xml:space="preserve"> </w:t>
+      </w:r>
+      <w:r>
+        <w:rPr>
+          <w:lang w:val="en-US"/>
+        </w:rPr>
+        <w:t>The same building height (digit) can not appear more than once in a row.</w:t>
       </w:r>
     </w:p>
     <w:p>
@@ -706,16 +718,163 @@
         <w:rPr>
           <w:lang w:val="en-US"/>
         </w:rPr>
-        <w:t xml:space="preserve">-The same building height (digit) can not appear more than once in a </w:t>
-      </w:r>
-      <w:r>
-        <w:rPr>
-          <w:lang w:val="en-US"/>
-        </w:rPr>
-        <w:t>column.</w:t>
+        <w:t>-</w:t>
+      </w:r>
+      <w:r>
+        <w:rPr>
+          <w:lang w:val="en-US"/>
+        </w:rPr>
+        <w:t xml:space="preserve"> </w:t>
+      </w:r>
+      <w:r>
+        <w:rPr>
+          <w:lang w:val="en-US"/>
+        </w:rPr>
+        <w:t>The same building height (digit) can not appear more than once in a column.</w:t>
+      </w:r>
+    </w:p>
+    <w:p>
+      <w:pPr>
+        <w:rPr>
+          <w:lang w:val="en-US"/>
+        </w:rPr>
+      </w:pPr>
+      <w:r>
+        <w:rPr>
+          <w:lang w:val="en-US"/>
+        </w:rPr>
+        <w:t>- Each column has an upper value N, which states de amount of buildings that should be visible to a bystander on the spot. The column should have an increasing sequence of N elements from top to bottom.</w:t>
+      </w:r>
+    </w:p>
+    <w:p>
+      <w:pPr>
+        <w:rPr>
+          <w:lang w:val="en-US"/>
+        </w:rPr>
+      </w:pPr>
+      <w:r>
+        <w:rPr>
+          <w:lang w:val="en-US"/>
+        </w:rPr>
+        <w:t>-</w:t>
+      </w:r>
+      <w:r>
+        <w:rPr>
+          <w:lang w:val="en-US"/>
+        </w:rPr>
+        <w:t xml:space="preserve"> </w:t>
+      </w:r>
+      <w:r>
+        <w:rPr>
+          <w:lang w:val="en-US"/>
+        </w:rPr>
+        <w:t xml:space="preserve">Each column has a </w:t>
+      </w:r>
+      <w:r>
+        <w:rPr>
+          <w:lang w:val="en-US"/>
+        </w:rPr>
+        <w:t>lower</w:t>
+      </w:r>
+      <w:r>
+        <w:rPr>
+          <w:lang w:val="en-US"/>
+        </w:rPr>
+        <w:t xml:space="preserve"> value N, which states de amount of buildings that should be visible to a bystander on the spot. The column should have an increasing sequence of N elements</w:t>
+      </w:r>
+      <w:r>
+        <w:rPr>
+          <w:lang w:val="en-US"/>
+        </w:rPr>
+        <w:t xml:space="preserve"> from the bottom to the top</w:t>
+      </w:r>
+      <w:r>
+        <w:rPr>
+          <w:lang w:val="en-US"/>
+        </w:rPr>
+        <w:t>.</w:t>
+      </w:r>
+    </w:p>
+    <w:p>
+      <w:pPr>
+        <w:rPr>
+          <w:lang w:val="en-US"/>
+        </w:rPr>
+      </w:pPr>
+      <w:r>
+        <w:rPr>
+          <w:lang w:val="en-US"/>
+        </w:rPr>
+        <w:t xml:space="preserve">- Each </w:t>
+      </w:r>
+      <w:r>
+        <w:rPr>
+          <w:lang w:val="en-US"/>
+        </w:rPr>
+        <w:t>row</w:t>
+      </w:r>
+      <w:r>
+        <w:rPr>
+          <w:lang w:val="en-US"/>
+        </w:rPr>
+        <w:t xml:space="preserve"> has a</w:t>
+      </w:r>
+      <w:r>
+        <w:rPr>
+          <w:lang w:val="en-US"/>
+        </w:rPr>
+        <w:t xml:space="preserve"> left </w:t>
+      </w:r>
+      <w:r>
+        <w:rPr>
+          <w:lang w:val="en-US"/>
+        </w:rPr>
+        <w:t>value N, which states de amount of buildings that should be visible to a bystander on the spo</w:t>
       </w:r>
       <w:bookmarkStart w:id="0" w:name="_GoBack"/>
       <w:bookmarkEnd w:id="0"/>
+      <w:r>
+        <w:rPr>
+          <w:lang w:val="en-US"/>
+        </w:rPr>
+        <w:t xml:space="preserve">t. The </w:t>
+      </w:r>
+      <w:r>
+        <w:rPr>
+          <w:lang w:val="en-US"/>
+        </w:rPr>
+        <w:t>row</w:t>
+      </w:r>
+      <w:r>
+        <w:rPr>
+          <w:lang w:val="en-US"/>
+        </w:rPr>
+        <w:t xml:space="preserve"> should have an increasing sequence of N elements from </w:t>
+      </w:r>
+      <w:r>
+        <w:rPr>
+          <w:lang w:val="en-US"/>
+        </w:rPr>
+        <w:t>left</w:t>
+      </w:r>
+      <w:r>
+        <w:rPr>
+          <w:lang w:val="en-US"/>
+        </w:rPr>
+        <w:t xml:space="preserve"> to </w:t>
+      </w:r>
+      <w:r>
+        <w:rPr>
+          <w:lang w:val="en-US"/>
+        </w:rPr>
+        <w:t>right</w:t>
+      </w:r>
+      <w:r>
+        <w:rPr>
+          <w:lang w:val="en-US"/>
+        </w:rPr>
+        <w:t>.</w:t>
+      </w:r>
     </w:p>
     <w:p>
       <w:pPr>
@@ -723,9 +882,148 @@
           <w:lang w:val="en-US"/>
         </w:rPr>
       </w:pPr>
+      <w:r>
+        <w:rPr>
+          <w:lang w:val="en-US"/>
+        </w:rPr>
+        <w:t xml:space="preserve">- Each row has a </w:t>
+      </w:r>
+      <w:r>
+        <w:rPr>
+          <w:lang w:val="en-US"/>
+        </w:rPr>
+        <w:t>right</w:t>
+      </w:r>
+      <w:r>
+        <w:rPr>
+          <w:lang w:val="en-US"/>
+        </w:rPr>
+        <w:t xml:space="preserve"> value N, which states de amount of buildings that should be visible to a bystander on the spot. The row should have an increasing sequence of N elements from </w:t>
+      </w:r>
+      <w:r>
+        <w:rPr>
+          <w:lang w:val="en-US"/>
+        </w:rPr>
+        <w:t>right</w:t>
+      </w:r>
+      <w:r>
+        <w:rPr>
+          <w:lang w:val="en-US"/>
+        </w:rPr>
+        <w:t xml:space="preserve"> to </w:t>
+      </w:r>
+      <w:r>
+        <w:rPr>
+          <w:lang w:val="en-US"/>
+        </w:rPr>
+        <w:t>left</w:t>
+      </w:r>
+      <w:r>
+        <w:rPr>
+          <w:lang w:val="en-US"/>
+        </w:rPr>
+        <w:t>.</w:t>
+      </w:r>
     </w:p>
     <w:p>
       <w:pPr>
+        <w:pStyle w:val="Ttulo2"/>
+        <w:rPr>
+          <w:lang w:val="en-US"/>
+        </w:rPr>
+      </w:pPr>
+      <w:r>
+        <w:rPr>
+          <w:lang w:val="en-US"/>
+        </w:rPr>
+        <w:t>Illustrate this formulation for the 2 challenges below</w:t>
+      </w:r>
+    </w:p>
+    <w:p>
+      <w:pPr>
+        <w:rPr>
+          <w:lang w:val="en-US"/>
+        </w:rPr>
+      </w:pPr>
+    </w:p>
+    <w:p>
+      <w:pPr>
+        <w:rPr>
+          <w:lang w:val="en-US"/>
+        </w:rPr>
+      </w:pPr>
+      <w:r>
+        <w:rPr>
+          <w:noProof/>
+        </w:rPr>
+        <w:lastRenderedPageBreak/>
+        <w:drawing>
+          <wp:inline distT="0" distB="0" distL="0" distR="0" wp14:anchorId="7928A385" wp14:editId="4B0A1488">
+            <wp:extent cx="5612130" cy="2148205"/>
+            <wp:effectExtent l="0" t="0" r="7620" b="4445"/>
+            <wp:docPr id="5" name="Imagen 5"/>
+            <wp:cNvGraphicFramePr>
+              <a:graphicFrameLocks xmlns:a="http://schemas.openxmlformats.org/drawingml/2006/main" noChangeAspect="1"/>
+            </wp:cNvGraphicFramePr>
+            <a:graphic xmlns:a="http://schemas.openxmlformats.org/drawingml/2006/main">
+              <a:graphicData uri="http://schemas.openxmlformats.org/drawingml/2006/picture">
+                <pic:pic xmlns:pic="http://schemas.openxmlformats.org/drawingml/2006/picture">
+                  <pic:nvPicPr>
+                    <pic:cNvPr id="1" name=""/>
+                    <pic:cNvPicPr/>
+                  </pic:nvPicPr>
+                  <pic:blipFill>
+                    <a:blip r:embed="rId9"/>
+                    <a:stretch>
+                      <a:fillRect/>
+                    </a:stretch>
+                  </pic:blipFill>
+                  <pic:spPr>
+                    <a:xfrm>
+                      <a:off x="0" y="0"/>
+                      <a:ext cx="5612130" cy="2148205"/>
+                    </a:xfrm>
+                    <a:prstGeom prst="rect">
+                      <a:avLst/>
+                    </a:prstGeom>
+                  </pic:spPr>
+                </pic:pic>
+              </a:graphicData>
+            </a:graphic>
+          </wp:inline>
+        </w:drawing>
+      </w:r>
+    </w:p>
+    <w:p>
+      <w:pPr>
+        <w:rPr>
+          <w:lang w:val="en-US"/>
+        </w:rPr>
+      </w:pPr>
+    </w:p>
+    <w:p>
+      <w:pPr>
+        <w:rPr>
+          <w:lang w:val="en-US"/>
+        </w:rPr>
+      </w:pPr>
+    </w:p>
+    <w:p>
+      <w:pPr>
+        <w:rPr>
+          <w:lang w:val="en-US"/>
+        </w:rPr>
+      </w:pPr>
+    </w:p>
+    <w:p>
+      <w:pPr>
+        <w:rPr>
+          <w:lang w:val="en-US"/>
+        </w:rPr>
+      </w:pPr>
+    </w:p>
+    <w:p>
+      <w:pPr>
         <w:rPr>
           <w:lang w:val="en-US"/>
         </w:rPr>
@@ -738,9 +1036,9 @@
       </w:r>
     </w:p>
     <w:sectPr>
-      <w:headerReference w:type="default" r:id="rId9"/>
-      <w:footerReference w:type="default" r:id="rId10"/>
-      <w:headerReference w:type="first" r:id="rId11"/>
+      <w:headerReference w:type="default" r:id="rId10"/>
+      <w:footerReference w:type="default" r:id="rId11"/>
+      <w:headerReference w:type="first" r:id="rId12"/>
       <w:pgSz w:w="12240" w:h="15840"/>
       <w:pgMar w:top="1254" w:right="1701" w:bottom="1417" w:left="1701" w:header="708" w:footer="708" w:gutter="0"/>
       <w:cols w:space="708"/>
@@ -6293,8 +6591,11 @@
     <w:lsdException w:name="Table 3D effects 3" w:semiHidden="1" w:unhideWhenUsed="1"/>
     <w:lsdException w:name="Table Contemporary" w:semiHidden="1" w:unhideWhenUsed="1"/>
     <w:lsdException w:name="Table Elegant" w:semiHidden="1" w:unhideWhenUsed="1"/>
+    <w:lsdException w:name="Table Professional" w:semiHidden="1" w:unhideWhenUsed="1"/>
     <w:lsdException w:name="Table Subtle 1" w:semiHidden="1" w:unhideWhenUsed="1"/>
     <w:lsdException w:name="Table Subtle 2" w:semiHidden="1" w:unhideWhenUsed="1"/>
+    <w:lsdException w:name="Table Web 1" w:semiHidden="1" w:unhideWhenUsed="1"/>
+    <w:lsdException w:name="Table Web 2" w:semiHidden="1" w:unhideWhenUsed="1"/>
     <w:lsdException w:name="Table Web 3" w:semiHidden="1" w:unhideWhenUsed="1"/>
     <w:lsdException w:name="Balloon Text" w:semiHidden="1" w:unhideWhenUsed="1"/>
     <w:lsdException w:name="Table Grid" w:uiPriority="39"/>
@@ -7162,7 +7463,7 @@
 </file>
 
 <file path=customXml/itemProps1.xml><?xml version="1.0" encoding="utf-8"?>
-<ds:datastoreItem xmlns:ds="http://schemas.openxmlformats.org/officeDocument/2006/customXml" ds:itemID="{57FD0AF0-9592-4D0C-BEF1-7FE97ED3FE8B}">
+<ds:datastoreItem xmlns:ds="http://schemas.openxmlformats.org/officeDocument/2006/customXml" ds:itemID="{4E79A3CA-C0E9-46AF-BF0E-A86963C751BA}">
   <ds:schemaRefs>
     <ds:schemaRef ds:uri="http://schemas.openxmlformats.org/officeDocument/2006/bibliography"/>
   </ds:schemaRefs>

</xml_diff>

<commit_message>
añadido documento base assigment 7
</commit_message>
<xml_diff>
--- a/Assignment 06/Assignment 06 - CSP Formulation.docx
+++ b/Assignment 06/Assignment 06 - CSP Formulation.docx
@@ -1,6 +1,6 @@
 
 <file path=word/document.xml><?xml version="1.0" encoding="utf-8"?>
-<w:document xmlns:wpc="http://schemas.microsoft.com/office/word/2010/wordprocessingCanvas" xmlns:cx="http://schemas.microsoft.com/office/drawing/2014/chartex" xmlns:cx1="http://schemas.microsoft.com/office/drawing/2015/9/8/chartex" xmlns:cx2="http://schemas.microsoft.com/office/drawing/2015/10/21/chartex" xmlns:cx3="http://schemas.microsoft.com/office/drawing/2016/5/9/chartex" xmlns:cx4="http://schemas.microsoft.com/office/drawing/2016/5/10/chartex" xmlns:cx5="http://schemas.microsoft.com/office/drawing/2016/5/11/chartex" xmlns:cx6="http://schemas.microsoft.com/office/drawing/2016/5/12/chartex" xmlns:cx7="http://schemas.microsoft.com/office/drawing/2016/5/13/chartex" xmlns:cx8="http://schemas.microsoft.com/office/drawing/2016/5/14/chartex" xmlns:mc="http://schemas.openxmlformats.org/markup-compatibility/2006" xmlns:aink="http://schemas.microsoft.com/office/drawing/2016/ink" xmlns:am3d="http://schemas.microsoft.com/office/drawing/2017/model3d" xmlns:o="urn:schemas-microsoft-com:office:office" xmlns:r="http://schemas.openxmlformats.org/officeDocument/2006/relationships" xmlns:m="http://schemas.openxmlformats.org/officeDocument/2006/math" xmlns:v="urn:schemas-microsoft-com:vml" xmlns:wp14="http://schemas.microsoft.com/office/word/2010/wordprocessingDrawing" xmlns:wp="http://schemas.openxmlformats.org/drawingml/2006/wordprocessingDrawing" xmlns:w10="urn:schemas-microsoft-com:office:word" xmlns:w="http://schemas.openxmlformats.org/wordprocessingml/2006/main" xmlns:w14="http://schemas.microsoft.com/office/word/2010/wordml" xmlns:w15="http://schemas.microsoft.com/office/word/2012/wordml" xmlns:w16cid="http://schemas.microsoft.com/office/word/2016/wordml/cid" xmlns:w16se="http://schemas.microsoft.com/office/word/2015/wordml/symex" xmlns:wpg="http://schemas.microsoft.com/office/word/2010/wordprocessingGroup" xmlns:wpi="http://schemas.microsoft.com/office/word/2010/wordprocessingInk" xmlns:wne="http://schemas.microsoft.com/office/word/2006/wordml" xmlns:wps="http://schemas.microsoft.com/office/word/2010/wordprocessingShape" mc:Ignorable="w14 w15 w16se w16cid wp14">
+<w:document xmlns:wpc="http://schemas.microsoft.com/office/word/2010/wordprocessingCanvas" xmlns:cx="http://schemas.microsoft.com/office/drawing/2014/chartex" xmlns:mc="http://schemas.openxmlformats.org/markup-compatibility/2006" xmlns:o="urn:schemas-microsoft-com:office:office" xmlns:r="http://schemas.openxmlformats.org/officeDocument/2006/relationships" xmlns:m="http://schemas.openxmlformats.org/officeDocument/2006/math" xmlns:v="urn:schemas-microsoft-com:vml" xmlns:wp14="http://schemas.microsoft.com/office/word/2010/wordprocessingDrawing" xmlns:wp="http://schemas.openxmlformats.org/drawingml/2006/wordprocessingDrawing" xmlns:w10="urn:schemas-microsoft-com:office:word" xmlns:w="http://schemas.openxmlformats.org/wordprocessingml/2006/main" xmlns:w14="http://schemas.microsoft.com/office/word/2010/wordml" xmlns:w15="http://schemas.microsoft.com/office/word/2012/wordml" xmlns:w16se="http://schemas.microsoft.com/office/word/2015/wordml/symex" xmlns:wpg="http://schemas.microsoft.com/office/word/2010/wordprocessingGroup" xmlns:wpi="http://schemas.microsoft.com/office/word/2010/wordprocessingInk" xmlns:wne="http://schemas.microsoft.com/office/word/2006/wordml" xmlns:wps="http://schemas.microsoft.com/office/word/2010/wordprocessingShape" mc:Ignorable="w14 w15 w16se wp14">
   <w:body>
     <w:p>
       <w:pPr>
@@ -41,7 +41,7 @@
           <w:noProof/>
           <w:color w:val="002060"/>
           <w:sz w:val="96"/>
-          <w:lang w:val="en-US"/>
+          <w:lang w:eastAsia="es-MX"/>
         </w:rPr>
         <mc:AlternateContent>
           <mc:Choice Requires="wps">
@@ -101,7 +101,7 @@
               </wp:anchor>
             </w:drawing>
           </mc:Choice>
-          <mc:Fallback>
+          <mc:Fallback xmlns:w16cid="http://schemas.microsoft.com/office/word/2016/wordml/cid" xmlns:am3d="http://schemas.microsoft.com/office/drawing/2017/model3d" xmlns:aink="http://schemas.microsoft.com/office/drawing/2016/ink" xmlns:cx8="http://schemas.microsoft.com/office/drawing/2016/5/14/chartex" xmlns:cx7="http://schemas.microsoft.com/office/drawing/2016/5/13/chartex" xmlns:cx6="http://schemas.microsoft.com/office/drawing/2016/5/12/chartex" xmlns:cx5="http://schemas.microsoft.com/office/drawing/2016/5/11/chartex" xmlns:cx4="http://schemas.microsoft.com/office/drawing/2016/5/10/chartex" xmlns:cx3="http://schemas.microsoft.com/office/drawing/2016/5/9/chartex" xmlns:cx2="http://schemas.microsoft.com/office/drawing/2015/10/21/chartex" xmlns:cx1="http://schemas.microsoft.com/office/drawing/2015/9/8/chartex">
             <w:pict>
               <v:line w14:anchorId="0E10B540" id="Straight Connector 41" o:spid="_x0000_s1026" style="position:absolute;z-index:251656192;visibility:visible;mso-wrap-style:square;mso-width-percent:0;mso-wrap-distance-left:9pt;mso-wrap-distance-top:0;mso-wrap-distance-right:9pt;mso-wrap-distance-bottom:0;mso-position-horizontal:absolute;mso-position-horizontal-relative:text;mso-position-vertical:absolute;mso-position-vertical-relative:text;mso-width-percent:0;mso-width-relative:margin" from="-22pt,15.5pt" to="460.9pt,15.5pt" o:gfxdata="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" strokecolor="#45aceb" strokeweight="3pt">
                 <v:stroke joinstyle="miter"/>
@@ -126,7 +126,7 @@
           <w:noProof/>
           <w:color w:val="7030A0"/>
           <w:sz w:val="52"/>
-          <w:lang w:val="en-US"/>
+          <w:lang w:eastAsia="es-MX"/>
         </w:rPr>
         <w:drawing>
           <wp:anchor distT="0" distB="0" distL="114300" distR="114300" simplePos="0" relativeHeight="251655168" behindDoc="0" locked="0" layoutInCell="1" allowOverlap="1" wp14:anchorId="0D49C498" wp14:editId="6207A4F4">
@@ -278,23 +278,7 @@
           <w:sz w:val="24"/>
           <w:lang w:val="en-US"/>
         </w:rPr>
-        <w:t xml:space="preserve">The assignment involves </w:t>
-      </w:r>
-      <w:proofErr w:type="gramStart"/>
-      <w:r>
-        <w:rPr>
-          <w:sz w:val="24"/>
-          <w:lang w:val="en-US"/>
-        </w:rPr>
-        <w:t>to construct</w:t>
-      </w:r>
-      <w:proofErr w:type="gramEnd"/>
-      <w:r>
-        <w:rPr>
-          <w:sz w:val="24"/>
-          <w:lang w:val="en-US"/>
-        </w:rPr>
-        <w:t xml:space="preserve"> an agent that can solve a specific Constraint Satisfaction Problem (CSP). For this, you should formulate and implement your formulation as Python code to solve a specified Puzzle game.</w:t>
+        <w:t>The assignment involves to construct an agent that can solve a specific Constraint Satisfaction Problem (CSP). For this, you should formulate and implement your formulation as Python code to solve a specified Puzzle game.</w:t>
       </w:r>
     </w:p>
     <w:p>
@@ -442,25 +426,7 @@
           <w:rFonts w:eastAsia="Times New Roman"/>
           <w:lang w:val="en-US"/>
         </w:rPr>
-        <w:t xml:space="preserve">Skyscraper puzzles combine the row and column constraints of Sudoku with external clue values that re-imagine each row or column of numbers as a road full of skyscrapers of varying height. Higher numbers represent higher buildings. To understand Skyscraper puzzles, you must imagine that each value you place into the grid represents a skyscraper of that number of floors. </w:t>
-      </w:r>
-      <w:proofErr w:type="gramStart"/>
-      <w:r>
-        <w:rPr>
-          <w:rStyle w:val="mw-headline"/>
-          <w:rFonts w:eastAsia="Times New Roman"/>
-          <w:lang w:val="en-US"/>
-        </w:rPr>
-        <w:t>So</w:t>
-      </w:r>
-      <w:proofErr w:type="gramEnd"/>
-      <w:r>
-        <w:rPr>
-          <w:rStyle w:val="mw-headline"/>
-          <w:rFonts w:eastAsia="Times New Roman"/>
-          <w:lang w:val="en-US"/>
-        </w:rPr>
-        <w:t xml:space="preserve"> a 1 is a 1-floor skyscraper, while a 4 is a 4floor skyscraper</w:t>
+        <w:t>Skyscraper puzzles combine the row and column constraints of Sudoku with external clue values that re-imagine each row or column of numbers as a road full of skyscrapers of varying height. Higher numbers represent higher buildings. To understand Skyscraper puzzles, you must imagine that each value you place into the grid represents a skyscraper of that number of floors. So a 1 is a 1-floor skyscraper, while a 4 is a 4floor skyscraper</w:t>
       </w:r>
       <w:r>
         <w:rPr>
@@ -615,25 +581,6 @@
     <w:p>
       <w:pPr>
         <w:rPr>
-          <w:lang w:val="en-US"/>
-        </w:rPr>
-      </w:pPr>
-      <w:r>
-        <w:rPr>
-          <w:lang w:val="en-US"/>
-        </w:rPr>
-        <w:t>An alternative way to formulate the variables on this problem is to consider each row and column a separate variable.</w:t>
-      </w:r>
-      <w:r>
-        <w:rPr>
-          <w:lang w:val="en-US"/>
-        </w:rPr>
-        <w:t xml:space="preserve"> Then, you would be dealing with lists of numbers as their possible values.</w:t>
-      </w:r>
-    </w:p>
-    <w:p>
-      <w:pPr>
-        <w:rPr>
           <w:b/>
           <w:bCs/>
           <w:lang w:val="en-US"/>
@@ -688,19 +635,6 @@
     <w:p>
       <w:pPr>
         <w:rPr>
-          <w:lang w:val="en-US"/>
-        </w:rPr>
-      </w:pPr>
-      <w:r>
-        <w:rPr>
-          <w:lang w:val="en-US"/>
-        </w:rPr>
-        <w:t>On the other hand, considering each row and column a different variable, the domains change to be all possible permutation of the individual values the cells can have. In a 4x4 example, with 4 possible values for each cell, every row and column would have a domain of 256 possible values.</w:t>
-      </w:r>
-    </w:p>
-    <w:p>
-      <w:pPr>
-        <w:rPr>
           <w:b/>
           <w:bCs/>
           <w:lang w:val="en-US"/>
@@ -780,19 +714,337 @@
     </w:p>
     <w:p>
       <w:pPr>
-        <w:rPr>
+        <w:ind w:left="708"/>
+        <w:rPr>
+          <w:i/>
           <w:lang w:val="en-US"/>
         </w:rPr>
       </w:pPr>
       <w:r>
         <w:rPr>
-          <w:lang w:val="en-US"/>
-        </w:rPr>
+          <w:i/>
+          <w:lang w:val="en-US"/>
+        </w:rPr>
+        <w:t>Example:</w:t>
+      </w:r>
+      <w:r>
+        <w:rPr>
+          <w:i/>
+          <w:lang w:val="en-US"/>
+        </w:rPr>
+        <w:t xml:space="preserve"> assuming the upper value of n is 4, it </w:t>
+      </w:r>
+      <w:r>
+        <w:rPr>
+          <w:i/>
+          <w:lang w:val="en-US"/>
+        </w:rPr>
+        <w:t>tells us that we can see all 4 skyscrapers, so they must be in order of size.</w:t>
+      </w:r>
+    </w:p>
+    <w:p>
+      <w:pPr>
+        <w:ind w:left="708"/>
+        <w:jc w:val="center"/>
+        <w:rPr>
+          <w:i/>
+          <w:lang w:val="en-US"/>
+        </w:rPr>
+      </w:pPr>
+      <w:r>
+        <w:rPr>
+          <w:noProof/>
+          <w:lang w:eastAsia="es-MX"/>
+        </w:rPr>
+        <w:drawing>
+          <wp:inline distT="0" distB="0" distL="0" distR="0" wp14:anchorId="277C7D82" wp14:editId="223F82E7">
+            <wp:extent cx="2286449" cy="1492300"/>
+            <wp:effectExtent l="0" t="0" r="0" b="0"/>
+            <wp:docPr id="6" name="Imagen 6"/>
+            <wp:cNvGraphicFramePr>
+              <a:graphicFrameLocks xmlns:a="http://schemas.openxmlformats.org/drawingml/2006/main" noChangeAspect="1"/>
+            </wp:cNvGraphicFramePr>
+            <a:graphic xmlns:a="http://schemas.openxmlformats.org/drawingml/2006/main">
+              <a:graphicData uri="http://schemas.openxmlformats.org/drawingml/2006/picture">
+                <pic:pic xmlns:pic="http://schemas.openxmlformats.org/drawingml/2006/picture">
+                  <pic:nvPicPr>
+                    <pic:cNvPr id="1" name=""/>
+                    <pic:cNvPicPr/>
+                  </pic:nvPicPr>
+                  <pic:blipFill rotWithShape="1">
+                    <a:blip r:embed="rId9"/>
+                    <a:srcRect l="17530" r="20572" b="20335"/>
+                    <a:stretch/>
+                  </pic:blipFill>
+                  <pic:spPr bwMode="auto">
+                    <a:xfrm>
+                      <a:off x="0" y="0"/>
+                      <a:ext cx="2312273" cy="1509155"/>
+                    </a:xfrm>
+                    <a:prstGeom prst="rect">
+                      <a:avLst/>
+                    </a:prstGeom>
+                    <a:ln>
+                      <a:noFill/>
+                    </a:ln>
+                    <a:extLst>
+                      <a:ext uri="{53640926-AAD7-44D8-BBD7-CCE9431645EC}">
+                        <a14:shadowObscured xmlns:a14="http://schemas.microsoft.com/office/drawing/2010/main"/>
+                      </a:ext>
+                    </a:extLst>
+                  </pic:spPr>
+                </pic:pic>
+              </a:graphicData>
+            </a:graphic>
+          </wp:inline>
+        </w:drawing>
+      </w:r>
+    </w:p>
+    <w:p>
+      <w:pPr>
+        <w:ind w:left="708"/>
+        <w:jc w:val="center"/>
+        <w:rPr>
+          <w:i/>
+          <w:lang w:val="en-US"/>
+        </w:rPr>
+      </w:pPr>
+      <w:r>
+        <w:rPr>
+          <w:i/>
+          <w:lang w:val="en-US"/>
+        </w:rPr>
+        <w:t>Figure 1: buildings in increasing order</w:t>
+      </w:r>
+    </w:p>
+    <w:p>
+      <w:pPr>
+        <w:ind w:left="708"/>
+        <w:jc w:val="center"/>
+        <w:rPr>
+          <w:i/>
+          <w:lang w:val="en-US"/>
+        </w:rPr>
+      </w:pPr>
+    </w:p>
+    <w:p>
+      <w:pPr>
+        <w:ind w:left="708"/>
+        <w:rPr>
+          <w:i/>
+          <w:lang w:val="en-US"/>
+        </w:rPr>
+      </w:pPr>
+    </w:p>
+    <w:p>
+      <w:pPr>
+        <w:ind w:left="708"/>
+        <w:rPr>
+          <w:i/>
+          <w:lang w:val="en-US"/>
+        </w:rPr>
+      </w:pPr>
+    </w:p>
+    <w:p>
+      <w:pPr>
+        <w:ind w:left="708"/>
+        <w:rPr>
+          <w:i/>
+          <w:lang w:val="en-US"/>
+        </w:rPr>
+      </w:pPr>
+    </w:p>
+    <w:p>
+      <w:pPr>
+        <w:ind w:left="708"/>
+        <w:rPr>
+          <w:i/>
+          <w:lang w:val="en-US"/>
+        </w:rPr>
+      </w:pPr>
+    </w:p>
+    <w:p>
+      <w:pPr>
+        <w:ind w:firstLine="708"/>
+        <w:rPr>
+          <w:i/>
+          <w:lang w:val="en-US"/>
+        </w:rPr>
+      </w:pPr>
+    </w:p>
+    <w:p>
+      <w:pPr>
+        <w:rPr>
+          <w:lang w:val="en-US"/>
+        </w:rPr>
+      </w:pPr>
+      <w:r>
+        <w:rPr>
+          <w:lang w:val="en-US"/>
+        </w:rPr>
+        <w:lastRenderedPageBreak/>
         <w:t>- Each column has a lower value N, which states de amount of buildings that should be visible to a bystander on the spot. The column should have an increasing sequence of N elements from the bottom to the top.</w:t>
       </w:r>
     </w:p>
     <w:p>
       <w:pPr>
+        <w:ind w:left="708"/>
+        <w:rPr>
+          <w:i/>
+          <w:lang w:val="en-US"/>
+        </w:rPr>
+      </w:pPr>
+      <w:r>
+        <w:rPr>
+          <w:i/>
+          <w:lang w:val="en-US"/>
+        </w:rPr>
+        <w:t>Example:</w:t>
+      </w:r>
+      <w:r>
+        <w:rPr>
+          <w:i/>
+          <w:lang w:val="en-US"/>
+        </w:rPr>
+        <w:t xml:space="preserve"> assuming the </w:t>
+      </w:r>
+      <w:r>
+        <w:rPr>
+          <w:i/>
+          <w:lang w:val="en-US"/>
+        </w:rPr>
+        <w:t>lower value of n is 1</w:t>
+      </w:r>
+      <w:r>
+        <w:rPr>
+          <w:i/>
+          <w:lang w:val="en-US"/>
+        </w:rPr>
+        <w:t xml:space="preserve">, it </w:t>
+      </w:r>
+      <w:r>
+        <w:rPr>
+          <w:i/>
+          <w:lang w:val="en-US"/>
+        </w:rPr>
+        <w:t>tells us that we can see all 1</w:t>
+      </w:r>
+      <w:r>
+        <w:rPr>
+          <w:i/>
+          <w:lang w:val="en-US"/>
+        </w:rPr>
+        <w:t xml:space="preserve"> </w:t>
+      </w:r>
+      <w:r>
+        <w:rPr>
+          <w:i/>
+          <w:lang w:val="en-US"/>
+        </w:rPr>
+        <w:t>skyscraper</w:t>
+      </w:r>
+      <w:r>
+        <w:rPr>
+          <w:i/>
+          <w:lang w:val="en-US"/>
+        </w:rPr>
+        <w:t xml:space="preserve">, </w:t>
+      </w:r>
+      <w:r>
+        <w:rPr>
+          <w:i/>
+          <w:lang w:val="en-US"/>
+        </w:rPr>
+        <w:t>so it must be the largest value of N (4 in this case) at that spot</w:t>
+      </w:r>
+      <w:r>
+        <w:rPr>
+          <w:i/>
+          <w:lang w:val="en-US"/>
+        </w:rPr>
+        <w:t>.</w:t>
+      </w:r>
+    </w:p>
+    <w:p>
+      <w:pPr>
+        <w:jc w:val="center"/>
+        <w:rPr>
+          <w:lang w:val="en-US"/>
+        </w:rPr>
+      </w:pPr>
+      <w:r>
+        <w:rPr>
+          <w:noProof/>
+          <w:lang w:eastAsia="es-MX"/>
+        </w:rPr>
+        <w:drawing>
+          <wp:inline distT="0" distB="0" distL="0" distR="0" wp14:anchorId="38FFBFAB" wp14:editId="1AF113F4">
+            <wp:extent cx="2338741" cy="1463040"/>
+            <wp:effectExtent l="0" t="0" r="4445" b="3810"/>
+            <wp:docPr id="8" name="Imagen 8"/>
+            <wp:cNvGraphicFramePr>
+              <a:graphicFrameLocks xmlns:a="http://schemas.openxmlformats.org/drawingml/2006/main" noChangeAspect="1"/>
+            </wp:cNvGraphicFramePr>
+            <a:graphic xmlns:a="http://schemas.openxmlformats.org/drawingml/2006/main">
+              <a:graphicData uri="http://schemas.openxmlformats.org/drawingml/2006/picture">
+                <pic:pic xmlns:pic="http://schemas.openxmlformats.org/drawingml/2006/picture">
+                  <pic:nvPicPr>
+                    <pic:cNvPr id="1" name=""/>
+                    <pic:cNvPicPr/>
+                  </pic:nvPicPr>
+                  <pic:blipFill rotWithShape="1">
+                    <a:blip r:embed="rId10"/>
+                    <a:srcRect l="17898" t="7829" b="16048"/>
+                    <a:stretch/>
+                  </pic:blipFill>
+                  <pic:spPr bwMode="auto">
+                    <a:xfrm>
+                      <a:off x="0" y="0"/>
+                      <a:ext cx="2357583" cy="1474827"/>
+                    </a:xfrm>
+                    <a:prstGeom prst="rect">
+                      <a:avLst/>
+                    </a:prstGeom>
+                    <a:ln>
+                      <a:noFill/>
+                    </a:ln>
+                    <a:extLst>
+                      <a:ext uri="{53640926-AAD7-44D8-BBD7-CCE9431645EC}">
+                        <a14:shadowObscured xmlns:a14="http://schemas.microsoft.com/office/drawing/2010/main"/>
+                      </a:ext>
+                    </a:extLst>
+                  </pic:spPr>
+                </pic:pic>
+              </a:graphicData>
+            </a:graphic>
+          </wp:inline>
+        </w:drawing>
+      </w:r>
+    </w:p>
+    <w:p>
+      <w:pPr>
+        <w:jc w:val="center"/>
+        <w:rPr>
+          <w:lang w:val="en-US"/>
+        </w:rPr>
+      </w:pPr>
+      <w:r>
+        <w:rPr>
+          <w:lang w:val="en-US"/>
+        </w:rPr>
+        <w:t xml:space="preserve">Figure 2: building of size N </w:t>
+      </w:r>
+    </w:p>
+    <w:p>
+      <w:pPr>
+        <w:jc w:val="center"/>
+        <w:rPr>
+          <w:lang w:val="en-US"/>
+        </w:rPr>
+      </w:pPr>
+    </w:p>
+    <w:p>
+      <w:pPr>
         <w:rPr>
           <w:lang w:val="en-US"/>
         </w:rPr>
@@ -803,6 +1055,8 @@
         </w:rPr>
         <w:t>- Each row has a left value N, which states de amount of buildings that should be visible to a bystander on the spot. The row should have an increasing sequence of N elements from left to right.</w:t>
       </w:r>
+      <w:bookmarkStart w:id="0" w:name="_GoBack"/>
+      <w:bookmarkEnd w:id="0"/>
     </w:p>
     <w:p>
       <w:pPr>
@@ -824,14 +1078,6 @@
           <w:lang w:val="en-US"/>
         </w:rPr>
       </w:pPr>
-    </w:p>
-    <w:p>
-      <w:pPr>
-        <w:pStyle w:val="Ttulo2"/>
-        <w:rPr>
-          <w:lang w:val="en-US"/>
-        </w:rPr>
-      </w:pPr>
       <w:r>
         <w:rPr>
           <w:lang w:val="en-US"/>
@@ -855,6 +1101,7 @@
       <w:r>
         <w:rPr>
           <w:noProof/>
+          <w:lang w:eastAsia="es-MX"/>
         </w:rPr>
         <w:drawing>
           <wp:inline distT="0" distB="0" distL="0" distR="0" wp14:anchorId="7928A385" wp14:editId="4B0A1488">
@@ -872,7 +1119,7 @@
                     <pic:cNvPicPr/>
                   </pic:nvPicPr>
                   <pic:blipFill>
-                    <a:blip r:embed="rId9"/>
+                    <a:blip r:embed="rId11"/>
                     <a:stretch>
                       <a:fillRect/>
                     </a:stretch>
@@ -896,58 +1143,16 @@
     <w:p>
       <w:pPr>
         <w:rPr>
-          <w:b/>
-          <w:bCs/>
-          <w:sz w:val="28"/>
-          <w:szCs w:val="28"/>
-          <w:lang w:val="en-US"/>
-        </w:rPr>
-      </w:pPr>
-      <w:r>
-        <w:rPr>
-          <w:b/>
-          <w:bCs/>
-          <w:sz w:val="28"/>
-          <w:szCs w:val="28"/>
-          <w:lang w:val="en-US"/>
-        </w:rPr>
-        <w:t>Challenge 1</w:t>
-      </w:r>
-      <w:r>
-        <w:rPr>
-          <w:b/>
-          <w:bCs/>
-          <w:sz w:val="28"/>
-          <w:szCs w:val="28"/>
-          <w:lang w:val="en-US"/>
-        </w:rPr>
-        <w:t xml:space="preserve"> - </w:t>
-      </w:r>
-      <w:r>
-        <w:rPr>
-          <w:b/>
-          <w:bCs/>
-          <w:lang w:val="en-US"/>
-        </w:rPr>
-        <w:t>Formulation</w:t>
-      </w:r>
+          <w:lang w:val="en-US"/>
+        </w:rPr>
+      </w:pPr>
     </w:p>
     <w:p>
       <w:pPr>
         <w:rPr>
-          <w:b/>
-          <w:bCs/>
-          <w:lang w:val="en-US"/>
-        </w:rPr>
-      </w:pPr>
-      <w:r>
-        <w:rPr>
-          <w:b/>
-          <w:bCs/>
-          <w:lang w:val="en-US"/>
-        </w:rPr>
-        <w:t>Constraints:</w:t>
-      </w:r>
+          <w:lang w:val="en-US"/>
+        </w:rPr>
+      </w:pPr>
     </w:p>
     <w:p>
       <w:pPr>
@@ -955,3849 +1160,12 @@
           <w:lang w:val="en-US"/>
         </w:rPr>
       </w:pPr>
-      <w:proofErr w:type="spellStart"/>
-      <w:r>
-        <w:rPr>
-          <w:lang w:val="en-US"/>
-        </w:rPr>
-        <w:t>Clues_up</w:t>
-      </w:r>
-      <w:proofErr w:type="spellEnd"/>
-      <w:r>
-        <w:rPr>
-          <w:lang w:val="en-US"/>
-        </w:rPr>
-        <w:t>: {1,3,2,2}</w:t>
-      </w:r>
-      <w:r>
-        <w:rPr>
-          <w:lang w:val="en-US"/>
-        </w:rPr>
-        <w:tab/>
-      </w:r>
-      <w:proofErr w:type="spellStart"/>
-      <w:r>
-        <w:rPr>
-          <w:lang w:val="en-US"/>
-        </w:rPr>
-        <w:t>Clues_down</w:t>
-      </w:r>
-      <w:proofErr w:type="spellEnd"/>
-      <w:r>
-        <w:rPr>
-          <w:lang w:val="en-US"/>
-        </w:rPr>
-        <w:t xml:space="preserve"> = {3,1,2,2}</w:t>
-      </w:r>
-      <w:r>
-        <w:rPr>
-          <w:lang w:val="en-US"/>
-        </w:rPr>
-        <w:tab/>
-      </w:r>
     </w:p>
     <w:p>
       <w:pPr>
         <w:rPr>
           <w:lang w:val="en-US"/>
         </w:rPr>
-      </w:pPr>
-      <w:proofErr w:type="spellStart"/>
-      <w:r>
-        <w:rPr>
-          <w:lang w:val="en-US"/>
-        </w:rPr>
-        <w:t>Clues_left</w:t>
-      </w:r>
-      <w:proofErr w:type="spellEnd"/>
-      <w:r>
-        <w:rPr>
-          <w:lang w:val="en-US"/>
-        </w:rPr>
-        <w:t xml:space="preserve"> = {1,3,2,2}</w:t>
-      </w:r>
-      <w:r>
-        <w:rPr>
-          <w:lang w:val="en-US"/>
-        </w:rPr>
-        <w:tab/>
-      </w:r>
-      <w:proofErr w:type="spellStart"/>
-      <w:r>
-        <w:rPr>
-          <w:lang w:val="en-US"/>
-        </w:rPr>
-        <w:t>Clues_right</w:t>
-      </w:r>
-      <w:proofErr w:type="spellEnd"/>
-      <w:r>
-        <w:rPr>
-          <w:lang w:val="en-US"/>
-        </w:rPr>
-        <w:t xml:space="preserve"> = {3,2,1,2}</w:t>
-      </w:r>
-    </w:p>
-    <w:p>
-      <w:pPr>
-        <w:rPr>
-          <w:b/>
-          <w:bCs/>
-          <w:lang w:val="en-US"/>
-        </w:rPr>
-      </w:pPr>
-      <w:r>
-        <w:rPr>
-          <w:b/>
-          <w:bCs/>
-          <w:lang w:val="en-US"/>
-        </w:rPr>
-        <w:t>Domains</w:t>
-      </w:r>
-      <w:r>
-        <w:rPr>
-          <w:b/>
-          <w:bCs/>
-          <w:lang w:val="en-US"/>
-        </w:rPr>
-        <w:t xml:space="preserve"> and variables</w:t>
-      </w:r>
-      <w:r>
-        <w:rPr>
-          <w:b/>
-          <w:bCs/>
-          <w:lang w:val="en-US"/>
-        </w:rPr>
-        <w:t>:</w:t>
-      </w:r>
-    </w:p>
-    <w:p>
-      <w:pPr>
-        <w:rPr>
-          <w:lang w:val="en-US"/>
-        </w:rPr>
-      </w:pPr>
-      <w:r>
-        <w:rPr>
-          <w:lang w:val="en-US"/>
-        </w:rPr>
-        <w:t>Domains</w:t>
-      </w:r>
-      <w:r>
-        <w:rPr>
-          <w:lang w:val="en-US"/>
-        </w:rPr>
-        <w:t xml:space="preserve"> for each variable (cell on the grid)</w:t>
-      </w:r>
-      <w:r>
-        <w:rPr>
-          <w:lang w:val="en-US"/>
-        </w:rPr>
-        <w:t xml:space="preserve"> after taking into consideration the restrictions</w:t>
-      </w:r>
-      <w:r>
-        <w:rPr>
-          <w:lang w:val="en-US"/>
-        </w:rPr>
-        <w:t xml:space="preserve"> from the external ‘clue’ values are shown below:</w:t>
-      </w:r>
-    </w:p>
-    <w:tbl>
-      <w:tblPr>
-        <w:tblStyle w:val="Tablaconcuadrcula"/>
-        <w:tblW w:w="0" w:type="auto"/>
-        <w:tblLook w:val="04A0" w:firstRow="1" w:lastRow="0" w:firstColumn="1" w:lastColumn="0" w:noHBand="0" w:noVBand="1"/>
-      </w:tblPr>
-      <w:tblGrid>
-        <w:gridCol w:w="440"/>
-        <w:gridCol w:w="613"/>
-        <w:gridCol w:w="613"/>
-        <w:gridCol w:w="450"/>
-        <w:gridCol w:w="613"/>
-        <w:gridCol w:w="440"/>
-      </w:tblGrid>
-      <w:tr>
-        <w:trPr>
-          <w:trHeight w:val="412"/>
-        </w:trPr>
-        <w:tc>
-          <w:tcPr>
-            <w:tcW w:w="440" w:type="dxa"/>
-          </w:tcPr>
-          <w:p>
-            <w:pPr>
-              <w:rPr>
-                <w:b/>
-                <w:bCs/>
-                <w:lang w:val="en-US"/>
-              </w:rPr>
-            </w:pPr>
-            <w:r>
-              <w:rPr>
-                <w:b/>
-                <w:bCs/>
-                <w:lang w:val="en-US"/>
-              </w:rPr>
-              <w:t>\</w:t>
-            </w:r>
-          </w:p>
-        </w:tc>
-        <w:tc>
-          <w:tcPr>
-            <w:tcW w:w="440" w:type="dxa"/>
-          </w:tcPr>
-          <w:p>
-            <w:pPr>
-              <w:rPr>
-                <w:b/>
-                <w:bCs/>
-                <w:lang w:val="en-US"/>
-              </w:rPr>
-            </w:pPr>
-            <w:r>
-              <w:rPr>
-                <w:b/>
-                <w:bCs/>
-                <w:lang w:val="en-US"/>
-              </w:rPr>
-              <w:t>1</w:t>
-            </w:r>
-          </w:p>
-        </w:tc>
-        <w:tc>
-          <w:tcPr>
-            <w:tcW w:w="440" w:type="dxa"/>
-          </w:tcPr>
-          <w:p>
-            <w:pPr>
-              <w:rPr>
-                <w:b/>
-                <w:bCs/>
-                <w:lang w:val="en-US"/>
-              </w:rPr>
-            </w:pPr>
-            <w:r>
-              <w:rPr>
-                <w:b/>
-                <w:bCs/>
-                <w:lang w:val="en-US"/>
-              </w:rPr>
-              <w:t>3</w:t>
-            </w:r>
-          </w:p>
-        </w:tc>
-        <w:tc>
-          <w:tcPr>
-            <w:tcW w:w="440" w:type="dxa"/>
-          </w:tcPr>
-          <w:p>
-            <w:pPr>
-              <w:rPr>
-                <w:b/>
-                <w:bCs/>
-                <w:lang w:val="en-US"/>
-              </w:rPr>
-            </w:pPr>
-            <w:r>
-              <w:rPr>
-                <w:b/>
-                <w:bCs/>
-                <w:lang w:val="en-US"/>
-              </w:rPr>
-              <w:t>2</w:t>
-            </w:r>
-          </w:p>
-        </w:tc>
-        <w:tc>
-          <w:tcPr>
-            <w:tcW w:w="440" w:type="dxa"/>
-          </w:tcPr>
-          <w:p>
-            <w:pPr>
-              <w:rPr>
-                <w:b/>
-                <w:bCs/>
-                <w:lang w:val="en-US"/>
-              </w:rPr>
-            </w:pPr>
-            <w:r>
-              <w:rPr>
-                <w:b/>
-                <w:bCs/>
-                <w:lang w:val="en-US"/>
-              </w:rPr>
-              <w:t>2</w:t>
-            </w:r>
-          </w:p>
-        </w:tc>
-        <w:tc>
-          <w:tcPr>
-            <w:tcW w:w="440" w:type="dxa"/>
-          </w:tcPr>
-          <w:p>
-            <w:pPr>
-              <w:rPr>
-                <w:b/>
-                <w:bCs/>
-                <w:lang w:val="en-US"/>
-              </w:rPr>
-            </w:pPr>
-            <w:r>
-              <w:rPr>
-                <w:b/>
-                <w:bCs/>
-                <w:lang w:val="en-US"/>
-              </w:rPr>
-              <w:t>/</w:t>
-            </w:r>
-          </w:p>
-        </w:tc>
-      </w:tr>
-      <w:tr>
-        <w:trPr>
-          <w:trHeight w:val="412"/>
-        </w:trPr>
-        <w:tc>
-          <w:tcPr>
-            <w:tcW w:w="440" w:type="dxa"/>
-          </w:tcPr>
-          <w:p>
-            <w:pPr>
-              <w:rPr>
-                <w:b/>
-                <w:bCs/>
-                <w:lang w:val="en-US"/>
-              </w:rPr>
-            </w:pPr>
-            <w:r>
-              <w:rPr>
-                <w:b/>
-                <w:bCs/>
-                <w:lang w:val="en-US"/>
-              </w:rPr>
-              <w:t>1</w:t>
-            </w:r>
-          </w:p>
-        </w:tc>
-        <w:tc>
-          <w:tcPr>
-            <w:tcW w:w="440" w:type="dxa"/>
-          </w:tcPr>
-          <w:p>
-            <w:pPr>
-              <w:rPr>
-                <w:lang w:val="en-US"/>
-              </w:rPr>
-            </w:pPr>
-            <w:r>
-              <w:rPr>
-                <w:lang w:val="en-US"/>
-              </w:rPr>
-              <w:t>4</w:t>
-            </w:r>
-          </w:p>
-        </w:tc>
-        <w:tc>
-          <w:tcPr>
-            <w:tcW w:w="440" w:type="dxa"/>
-          </w:tcPr>
-          <w:p>
-            <w:pPr>
-              <w:rPr>
-                <w:lang w:val="en-US"/>
-              </w:rPr>
-            </w:pPr>
-            <w:r>
-              <w:rPr>
-                <w:lang w:val="en-US"/>
-              </w:rPr>
-              <w:t>1,2</w:t>
-            </w:r>
-          </w:p>
-        </w:tc>
-        <w:tc>
-          <w:tcPr>
-            <w:tcW w:w="440" w:type="dxa"/>
-          </w:tcPr>
-          <w:p>
-            <w:pPr>
-              <w:rPr>
-                <w:lang w:val="en-US"/>
-              </w:rPr>
-            </w:pPr>
-            <w:r>
-              <w:rPr>
-                <w:lang w:val="en-US"/>
-              </w:rPr>
-              <w:t>3</w:t>
-            </w:r>
-          </w:p>
-        </w:tc>
-        <w:tc>
-          <w:tcPr>
-            <w:tcW w:w="440" w:type="dxa"/>
-          </w:tcPr>
-          <w:p>
-            <w:pPr>
-              <w:rPr>
-                <w:lang w:val="en-US"/>
-              </w:rPr>
-            </w:pPr>
-            <w:r>
-              <w:rPr>
-                <w:lang w:val="en-US"/>
-              </w:rPr>
-              <w:t>1,2</w:t>
-            </w:r>
-          </w:p>
-        </w:tc>
-        <w:tc>
-          <w:tcPr>
-            <w:tcW w:w="440" w:type="dxa"/>
-          </w:tcPr>
-          <w:p>
-            <w:pPr>
-              <w:rPr>
-                <w:b/>
-                <w:bCs/>
-                <w:lang w:val="en-US"/>
-              </w:rPr>
-            </w:pPr>
-            <w:r>
-              <w:rPr>
-                <w:b/>
-                <w:bCs/>
-                <w:lang w:val="en-US"/>
-              </w:rPr>
-              <w:t>3</w:t>
-            </w:r>
-          </w:p>
-        </w:tc>
-      </w:tr>
-      <w:tr>
-        <w:trPr>
-          <w:trHeight w:val="412"/>
-        </w:trPr>
-        <w:tc>
-          <w:tcPr>
-            <w:tcW w:w="440" w:type="dxa"/>
-          </w:tcPr>
-          <w:p>
-            <w:pPr>
-              <w:rPr>
-                <w:b/>
-                <w:bCs/>
-                <w:lang w:val="en-US"/>
-              </w:rPr>
-            </w:pPr>
-            <w:r>
-              <w:rPr>
-                <w:b/>
-                <w:bCs/>
-                <w:lang w:val="en-US"/>
-              </w:rPr>
-              <w:t>3</w:t>
-            </w:r>
-          </w:p>
-        </w:tc>
-        <w:tc>
-          <w:tcPr>
-            <w:tcW w:w="440" w:type="dxa"/>
-          </w:tcPr>
-          <w:p>
-            <w:pPr>
-              <w:rPr>
-                <w:lang w:val="en-US"/>
-              </w:rPr>
-            </w:pPr>
-            <w:r>
-              <w:rPr>
-                <w:lang w:val="en-US"/>
-              </w:rPr>
-              <w:t>1,2</w:t>
-            </w:r>
-          </w:p>
-        </w:tc>
-        <w:tc>
-          <w:tcPr>
-            <w:tcW w:w="440" w:type="dxa"/>
-          </w:tcPr>
-          <w:p>
-            <w:pPr>
-              <w:rPr>
-                <w:lang w:val="en-US"/>
-              </w:rPr>
-            </w:pPr>
-            <w:r>
-              <w:rPr>
-                <w:lang w:val="en-US"/>
-              </w:rPr>
-              <w:t>1,2,3</w:t>
-            </w:r>
-          </w:p>
-        </w:tc>
-        <w:tc>
-          <w:tcPr>
-            <w:tcW w:w="440" w:type="dxa"/>
-          </w:tcPr>
-          <w:p>
-            <w:pPr>
-              <w:rPr>
-                <w:lang w:val="en-US"/>
-              </w:rPr>
-            </w:pPr>
-            <w:r>
-              <w:rPr>
-                <w:lang w:val="en-US"/>
-              </w:rPr>
-              <w:t>4</w:t>
-            </w:r>
-          </w:p>
-        </w:tc>
-        <w:tc>
-          <w:tcPr>
-            <w:tcW w:w="440" w:type="dxa"/>
-          </w:tcPr>
-          <w:p>
-            <w:pPr>
-              <w:rPr>
-                <w:lang w:val="en-US"/>
-              </w:rPr>
-            </w:pPr>
-            <w:r>
-              <w:rPr>
-                <w:lang w:val="en-US"/>
-              </w:rPr>
-              <w:t>1,2,3</w:t>
-            </w:r>
-          </w:p>
-        </w:tc>
-        <w:tc>
-          <w:tcPr>
-            <w:tcW w:w="440" w:type="dxa"/>
-          </w:tcPr>
-          <w:p>
-            <w:pPr>
-              <w:rPr>
-                <w:b/>
-                <w:bCs/>
-                <w:lang w:val="en-US"/>
-              </w:rPr>
-            </w:pPr>
-            <w:r>
-              <w:rPr>
-                <w:b/>
-                <w:bCs/>
-                <w:lang w:val="en-US"/>
-              </w:rPr>
-              <w:t>2</w:t>
-            </w:r>
-          </w:p>
-        </w:tc>
-      </w:tr>
-      <w:tr>
-        <w:trPr>
-          <w:trHeight w:val="397"/>
-        </w:trPr>
-        <w:tc>
-          <w:tcPr>
-            <w:tcW w:w="440" w:type="dxa"/>
-          </w:tcPr>
-          <w:p>
-            <w:pPr>
-              <w:rPr>
-                <w:b/>
-                <w:bCs/>
-                <w:lang w:val="en-US"/>
-              </w:rPr>
-            </w:pPr>
-            <w:r>
-              <w:rPr>
-                <w:b/>
-                <w:bCs/>
-                <w:lang w:val="en-US"/>
-              </w:rPr>
-              <w:t>2</w:t>
-            </w:r>
-          </w:p>
-        </w:tc>
-        <w:tc>
-          <w:tcPr>
-            <w:tcW w:w="440" w:type="dxa"/>
-          </w:tcPr>
-          <w:p>
-            <w:pPr>
-              <w:rPr>
-                <w:lang w:val="en-US"/>
-              </w:rPr>
-            </w:pPr>
-            <w:r>
-              <w:rPr>
-                <w:lang w:val="en-US"/>
-              </w:rPr>
-              <w:t>1,2,3</w:t>
-            </w:r>
-          </w:p>
-        </w:tc>
-        <w:tc>
-          <w:tcPr>
-            <w:tcW w:w="440" w:type="dxa"/>
-          </w:tcPr>
-          <w:p>
-            <w:pPr>
-              <w:rPr>
-                <w:lang w:val="en-US"/>
-              </w:rPr>
-            </w:pPr>
-            <w:r>
-              <w:rPr>
-                <w:lang w:val="en-US"/>
-              </w:rPr>
-              <w:t>1,2,3</w:t>
-            </w:r>
-          </w:p>
-        </w:tc>
-        <w:tc>
-          <w:tcPr>
-            <w:tcW w:w="440" w:type="dxa"/>
-          </w:tcPr>
-          <w:p>
-            <w:pPr>
-              <w:rPr>
-                <w:lang w:val="en-US"/>
-              </w:rPr>
-            </w:pPr>
-            <w:r>
-              <w:rPr>
-                <w:lang w:val="en-US"/>
-              </w:rPr>
-              <w:t>1,2</w:t>
-            </w:r>
-          </w:p>
-        </w:tc>
-        <w:tc>
-          <w:tcPr>
-            <w:tcW w:w="440" w:type="dxa"/>
-          </w:tcPr>
-          <w:p>
-            <w:pPr>
-              <w:rPr>
-                <w:lang w:val="en-US"/>
-              </w:rPr>
-            </w:pPr>
-            <w:r>
-              <w:rPr>
-                <w:lang w:val="en-US"/>
-              </w:rPr>
-              <w:t>4</w:t>
-            </w:r>
-          </w:p>
-        </w:tc>
-        <w:tc>
-          <w:tcPr>
-            <w:tcW w:w="440" w:type="dxa"/>
-          </w:tcPr>
-          <w:p>
-            <w:pPr>
-              <w:rPr>
-                <w:b/>
-                <w:bCs/>
-                <w:lang w:val="en-US"/>
-              </w:rPr>
-            </w:pPr>
-            <w:r>
-              <w:rPr>
-                <w:b/>
-                <w:bCs/>
-                <w:lang w:val="en-US"/>
-              </w:rPr>
-              <w:t>1</w:t>
-            </w:r>
-          </w:p>
-        </w:tc>
-      </w:tr>
-      <w:tr>
-        <w:trPr>
-          <w:trHeight w:val="412"/>
-        </w:trPr>
-        <w:tc>
-          <w:tcPr>
-            <w:tcW w:w="440" w:type="dxa"/>
-          </w:tcPr>
-          <w:p>
-            <w:pPr>
-              <w:rPr>
-                <w:b/>
-                <w:bCs/>
-                <w:lang w:val="en-US"/>
-              </w:rPr>
-            </w:pPr>
-            <w:r>
-              <w:rPr>
-                <w:b/>
-                <w:bCs/>
-                <w:lang w:val="en-US"/>
-              </w:rPr>
-              <w:t>2</w:t>
-            </w:r>
-          </w:p>
-        </w:tc>
-        <w:tc>
-          <w:tcPr>
-            <w:tcW w:w="440" w:type="dxa"/>
-          </w:tcPr>
-          <w:p>
-            <w:pPr>
-              <w:rPr>
-                <w:lang w:val="en-US"/>
-              </w:rPr>
-            </w:pPr>
-            <w:r>
-              <w:rPr>
-                <w:lang w:val="en-US"/>
-              </w:rPr>
-              <w:t>1,2,3</w:t>
-            </w:r>
-          </w:p>
-        </w:tc>
-        <w:tc>
-          <w:tcPr>
-            <w:tcW w:w="440" w:type="dxa"/>
-          </w:tcPr>
-          <w:p>
-            <w:pPr>
-              <w:rPr>
-                <w:lang w:val="en-US"/>
-              </w:rPr>
-            </w:pPr>
-            <w:r>
-              <w:rPr>
-                <w:lang w:val="en-US"/>
-              </w:rPr>
-              <w:t>4</w:t>
-            </w:r>
-          </w:p>
-        </w:tc>
-        <w:tc>
-          <w:tcPr>
-            <w:tcW w:w="440" w:type="dxa"/>
-          </w:tcPr>
-          <w:p>
-            <w:pPr>
-              <w:rPr>
-                <w:lang w:val="en-US"/>
-              </w:rPr>
-            </w:pPr>
-            <w:r>
-              <w:rPr>
-                <w:lang w:val="en-US"/>
-              </w:rPr>
-              <w:t>1,2</w:t>
-            </w:r>
-          </w:p>
-        </w:tc>
-        <w:tc>
-          <w:tcPr>
-            <w:tcW w:w="440" w:type="dxa"/>
-          </w:tcPr>
-          <w:p>
-            <w:pPr>
-              <w:rPr>
-                <w:lang w:val="en-US"/>
-              </w:rPr>
-            </w:pPr>
-            <w:r>
-              <w:rPr>
-                <w:lang w:val="en-US"/>
-              </w:rPr>
-              <w:t>1,2,3</w:t>
-            </w:r>
-          </w:p>
-        </w:tc>
-        <w:tc>
-          <w:tcPr>
-            <w:tcW w:w="440" w:type="dxa"/>
-          </w:tcPr>
-          <w:p>
-            <w:pPr>
-              <w:rPr>
-                <w:b/>
-                <w:bCs/>
-                <w:lang w:val="en-US"/>
-              </w:rPr>
-            </w:pPr>
-            <w:r>
-              <w:rPr>
-                <w:b/>
-                <w:bCs/>
-                <w:lang w:val="en-US"/>
-              </w:rPr>
-              <w:t>2</w:t>
-            </w:r>
-          </w:p>
-        </w:tc>
-      </w:tr>
-      <w:tr>
-        <w:trPr>
-          <w:trHeight w:val="412"/>
-        </w:trPr>
-        <w:tc>
-          <w:tcPr>
-            <w:tcW w:w="440" w:type="dxa"/>
-          </w:tcPr>
-          <w:p>
-            <w:pPr>
-              <w:rPr>
-                <w:b/>
-                <w:bCs/>
-                <w:lang w:val="en-US"/>
-              </w:rPr>
-            </w:pPr>
-            <w:r>
-              <w:rPr>
-                <w:b/>
-                <w:bCs/>
-                <w:lang w:val="en-US"/>
-              </w:rPr>
-              <w:t>/</w:t>
-            </w:r>
-          </w:p>
-        </w:tc>
-        <w:tc>
-          <w:tcPr>
-            <w:tcW w:w="440" w:type="dxa"/>
-          </w:tcPr>
-          <w:p>
-            <w:pPr>
-              <w:rPr>
-                <w:b/>
-                <w:bCs/>
-                <w:lang w:val="en-US"/>
-              </w:rPr>
-            </w:pPr>
-            <w:r>
-              <w:rPr>
-                <w:b/>
-                <w:bCs/>
-                <w:lang w:val="en-US"/>
-              </w:rPr>
-              <w:t>3</w:t>
-            </w:r>
-          </w:p>
-        </w:tc>
-        <w:tc>
-          <w:tcPr>
-            <w:tcW w:w="440" w:type="dxa"/>
-          </w:tcPr>
-          <w:p>
-            <w:pPr>
-              <w:rPr>
-                <w:b/>
-                <w:bCs/>
-                <w:lang w:val="en-US"/>
-              </w:rPr>
-            </w:pPr>
-            <w:r>
-              <w:rPr>
-                <w:b/>
-                <w:bCs/>
-                <w:lang w:val="en-US"/>
-              </w:rPr>
-              <w:t>1</w:t>
-            </w:r>
-          </w:p>
-        </w:tc>
-        <w:tc>
-          <w:tcPr>
-            <w:tcW w:w="440" w:type="dxa"/>
-          </w:tcPr>
-          <w:p>
-            <w:pPr>
-              <w:rPr>
-                <w:b/>
-                <w:bCs/>
-                <w:lang w:val="en-US"/>
-              </w:rPr>
-            </w:pPr>
-            <w:r>
-              <w:rPr>
-                <w:b/>
-                <w:bCs/>
-                <w:lang w:val="en-US"/>
-              </w:rPr>
-              <w:t>2</w:t>
-            </w:r>
-          </w:p>
-        </w:tc>
-        <w:tc>
-          <w:tcPr>
-            <w:tcW w:w="440" w:type="dxa"/>
-          </w:tcPr>
-          <w:p>
-            <w:pPr>
-              <w:rPr>
-                <w:b/>
-                <w:bCs/>
-                <w:lang w:val="en-US"/>
-              </w:rPr>
-            </w:pPr>
-            <w:r>
-              <w:rPr>
-                <w:b/>
-                <w:bCs/>
-                <w:lang w:val="en-US"/>
-              </w:rPr>
-              <w:t>2</w:t>
-            </w:r>
-          </w:p>
-        </w:tc>
-        <w:tc>
-          <w:tcPr>
-            <w:tcW w:w="440" w:type="dxa"/>
-          </w:tcPr>
-          <w:p>
-            <w:pPr>
-              <w:rPr>
-                <w:b/>
-                <w:bCs/>
-                <w:lang w:val="en-US"/>
-              </w:rPr>
-            </w:pPr>
-            <w:r>
-              <w:rPr>
-                <w:b/>
-                <w:bCs/>
-                <w:lang w:val="en-US"/>
-              </w:rPr>
-              <w:t>\</w:t>
-            </w:r>
-          </w:p>
-        </w:tc>
-      </w:tr>
-    </w:tbl>
-    <w:p>
-      <w:pPr>
-        <w:rPr>
-          <w:lang w:val="en-US"/>
-        </w:rPr>
-      </w:pPr>
-    </w:p>
-    <w:p>
-      <w:pPr>
-        <w:rPr>
-          <w:b/>
-          <w:bCs/>
-          <w:lang w:val="en-US"/>
-        </w:rPr>
-      </w:pPr>
-      <w:r>
-        <w:rPr>
-          <w:b/>
-          <w:bCs/>
-          <w:lang w:val="en-US"/>
-        </w:rPr>
-        <w:t>Solution</w:t>
-      </w:r>
-    </w:p>
-    <w:p>
-      <w:pPr>
-        <w:tabs>
-          <w:tab w:val="left" w:pos="916"/>
-          <w:tab w:val="left" w:pos="1832"/>
-          <w:tab w:val="left" w:pos="2748"/>
-          <w:tab w:val="left" w:pos="3664"/>
-          <w:tab w:val="left" w:pos="4580"/>
-          <w:tab w:val="left" w:pos="5496"/>
-          <w:tab w:val="left" w:pos="6412"/>
-          <w:tab w:val="left" w:pos="7328"/>
-          <w:tab w:val="left" w:pos="8244"/>
-          <w:tab w:val="left" w:pos="9160"/>
-          <w:tab w:val="left" w:pos="10076"/>
-          <w:tab w:val="left" w:pos="10992"/>
-          <w:tab w:val="left" w:pos="11908"/>
-          <w:tab w:val="left" w:pos="12824"/>
-          <w:tab w:val="left" w:pos="13740"/>
-          <w:tab w:val="left" w:pos="14656"/>
-        </w:tabs>
-        <w:wordWrap w:val="0"/>
-        <w:spacing w:after="0" w:line="290" w:lineRule="atLeast"/>
-        <w:textAlignment w:val="baseline"/>
-        <w:rPr>
-          <w:rFonts w:ascii="Courier New" w:eastAsia="Times New Roman" w:hAnsi="Courier New" w:cs="Courier New"/>
-          <w:color w:val="000000"/>
-          <w:sz w:val="20"/>
-          <w:szCs w:val="20"/>
-          <w:lang w:val="en-US"/>
-        </w:rPr>
-      </w:pPr>
-      <w:r>
-        <w:rPr>
-          <w:rFonts w:ascii="Courier New" w:eastAsia="Times New Roman" w:hAnsi="Courier New" w:cs="Courier New"/>
-          <w:color w:val="000000"/>
-          <w:sz w:val="20"/>
-          <w:szCs w:val="20"/>
-          <w:lang w:val="en-US"/>
-        </w:rPr>
-        <w:t xml:space="preserve">   1   3   2   2</w:t>
-      </w:r>
-    </w:p>
-    <w:p>
-      <w:pPr>
-        <w:tabs>
-          <w:tab w:val="left" w:pos="916"/>
-          <w:tab w:val="left" w:pos="1832"/>
-          <w:tab w:val="left" w:pos="2748"/>
-          <w:tab w:val="left" w:pos="3664"/>
-          <w:tab w:val="left" w:pos="4580"/>
-          <w:tab w:val="left" w:pos="5496"/>
-          <w:tab w:val="left" w:pos="6412"/>
-          <w:tab w:val="left" w:pos="7328"/>
-          <w:tab w:val="left" w:pos="8244"/>
-          <w:tab w:val="left" w:pos="9160"/>
-          <w:tab w:val="left" w:pos="10076"/>
-          <w:tab w:val="left" w:pos="10992"/>
-          <w:tab w:val="left" w:pos="11908"/>
-          <w:tab w:val="left" w:pos="12824"/>
-          <w:tab w:val="left" w:pos="13740"/>
-          <w:tab w:val="left" w:pos="14656"/>
-        </w:tabs>
-        <w:wordWrap w:val="0"/>
-        <w:spacing w:after="0" w:line="290" w:lineRule="atLeast"/>
-        <w:textAlignment w:val="baseline"/>
-        <w:rPr>
-          <w:rFonts w:ascii="Courier New" w:eastAsia="Times New Roman" w:hAnsi="Courier New" w:cs="Courier New"/>
-          <w:color w:val="000000"/>
-          <w:sz w:val="20"/>
-          <w:szCs w:val="20"/>
-          <w:lang w:val="en-US"/>
-        </w:rPr>
-      </w:pPr>
-      <w:r>
-        <w:rPr>
-          <w:rFonts w:ascii="Courier New" w:eastAsia="Times New Roman" w:hAnsi="Courier New" w:cs="Courier New"/>
-          <w:color w:val="000000"/>
-          <w:sz w:val="20"/>
-          <w:szCs w:val="20"/>
-          <w:lang w:val="en-US"/>
-        </w:rPr>
-        <w:t>1 |4| |1| |3| |2| 3</w:t>
-      </w:r>
-    </w:p>
-    <w:p>
-      <w:pPr>
-        <w:tabs>
-          <w:tab w:val="left" w:pos="916"/>
-          <w:tab w:val="left" w:pos="1832"/>
-          <w:tab w:val="left" w:pos="2748"/>
-          <w:tab w:val="left" w:pos="3664"/>
-          <w:tab w:val="left" w:pos="4580"/>
-          <w:tab w:val="left" w:pos="5496"/>
-          <w:tab w:val="left" w:pos="6412"/>
-          <w:tab w:val="left" w:pos="7328"/>
-          <w:tab w:val="left" w:pos="8244"/>
-          <w:tab w:val="left" w:pos="9160"/>
-          <w:tab w:val="left" w:pos="10076"/>
-          <w:tab w:val="left" w:pos="10992"/>
-          <w:tab w:val="left" w:pos="11908"/>
-          <w:tab w:val="left" w:pos="12824"/>
-          <w:tab w:val="left" w:pos="13740"/>
-          <w:tab w:val="left" w:pos="14656"/>
-        </w:tabs>
-        <w:wordWrap w:val="0"/>
-        <w:spacing w:after="0" w:line="290" w:lineRule="atLeast"/>
-        <w:textAlignment w:val="baseline"/>
-        <w:rPr>
-          <w:rFonts w:ascii="Courier New" w:eastAsia="Times New Roman" w:hAnsi="Courier New" w:cs="Courier New"/>
-          <w:color w:val="000000"/>
-          <w:sz w:val="20"/>
-          <w:szCs w:val="20"/>
-          <w:lang w:val="en-US"/>
-        </w:rPr>
-      </w:pPr>
-      <w:r>
-        <w:rPr>
-          <w:rFonts w:ascii="Courier New" w:eastAsia="Times New Roman" w:hAnsi="Courier New" w:cs="Courier New"/>
-          <w:color w:val="000000"/>
-          <w:sz w:val="20"/>
-          <w:szCs w:val="20"/>
-          <w:lang w:val="en-US"/>
-        </w:rPr>
-        <w:t>3 |2| |3| |4| |1| 2</w:t>
-      </w:r>
-    </w:p>
-    <w:p>
-      <w:pPr>
-        <w:tabs>
-          <w:tab w:val="left" w:pos="916"/>
-          <w:tab w:val="left" w:pos="1832"/>
-          <w:tab w:val="left" w:pos="2748"/>
-          <w:tab w:val="left" w:pos="3664"/>
-          <w:tab w:val="left" w:pos="4580"/>
-          <w:tab w:val="left" w:pos="5496"/>
-          <w:tab w:val="left" w:pos="6412"/>
-          <w:tab w:val="left" w:pos="7328"/>
-          <w:tab w:val="left" w:pos="8244"/>
-          <w:tab w:val="left" w:pos="9160"/>
-          <w:tab w:val="left" w:pos="10076"/>
-          <w:tab w:val="left" w:pos="10992"/>
-          <w:tab w:val="left" w:pos="11908"/>
-          <w:tab w:val="left" w:pos="12824"/>
-          <w:tab w:val="left" w:pos="13740"/>
-          <w:tab w:val="left" w:pos="14656"/>
-        </w:tabs>
-        <w:wordWrap w:val="0"/>
-        <w:spacing w:after="0" w:line="290" w:lineRule="atLeast"/>
-        <w:textAlignment w:val="baseline"/>
-        <w:rPr>
-          <w:rFonts w:ascii="Courier New" w:eastAsia="Times New Roman" w:hAnsi="Courier New" w:cs="Courier New"/>
-          <w:color w:val="000000"/>
-          <w:sz w:val="20"/>
-          <w:szCs w:val="20"/>
-          <w:lang w:val="en-US"/>
-        </w:rPr>
-      </w:pPr>
-      <w:r>
-        <w:rPr>
-          <w:rFonts w:ascii="Courier New" w:eastAsia="Times New Roman" w:hAnsi="Courier New" w:cs="Courier New"/>
-          <w:color w:val="000000"/>
-          <w:sz w:val="20"/>
-          <w:szCs w:val="20"/>
-          <w:lang w:val="en-US"/>
-        </w:rPr>
-        <w:t>2 |3| |2| |1| |4| 1</w:t>
-      </w:r>
-    </w:p>
-    <w:p>
-      <w:pPr>
-        <w:tabs>
-          <w:tab w:val="left" w:pos="916"/>
-          <w:tab w:val="left" w:pos="1832"/>
-          <w:tab w:val="left" w:pos="2748"/>
-          <w:tab w:val="left" w:pos="3664"/>
-          <w:tab w:val="left" w:pos="4580"/>
-          <w:tab w:val="left" w:pos="5496"/>
-          <w:tab w:val="left" w:pos="6412"/>
-          <w:tab w:val="left" w:pos="7328"/>
-          <w:tab w:val="left" w:pos="8244"/>
-          <w:tab w:val="left" w:pos="9160"/>
-          <w:tab w:val="left" w:pos="10076"/>
-          <w:tab w:val="left" w:pos="10992"/>
-          <w:tab w:val="left" w:pos="11908"/>
-          <w:tab w:val="left" w:pos="12824"/>
-          <w:tab w:val="left" w:pos="13740"/>
-          <w:tab w:val="left" w:pos="14656"/>
-        </w:tabs>
-        <w:wordWrap w:val="0"/>
-        <w:spacing w:after="0" w:line="290" w:lineRule="atLeast"/>
-        <w:textAlignment w:val="baseline"/>
-        <w:rPr>
-          <w:rFonts w:ascii="Courier New" w:eastAsia="Times New Roman" w:hAnsi="Courier New" w:cs="Courier New"/>
-          <w:color w:val="000000"/>
-          <w:sz w:val="20"/>
-          <w:szCs w:val="20"/>
-          <w:lang w:val="en-US"/>
-        </w:rPr>
-      </w:pPr>
-      <w:r>
-        <w:rPr>
-          <w:rFonts w:ascii="Courier New" w:eastAsia="Times New Roman" w:hAnsi="Courier New" w:cs="Courier New"/>
-          <w:color w:val="000000"/>
-          <w:sz w:val="20"/>
-          <w:szCs w:val="20"/>
-          <w:lang w:val="en-US"/>
-        </w:rPr>
-        <w:t>2 |1| |4| |2| |3| 2</w:t>
-      </w:r>
-    </w:p>
-    <w:p>
-      <w:pPr>
-        <w:tabs>
-          <w:tab w:val="left" w:pos="916"/>
-          <w:tab w:val="left" w:pos="1832"/>
-          <w:tab w:val="left" w:pos="2748"/>
-          <w:tab w:val="left" w:pos="3664"/>
-          <w:tab w:val="left" w:pos="4580"/>
-          <w:tab w:val="left" w:pos="5496"/>
-          <w:tab w:val="left" w:pos="6412"/>
-          <w:tab w:val="left" w:pos="7328"/>
-          <w:tab w:val="left" w:pos="8244"/>
-          <w:tab w:val="left" w:pos="9160"/>
-          <w:tab w:val="left" w:pos="10076"/>
-          <w:tab w:val="left" w:pos="10992"/>
-          <w:tab w:val="left" w:pos="11908"/>
-          <w:tab w:val="left" w:pos="12824"/>
-          <w:tab w:val="left" w:pos="13740"/>
-          <w:tab w:val="left" w:pos="14656"/>
-        </w:tabs>
-        <w:wordWrap w:val="0"/>
-        <w:spacing w:after="0" w:line="290" w:lineRule="atLeast"/>
-        <w:textAlignment w:val="baseline"/>
-        <w:rPr>
-          <w:rFonts w:ascii="Courier New" w:eastAsia="Times New Roman" w:hAnsi="Courier New" w:cs="Courier New"/>
-          <w:color w:val="000000"/>
-          <w:sz w:val="20"/>
-          <w:szCs w:val="20"/>
-          <w:lang w:val="en-US"/>
-        </w:rPr>
-      </w:pPr>
-      <w:r>
-        <w:rPr>
-          <w:rFonts w:ascii="Courier New" w:eastAsia="Times New Roman" w:hAnsi="Courier New" w:cs="Courier New"/>
-          <w:color w:val="000000"/>
-          <w:sz w:val="20"/>
-          <w:szCs w:val="20"/>
-          <w:lang w:val="en-US"/>
-        </w:rPr>
-        <w:t xml:space="preserve">   3   1   2   2</w:t>
-      </w:r>
-    </w:p>
-    <w:p>
-      <w:pPr>
-        <w:tabs>
-          <w:tab w:val="left" w:pos="916"/>
-          <w:tab w:val="left" w:pos="1832"/>
-          <w:tab w:val="left" w:pos="2748"/>
-          <w:tab w:val="left" w:pos="3664"/>
-          <w:tab w:val="left" w:pos="4580"/>
-          <w:tab w:val="left" w:pos="5496"/>
-          <w:tab w:val="left" w:pos="6412"/>
-          <w:tab w:val="left" w:pos="7328"/>
-          <w:tab w:val="left" w:pos="8244"/>
-          <w:tab w:val="left" w:pos="9160"/>
-          <w:tab w:val="left" w:pos="10076"/>
-          <w:tab w:val="left" w:pos="10992"/>
-          <w:tab w:val="left" w:pos="11908"/>
-          <w:tab w:val="left" w:pos="12824"/>
-          <w:tab w:val="left" w:pos="13740"/>
-          <w:tab w:val="left" w:pos="14656"/>
-        </w:tabs>
-        <w:wordWrap w:val="0"/>
-        <w:spacing w:after="0" w:line="290" w:lineRule="atLeast"/>
-        <w:textAlignment w:val="baseline"/>
-        <w:rPr>
-          <w:b/>
-          <w:bCs/>
-          <w:lang w:val="en-US"/>
-        </w:rPr>
-      </w:pPr>
-      <w:r>
-        <w:rPr>
-          <w:b/>
-          <w:bCs/>
-          <w:sz w:val="28"/>
-          <w:szCs w:val="28"/>
-          <w:lang w:val="en-US"/>
-        </w:rPr>
-        <w:lastRenderedPageBreak/>
-        <w:t xml:space="preserve">Challenge </w:t>
-      </w:r>
-      <w:r>
-        <w:rPr>
-          <w:b/>
-          <w:bCs/>
-          <w:sz w:val="28"/>
-          <w:szCs w:val="28"/>
-          <w:lang w:val="en-US"/>
-        </w:rPr>
-        <w:t>2</w:t>
-      </w:r>
-      <w:r>
-        <w:rPr>
-          <w:b/>
-          <w:bCs/>
-          <w:sz w:val="28"/>
-          <w:szCs w:val="28"/>
-          <w:lang w:val="en-US"/>
-        </w:rPr>
-        <w:t xml:space="preserve"> </w:t>
-      </w:r>
-      <w:r>
-        <w:rPr>
-          <w:b/>
-          <w:bCs/>
-          <w:sz w:val="28"/>
-          <w:szCs w:val="28"/>
-          <w:lang w:val="en-US"/>
-        </w:rPr>
-        <w:t>–</w:t>
-      </w:r>
-      <w:r>
-        <w:rPr>
-          <w:b/>
-          <w:bCs/>
-          <w:sz w:val="28"/>
-          <w:szCs w:val="28"/>
-          <w:lang w:val="en-US"/>
-        </w:rPr>
-        <w:t xml:space="preserve"> </w:t>
-      </w:r>
-      <w:r>
-        <w:rPr>
-          <w:b/>
-          <w:bCs/>
-          <w:lang w:val="en-US"/>
-        </w:rPr>
-        <w:t>Formulation</w:t>
-      </w:r>
-    </w:p>
-    <w:p>
-      <w:pPr>
-        <w:tabs>
-          <w:tab w:val="left" w:pos="916"/>
-          <w:tab w:val="left" w:pos="1832"/>
-          <w:tab w:val="left" w:pos="2748"/>
-          <w:tab w:val="left" w:pos="3664"/>
-          <w:tab w:val="left" w:pos="4580"/>
-          <w:tab w:val="left" w:pos="5496"/>
-          <w:tab w:val="left" w:pos="6412"/>
-          <w:tab w:val="left" w:pos="7328"/>
-          <w:tab w:val="left" w:pos="8244"/>
-          <w:tab w:val="left" w:pos="9160"/>
-          <w:tab w:val="left" w:pos="10076"/>
-          <w:tab w:val="left" w:pos="10992"/>
-          <w:tab w:val="left" w:pos="11908"/>
-          <w:tab w:val="left" w:pos="12824"/>
-          <w:tab w:val="left" w:pos="13740"/>
-          <w:tab w:val="left" w:pos="14656"/>
-        </w:tabs>
-        <w:wordWrap w:val="0"/>
-        <w:spacing w:after="0" w:line="290" w:lineRule="atLeast"/>
-        <w:textAlignment w:val="baseline"/>
-        <w:rPr>
-          <w:rFonts w:ascii="Courier New" w:eastAsia="Times New Roman" w:hAnsi="Courier New" w:cs="Courier New"/>
-          <w:color w:val="000000"/>
-          <w:sz w:val="20"/>
-          <w:szCs w:val="20"/>
-          <w:lang w:val="en-US"/>
-        </w:rPr>
-      </w:pPr>
-      <w:bookmarkStart w:id="0" w:name="_GoBack"/>
-      <w:bookmarkEnd w:id="0"/>
-    </w:p>
-    <w:p>
-      <w:pPr>
-        <w:rPr>
-          <w:b/>
-          <w:bCs/>
-          <w:lang w:val="en-US"/>
-        </w:rPr>
-      </w:pPr>
-      <w:r>
-        <w:rPr>
-          <w:b/>
-          <w:bCs/>
-          <w:lang w:val="en-US"/>
-        </w:rPr>
-        <w:t>Constraints:</w:t>
-      </w:r>
-    </w:p>
-    <w:p>
-      <w:pPr>
-        <w:rPr>
-          <w:lang w:val="en-US"/>
-        </w:rPr>
-      </w:pPr>
-      <w:proofErr w:type="spellStart"/>
-      <w:r>
-        <w:rPr>
-          <w:lang w:val="en-US"/>
-        </w:rPr>
-        <w:t>Clues_up</w:t>
-      </w:r>
-      <w:proofErr w:type="spellEnd"/>
-      <w:r>
-        <w:rPr>
-          <w:lang w:val="en-US"/>
-        </w:rPr>
-        <w:t>: {</w:t>
-      </w:r>
-      <w:r>
-        <w:rPr>
-          <w:lang w:val="en-US"/>
-        </w:rPr>
-        <w:t>2,2,1,3</w:t>
-      </w:r>
-      <w:r>
-        <w:rPr>
-          <w:lang w:val="en-US"/>
-        </w:rPr>
-        <w:t>}</w:t>
-      </w:r>
-      <w:r>
-        <w:rPr>
-          <w:lang w:val="en-US"/>
-        </w:rPr>
-        <w:tab/>
-      </w:r>
-      <w:proofErr w:type="spellStart"/>
-      <w:r>
-        <w:rPr>
-          <w:lang w:val="en-US"/>
-        </w:rPr>
-        <w:t>Clues_down</w:t>
-      </w:r>
-      <w:proofErr w:type="spellEnd"/>
-      <w:r>
-        <w:rPr>
-          <w:lang w:val="en-US"/>
-        </w:rPr>
-        <w:t xml:space="preserve"> = {3,</w:t>
-      </w:r>
-      <w:r>
-        <w:rPr>
-          <w:lang w:val="en-US"/>
-        </w:rPr>
-        <w:t>2</w:t>
-      </w:r>
-      <w:r>
-        <w:rPr>
-          <w:lang w:val="en-US"/>
-        </w:rPr>
-        <w:t>,2,</w:t>
-      </w:r>
-      <w:r>
-        <w:rPr>
-          <w:lang w:val="en-US"/>
-        </w:rPr>
-        <w:t>1</w:t>
-      </w:r>
-      <w:r>
-        <w:rPr>
-          <w:lang w:val="en-US"/>
-        </w:rPr>
-        <w:t>}</w:t>
-      </w:r>
-      <w:r>
-        <w:rPr>
-          <w:lang w:val="en-US"/>
-        </w:rPr>
-        <w:tab/>
-      </w:r>
-    </w:p>
-    <w:p>
-      <w:pPr>
-        <w:rPr>
-          <w:lang w:val="en-US"/>
-        </w:rPr>
-      </w:pPr>
-      <w:proofErr w:type="spellStart"/>
-      <w:r>
-        <w:rPr>
-          <w:lang w:val="en-US"/>
-        </w:rPr>
-        <w:t>Clues_left</w:t>
-      </w:r>
-      <w:proofErr w:type="spellEnd"/>
-      <w:r>
-        <w:rPr>
-          <w:lang w:val="en-US"/>
-        </w:rPr>
-        <w:t xml:space="preserve"> = {</w:t>
-      </w:r>
-      <w:r>
-        <w:rPr>
-          <w:lang w:val="en-US"/>
-        </w:rPr>
-        <w:t>3,1,2,3</w:t>
-      </w:r>
-      <w:r>
-        <w:rPr>
-          <w:lang w:val="en-US"/>
-        </w:rPr>
-        <w:t>}</w:t>
-      </w:r>
-      <w:r>
-        <w:rPr>
-          <w:lang w:val="en-US"/>
-        </w:rPr>
-        <w:tab/>
-      </w:r>
-      <w:proofErr w:type="spellStart"/>
-      <w:r>
-        <w:rPr>
-          <w:lang w:val="en-US"/>
-        </w:rPr>
-        <w:t>Clues_right</w:t>
-      </w:r>
-      <w:proofErr w:type="spellEnd"/>
-      <w:r>
-        <w:rPr>
-          <w:lang w:val="en-US"/>
-        </w:rPr>
-        <w:t xml:space="preserve"> = {</w:t>
-      </w:r>
-      <w:r>
-        <w:rPr>
-          <w:lang w:val="en-US"/>
-        </w:rPr>
-        <w:t>2,2,3,1</w:t>
-      </w:r>
-      <w:r>
-        <w:rPr>
-          <w:lang w:val="en-US"/>
-        </w:rPr>
-        <w:t>}</w:t>
-      </w:r>
-    </w:p>
-    <w:p>
-      <w:pPr>
-        <w:rPr>
-          <w:b/>
-          <w:bCs/>
-          <w:lang w:val="en-US"/>
-        </w:rPr>
-      </w:pPr>
-      <w:r>
-        <w:rPr>
-          <w:b/>
-          <w:bCs/>
-          <w:lang w:val="en-US"/>
-        </w:rPr>
-        <w:t>Domains</w:t>
-      </w:r>
-      <w:r>
-        <w:rPr>
-          <w:b/>
-          <w:bCs/>
-          <w:lang w:val="en-US"/>
-        </w:rPr>
-        <w:t xml:space="preserve"> and variables</w:t>
-      </w:r>
-      <w:r>
-        <w:rPr>
-          <w:b/>
-          <w:bCs/>
-          <w:lang w:val="en-US"/>
-        </w:rPr>
-        <w:t>:</w:t>
-      </w:r>
-    </w:p>
-    <w:p>
-      <w:pPr>
-        <w:rPr>
-          <w:lang w:val="en-US"/>
-        </w:rPr>
-      </w:pPr>
-      <w:r>
-        <w:rPr>
-          <w:lang w:val="en-US"/>
-        </w:rPr>
-        <w:t>Domains for each variable (cell on the grid) after taking into consideration the restrictions from the external ‘clue’ values are shown below:</w:t>
-      </w:r>
-    </w:p>
-    <w:tbl>
-      <w:tblPr>
-        <w:tblStyle w:val="Tablaconcuadrcula"/>
-        <w:tblW w:w="0" w:type="auto"/>
-        <w:tblLook w:val="04A0" w:firstRow="1" w:lastRow="0" w:firstColumn="1" w:lastColumn="0" w:noHBand="0" w:noVBand="1"/>
-      </w:tblPr>
-      <w:tblGrid>
-        <w:gridCol w:w="440"/>
-        <w:gridCol w:w="613"/>
-        <w:gridCol w:w="613"/>
-        <w:gridCol w:w="450"/>
-        <w:gridCol w:w="450"/>
-        <w:gridCol w:w="440"/>
-      </w:tblGrid>
-      <w:tr>
-        <w:trPr>
-          <w:trHeight w:val="412"/>
-        </w:trPr>
-        <w:tc>
-          <w:tcPr>
-            <w:tcW w:w="440" w:type="dxa"/>
-          </w:tcPr>
-          <w:p>
-            <w:pPr>
-              <w:rPr>
-                <w:b/>
-                <w:bCs/>
-                <w:lang w:val="en-US"/>
-              </w:rPr>
-            </w:pPr>
-            <w:r>
-              <w:rPr>
-                <w:b/>
-                <w:bCs/>
-                <w:lang w:val="en-US"/>
-              </w:rPr>
-              <w:t>\</w:t>
-            </w:r>
-          </w:p>
-        </w:tc>
-        <w:tc>
-          <w:tcPr>
-            <w:tcW w:w="440" w:type="dxa"/>
-          </w:tcPr>
-          <w:p>
-            <w:pPr>
-              <w:rPr>
-                <w:b/>
-                <w:bCs/>
-                <w:lang w:val="en-US"/>
-              </w:rPr>
-            </w:pPr>
-            <w:r>
-              <w:rPr>
-                <w:b/>
-                <w:bCs/>
-                <w:lang w:val="en-US"/>
-              </w:rPr>
-              <w:t>2</w:t>
-            </w:r>
-          </w:p>
-        </w:tc>
-        <w:tc>
-          <w:tcPr>
-            <w:tcW w:w="440" w:type="dxa"/>
-          </w:tcPr>
-          <w:p>
-            <w:pPr>
-              <w:rPr>
-                <w:b/>
-                <w:bCs/>
-                <w:lang w:val="en-US"/>
-              </w:rPr>
-            </w:pPr>
-            <w:r>
-              <w:rPr>
-                <w:b/>
-                <w:bCs/>
-                <w:lang w:val="en-US"/>
-              </w:rPr>
-              <w:t>2</w:t>
-            </w:r>
-          </w:p>
-        </w:tc>
-        <w:tc>
-          <w:tcPr>
-            <w:tcW w:w="440" w:type="dxa"/>
-          </w:tcPr>
-          <w:p>
-            <w:pPr>
-              <w:rPr>
-                <w:b/>
-                <w:bCs/>
-                <w:lang w:val="en-US"/>
-              </w:rPr>
-            </w:pPr>
-            <w:r>
-              <w:rPr>
-                <w:b/>
-                <w:bCs/>
-                <w:lang w:val="en-US"/>
-              </w:rPr>
-              <w:t>1</w:t>
-            </w:r>
-          </w:p>
-        </w:tc>
-        <w:tc>
-          <w:tcPr>
-            <w:tcW w:w="440" w:type="dxa"/>
-          </w:tcPr>
-          <w:p>
-            <w:pPr>
-              <w:rPr>
-                <w:b/>
-                <w:bCs/>
-                <w:lang w:val="en-US"/>
-              </w:rPr>
-            </w:pPr>
-            <w:r>
-              <w:rPr>
-                <w:b/>
-                <w:bCs/>
-                <w:lang w:val="en-US"/>
-              </w:rPr>
-              <w:t>3</w:t>
-            </w:r>
-          </w:p>
-        </w:tc>
-        <w:tc>
-          <w:tcPr>
-            <w:tcW w:w="440" w:type="dxa"/>
-          </w:tcPr>
-          <w:p>
-            <w:pPr>
-              <w:rPr>
-                <w:b/>
-                <w:bCs/>
-                <w:lang w:val="en-US"/>
-              </w:rPr>
-            </w:pPr>
-            <w:r>
-              <w:rPr>
-                <w:b/>
-                <w:bCs/>
-                <w:lang w:val="en-US"/>
-              </w:rPr>
-              <w:t>/</w:t>
-            </w:r>
-          </w:p>
-        </w:tc>
-      </w:tr>
-      <w:tr>
-        <w:trPr>
-          <w:trHeight w:val="412"/>
-        </w:trPr>
-        <w:tc>
-          <w:tcPr>
-            <w:tcW w:w="440" w:type="dxa"/>
-          </w:tcPr>
-          <w:p>
-            <w:pPr>
-              <w:rPr>
-                <w:b/>
-                <w:bCs/>
-                <w:lang w:val="en-US"/>
-              </w:rPr>
-            </w:pPr>
-            <w:r>
-              <w:rPr>
-                <w:b/>
-                <w:bCs/>
-                <w:lang w:val="en-US"/>
-              </w:rPr>
-              <w:t>3</w:t>
-            </w:r>
-          </w:p>
-        </w:tc>
-        <w:tc>
-          <w:tcPr>
-            <w:tcW w:w="440" w:type="dxa"/>
-          </w:tcPr>
-          <w:p>
-            <w:pPr>
-              <w:rPr>
-                <w:lang w:val="en-US"/>
-              </w:rPr>
-            </w:pPr>
-            <w:r>
-              <w:rPr>
-                <w:lang w:val="en-US"/>
-              </w:rPr>
-              <w:t>1,2,3</w:t>
-            </w:r>
-          </w:p>
-        </w:tc>
-        <w:tc>
-          <w:tcPr>
-            <w:tcW w:w="440" w:type="dxa"/>
-          </w:tcPr>
-          <w:p>
-            <w:pPr>
-              <w:rPr>
-                <w:lang w:val="en-US"/>
-              </w:rPr>
-            </w:pPr>
-            <w:r>
-              <w:rPr>
-                <w:lang w:val="en-US"/>
-              </w:rPr>
-              <w:t>1,2,3</w:t>
-            </w:r>
-          </w:p>
-        </w:tc>
-        <w:tc>
-          <w:tcPr>
-            <w:tcW w:w="440" w:type="dxa"/>
-          </w:tcPr>
-          <w:p>
-            <w:pPr>
-              <w:rPr>
-                <w:lang w:val="en-US"/>
-              </w:rPr>
-            </w:pPr>
-            <w:r>
-              <w:rPr>
-                <w:lang w:val="en-US"/>
-              </w:rPr>
-              <w:t>4</w:t>
-            </w:r>
-          </w:p>
-        </w:tc>
-        <w:tc>
-          <w:tcPr>
-            <w:tcW w:w="440" w:type="dxa"/>
-          </w:tcPr>
-          <w:p>
-            <w:pPr>
-              <w:rPr>
-                <w:lang w:val="en-US"/>
-              </w:rPr>
-            </w:pPr>
-            <w:r>
-              <w:rPr>
-                <w:lang w:val="en-US"/>
-              </w:rPr>
-              <w:t>1,2</w:t>
-            </w:r>
-          </w:p>
-        </w:tc>
-        <w:tc>
-          <w:tcPr>
-            <w:tcW w:w="440" w:type="dxa"/>
-          </w:tcPr>
-          <w:p>
-            <w:pPr>
-              <w:rPr>
-                <w:b/>
-                <w:bCs/>
-                <w:lang w:val="en-US"/>
-              </w:rPr>
-            </w:pPr>
-            <w:r>
-              <w:rPr>
-                <w:b/>
-                <w:bCs/>
-                <w:lang w:val="en-US"/>
-              </w:rPr>
-              <w:t>2</w:t>
-            </w:r>
-          </w:p>
-        </w:tc>
-      </w:tr>
-      <w:tr>
-        <w:trPr>
-          <w:trHeight w:val="412"/>
-        </w:trPr>
-        <w:tc>
-          <w:tcPr>
-            <w:tcW w:w="440" w:type="dxa"/>
-          </w:tcPr>
-          <w:p>
-            <w:pPr>
-              <w:rPr>
-                <w:b/>
-                <w:bCs/>
-                <w:lang w:val="en-US"/>
-              </w:rPr>
-            </w:pPr>
-            <w:r>
-              <w:rPr>
-                <w:b/>
-                <w:bCs/>
-                <w:lang w:val="en-US"/>
-              </w:rPr>
-              <w:t>1</w:t>
-            </w:r>
-          </w:p>
-        </w:tc>
-        <w:tc>
-          <w:tcPr>
-            <w:tcW w:w="440" w:type="dxa"/>
-          </w:tcPr>
-          <w:p>
-            <w:pPr>
-              <w:rPr>
-                <w:lang w:val="en-US"/>
-              </w:rPr>
-            </w:pPr>
-            <w:r>
-              <w:rPr>
-                <w:lang w:val="en-US"/>
-              </w:rPr>
-              <w:t>4</w:t>
-            </w:r>
-          </w:p>
-        </w:tc>
-        <w:tc>
-          <w:tcPr>
-            <w:tcW w:w="440" w:type="dxa"/>
-          </w:tcPr>
-          <w:p>
-            <w:pPr>
-              <w:rPr>
-                <w:lang w:val="en-US"/>
-              </w:rPr>
-            </w:pPr>
-            <w:r>
-              <w:rPr>
-                <w:lang w:val="en-US"/>
-              </w:rPr>
-              <w:t>1,2</w:t>
-            </w:r>
-          </w:p>
-        </w:tc>
-        <w:tc>
-          <w:tcPr>
-            <w:tcW w:w="440" w:type="dxa"/>
-          </w:tcPr>
-          <w:p>
-            <w:pPr>
-              <w:rPr>
-                <w:lang w:val="en-US"/>
-              </w:rPr>
-            </w:pPr>
-            <w:r>
-              <w:rPr>
-                <w:lang w:val="en-US"/>
-              </w:rPr>
-              <w:t>1,2</w:t>
-            </w:r>
-          </w:p>
-        </w:tc>
-        <w:tc>
-          <w:tcPr>
-            <w:tcW w:w="440" w:type="dxa"/>
-          </w:tcPr>
-          <w:p>
-            <w:pPr>
-              <w:rPr>
-                <w:lang w:val="en-US"/>
-              </w:rPr>
-            </w:pPr>
-            <w:r>
-              <w:rPr>
-                <w:lang w:val="en-US"/>
-              </w:rPr>
-              <w:t>3</w:t>
-            </w:r>
-          </w:p>
-        </w:tc>
-        <w:tc>
-          <w:tcPr>
-            <w:tcW w:w="440" w:type="dxa"/>
-          </w:tcPr>
-          <w:p>
-            <w:pPr>
-              <w:rPr>
-                <w:b/>
-                <w:bCs/>
-                <w:lang w:val="en-US"/>
-              </w:rPr>
-            </w:pPr>
-            <w:r>
-              <w:rPr>
-                <w:b/>
-                <w:bCs/>
-                <w:lang w:val="en-US"/>
-              </w:rPr>
-              <w:t>2</w:t>
-            </w:r>
-          </w:p>
-        </w:tc>
-      </w:tr>
-      <w:tr>
-        <w:trPr>
-          <w:trHeight w:val="397"/>
-        </w:trPr>
-        <w:tc>
-          <w:tcPr>
-            <w:tcW w:w="440" w:type="dxa"/>
-          </w:tcPr>
-          <w:p>
-            <w:pPr>
-              <w:rPr>
-                <w:b/>
-                <w:bCs/>
-                <w:lang w:val="en-US"/>
-              </w:rPr>
-            </w:pPr>
-            <w:r>
-              <w:rPr>
-                <w:b/>
-                <w:bCs/>
-                <w:lang w:val="en-US"/>
-              </w:rPr>
-              <w:t>2</w:t>
-            </w:r>
-          </w:p>
-        </w:tc>
-        <w:tc>
-          <w:tcPr>
-            <w:tcW w:w="440" w:type="dxa"/>
-          </w:tcPr>
-          <w:p>
-            <w:pPr>
-              <w:rPr>
-                <w:lang w:val="en-US"/>
-              </w:rPr>
-            </w:pPr>
-            <w:r>
-              <w:rPr>
-                <w:lang w:val="en-US"/>
-              </w:rPr>
-              <w:t>3</w:t>
-            </w:r>
-          </w:p>
-        </w:tc>
-        <w:tc>
-          <w:tcPr>
-            <w:tcW w:w="440" w:type="dxa"/>
-          </w:tcPr>
-          <w:p>
-            <w:pPr>
-              <w:rPr>
-                <w:lang w:val="en-US"/>
-              </w:rPr>
-            </w:pPr>
-            <w:r>
-              <w:rPr>
-                <w:lang w:val="en-US"/>
-              </w:rPr>
-              <w:t>4</w:t>
-            </w:r>
-          </w:p>
-        </w:tc>
-        <w:tc>
-          <w:tcPr>
-            <w:tcW w:w="440" w:type="dxa"/>
-          </w:tcPr>
-          <w:p>
-            <w:pPr>
-              <w:rPr>
-                <w:lang w:val="en-US"/>
-              </w:rPr>
-            </w:pPr>
-            <w:r>
-              <w:rPr>
-                <w:lang w:val="en-US"/>
-              </w:rPr>
-              <w:t>1,2</w:t>
-            </w:r>
-          </w:p>
-        </w:tc>
-        <w:tc>
-          <w:tcPr>
-            <w:tcW w:w="440" w:type="dxa"/>
-          </w:tcPr>
-          <w:p>
-            <w:pPr>
-              <w:rPr>
-                <w:lang w:val="en-US"/>
-              </w:rPr>
-            </w:pPr>
-            <w:r>
-              <w:rPr>
-                <w:lang w:val="en-US"/>
-              </w:rPr>
-              <w:t>1,2</w:t>
-            </w:r>
-          </w:p>
-        </w:tc>
-        <w:tc>
-          <w:tcPr>
-            <w:tcW w:w="440" w:type="dxa"/>
-          </w:tcPr>
-          <w:p>
-            <w:pPr>
-              <w:rPr>
-                <w:b/>
-                <w:bCs/>
-                <w:lang w:val="en-US"/>
-              </w:rPr>
-            </w:pPr>
-            <w:r>
-              <w:rPr>
-                <w:b/>
-                <w:bCs/>
-                <w:lang w:val="en-US"/>
-              </w:rPr>
-              <w:t>3</w:t>
-            </w:r>
-          </w:p>
-        </w:tc>
-      </w:tr>
-      <w:tr>
-        <w:trPr>
-          <w:trHeight w:val="412"/>
-        </w:trPr>
-        <w:tc>
-          <w:tcPr>
-            <w:tcW w:w="440" w:type="dxa"/>
-          </w:tcPr>
-          <w:p>
-            <w:pPr>
-              <w:rPr>
-                <w:b/>
-                <w:bCs/>
-                <w:lang w:val="en-US"/>
-              </w:rPr>
-            </w:pPr>
-            <w:r>
-              <w:rPr>
-                <w:b/>
-                <w:bCs/>
-                <w:lang w:val="en-US"/>
-              </w:rPr>
-              <w:t>3</w:t>
-            </w:r>
-          </w:p>
-        </w:tc>
-        <w:tc>
-          <w:tcPr>
-            <w:tcW w:w="440" w:type="dxa"/>
-          </w:tcPr>
-          <w:p>
-            <w:pPr>
-              <w:rPr>
-                <w:lang w:val="en-US"/>
-              </w:rPr>
-            </w:pPr>
-            <w:r>
-              <w:rPr>
-                <w:lang w:val="en-US"/>
-              </w:rPr>
-              <w:t>1,2</w:t>
-            </w:r>
-          </w:p>
-        </w:tc>
-        <w:tc>
-          <w:tcPr>
-            <w:tcW w:w="440" w:type="dxa"/>
-          </w:tcPr>
-          <w:p>
-            <w:pPr>
-              <w:rPr>
-                <w:lang w:val="en-US"/>
-              </w:rPr>
-            </w:pPr>
-            <w:r>
-              <w:rPr>
-                <w:lang w:val="en-US"/>
-              </w:rPr>
-              <w:t>1,2</w:t>
-            </w:r>
-          </w:p>
-        </w:tc>
-        <w:tc>
-          <w:tcPr>
-            <w:tcW w:w="440" w:type="dxa"/>
-          </w:tcPr>
-          <w:p>
-            <w:pPr>
-              <w:rPr>
-                <w:lang w:val="en-US"/>
-              </w:rPr>
-            </w:pPr>
-            <w:r>
-              <w:rPr>
-                <w:lang w:val="en-US"/>
-              </w:rPr>
-              <w:t>3</w:t>
-            </w:r>
-          </w:p>
-        </w:tc>
-        <w:tc>
-          <w:tcPr>
-            <w:tcW w:w="440" w:type="dxa"/>
-          </w:tcPr>
-          <w:p>
-            <w:pPr>
-              <w:rPr>
-                <w:lang w:val="en-US"/>
-              </w:rPr>
-            </w:pPr>
-            <w:r>
-              <w:rPr>
-                <w:lang w:val="en-US"/>
-              </w:rPr>
-              <w:t>4</w:t>
-            </w:r>
-          </w:p>
-        </w:tc>
-        <w:tc>
-          <w:tcPr>
-            <w:tcW w:w="440" w:type="dxa"/>
-          </w:tcPr>
-          <w:p>
-            <w:pPr>
-              <w:rPr>
-                <w:b/>
-                <w:bCs/>
-                <w:lang w:val="en-US"/>
-              </w:rPr>
-            </w:pPr>
-            <w:r>
-              <w:rPr>
-                <w:b/>
-                <w:bCs/>
-                <w:lang w:val="en-US"/>
-              </w:rPr>
-              <w:t>1</w:t>
-            </w:r>
-          </w:p>
-        </w:tc>
-      </w:tr>
-      <w:tr>
-        <w:trPr>
-          <w:trHeight w:val="412"/>
-        </w:trPr>
-        <w:tc>
-          <w:tcPr>
-            <w:tcW w:w="440" w:type="dxa"/>
-          </w:tcPr>
-          <w:p>
-            <w:pPr>
-              <w:rPr>
-                <w:b/>
-                <w:bCs/>
-                <w:lang w:val="en-US"/>
-              </w:rPr>
-            </w:pPr>
-            <w:r>
-              <w:rPr>
-                <w:b/>
-                <w:bCs/>
-                <w:lang w:val="en-US"/>
-              </w:rPr>
-              <w:t>/</w:t>
-            </w:r>
-          </w:p>
-        </w:tc>
-        <w:tc>
-          <w:tcPr>
-            <w:tcW w:w="440" w:type="dxa"/>
-          </w:tcPr>
-          <w:p>
-            <w:pPr>
-              <w:rPr>
-                <w:b/>
-                <w:bCs/>
-                <w:lang w:val="en-US"/>
-              </w:rPr>
-            </w:pPr>
-            <w:r>
-              <w:rPr>
-                <w:b/>
-                <w:bCs/>
-                <w:lang w:val="en-US"/>
-              </w:rPr>
-              <w:t>3</w:t>
-            </w:r>
-          </w:p>
-        </w:tc>
-        <w:tc>
-          <w:tcPr>
-            <w:tcW w:w="440" w:type="dxa"/>
-          </w:tcPr>
-          <w:p>
-            <w:pPr>
-              <w:rPr>
-                <w:b/>
-                <w:bCs/>
-                <w:lang w:val="en-US"/>
-              </w:rPr>
-            </w:pPr>
-            <w:r>
-              <w:rPr>
-                <w:b/>
-                <w:bCs/>
-                <w:lang w:val="en-US"/>
-              </w:rPr>
-              <w:t>2</w:t>
-            </w:r>
-          </w:p>
-        </w:tc>
-        <w:tc>
-          <w:tcPr>
-            <w:tcW w:w="440" w:type="dxa"/>
-          </w:tcPr>
-          <w:p>
-            <w:pPr>
-              <w:rPr>
-                <w:b/>
-                <w:bCs/>
-                <w:lang w:val="en-US"/>
-              </w:rPr>
-            </w:pPr>
-            <w:r>
-              <w:rPr>
-                <w:b/>
-                <w:bCs/>
-                <w:lang w:val="en-US"/>
-              </w:rPr>
-              <w:t>2</w:t>
-            </w:r>
-          </w:p>
-        </w:tc>
-        <w:tc>
-          <w:tcPr>
-            <w:tcW w:w="440" w:type="dxa"/>
-          </w:tcPr>
-          <w:p>
-            <w:pPr>
-              <w:rPr>
-                <w:b/>
-                <w:bCs/>
-                <w:lang w:val="en-US"/>
-              </w:rPr>
-            </w:pPr>
-            <w:r>
-              <w:rPr>
-                <w:b/>
-                <w:bCs/>
-                <w:lang w:val="en-US"/>
-              </w:rPr>
-              <w:t>1</w:t>
-            </w:r>
-          </w:p>
-        </w:tc>
-        <w:tc>
-          <w:tcPr>
-            <w:tcW w:w="440" w:type="dxa"/>
-          </w:tcPr>
-          <w:p>
-            <w:pPr>
-              <w:rPr>
-                <w:b/>
-                <w:bCs/>
-                <w:lang w:val="en-US"/>
-              </w:rPr>
-            </w:pPr>
-            <w:r>
-              <w:rPr>
-                <w:b/>
-                <w:bCs/>
-                <w:lang w:val="en-US"/>
-              </w:rPr>
-              <w:t>\</w:t>
-            </w:r>
-          </w:p>
-        </w:tc>
-      </w:tr>
-    </w:tbl>
-    <w:p>
-      <w:pPr>
-        <w:rPr>
-          <w:lang w:val="en-US"/>
-        </w:rPr>
-      </w:pPr>
-    </w:p>
-    <w:p>
-      <w:pPr>
-        <w:rPr>
-          <w:b/>
-          <w:bCs/>
-          <w:lang w:val="en-US"/>
-        </w:rPr>
-      </w:pPr>
-      <w:r>
-        <w:rPr>
-          <w:b/>
-          <w:bCs/>
-          <w:lang w:val="en-US"/>
-        </w:rPr>
-        <w:t>Solution</w:t>
-      </w:r>
-    </w:p>
-    <w:p>
-      <w:pPr>
-        <w:pStyle w:val="HTMLconformatoprevio"/>
-        <w:wordWrap w:val="0"/>
-        <w:spacing w:line="290" w:lineRule="atLeast"/>
-        <w:textAlignment w:val="baseline"/>
-        <w:rPr>
-          <w:color w:val="000000"/>
-        </w:rPr>
-      </w:pPr>
-      <w:r>
-        <w:rPr>
-          <w:color w:val="000000"/>
-        </w:rPr>
-        <w:t xml:space="preserve">   2   2   1   3</w:t>
-      </w:r>
-    </w:p>
-    <w:p>
-      <w:pPr>
-        <w:pStyle w:val="HTMLconformatoprevio"/>
-        <w:wordWrap w:val="0"/>
-        <w:spacing w:line="290" w:lineRule="atLeast"/>
-        <w:textAlignment w:val="baseline"/>
-        <w:rPr>
-          <w:color w:val="000000"/>
-        </w:rPr>
-      </w:pPr>
-      <w:r>
-        <w:rPr>
-          <w:color w:val="000000"/>
-        </w:rPr>
-        <w:t>3 |1| |3| |4| |2| 2</w:t>
-      </w:r>
-    </w:p>
-    <w:p>
-      <w:pPr>
-        <w:pStyle w:val="HTMLconformatoprevio"/>
-        <w:wordWrap w:val="0"/>
-        <w:spacing w:line="290" w:lineRule="atLeast"/>
-        <w:textAlignment w:val="baseline"/>
-        <w:rPr>
-          <w:color w:val="000000"/>
-        </w:rPr>
-      </w:pPr>
-      <w:r>
-        <w:rPr>
-          <w:color w:val="000000"/>
-        </w:rPr>
-        <w:t>1 |4| |2| |1| |3| 2</w:t>
-      </w:r>
-    </w:p>
-    <w:p>
-      <w:pPr>
-        <w:pStyle w:val="HTMLconformatoprevio"/>
-        <w:wordWrap w:val="0"/>
-        <w:spacing w:line="290" w:lineRule="atLeast"/>
-        <w:textAlignment w:val="baseline"/>
-        <w:rPr>
-          <w:color w:val="000000"/>
-        </w:rPr>
-      </w:pPr>
-      <w:r>
-        <w:rPr>
-          <w:color w:val="000000"/>
-        </w:rPr>
-        <w:t>2 |3| |4| |2| |1| 3</w:t>
-      </w:r>
-    </w:p>
-    <w:p>
-      <w:pPr>
-        <w:pStyle w:val="HTMLconformatoprevio"/>
-        <w:wordWrap w:val="0"/>
-        <w:spacing w:line="290" w:lineRule="atLeast"/>
-        <w:textAlignment w:val="baseline"/>
-        <w:rPr>
-          <w:color w:val="000000"/>
-        </w:rPr>
-      </w:pPr>
-      <w:r>
-        <w:rPr>
-          <w:color w:val="000000"/>
-        </w:rPr>
-        <w:t>3 |2| |1| |3| |4| 1</w:t>
-      </w:r>
-    </w:p>
-    <w:p>
-      <w:pPr>
-        <w:pStyle w:val="HTMLconformatoprevio"/>
-        <w:wordWrap w:val="0"/>
-        <w:spacing w:line="290" w:lineRule="atLeast"/>
-        <w:textAlignment w:val="baseline"/>
-        <w:rPr>
-          <w:color w:val="000000"/>
-        </w:rPr>
-      </w:pPr>
-      <w:r>
-        <w:rPr>
-          <w:color w:val="000000"/>
-        </w:rPr>
-        <w:t xml:space="preserve">   3   2   2   1</w:t>
-      </w:r>
-    </w:p>
-    <w:p>
-      <w:pPr>
-        <w:rPr>
-          <w:lang w:val="en-US"/>
-        </w:rPr>
-      </w:pPr>
-      <w:r>
-        <w:rPr>
-          <w:lang w:val="en-US"/>
-        </w:rPr>
-        <w:br w:type="page"/>
-      </w:r>
-    </w:p>
-    <w:p>
-      <w:pPr>
-        <w:rPr>
-          <w:b/>
-          <w:bCs/>
-          <w:sz w:val="28"/>
-          <w:szCs w:val="28"/>
-          <w:lang w:val="en-US"/>
-        </w:rPr>
-      </w:pPr>
-      <w:r>
-        <w:rPr>
-          <w:b/>
-          <w:bCs/>
-          <w:sz w:val="28"/>
-          <w:szCs w:val="28"/>
-          <w:lang w:val="en-US"/>
-        </w:rPr>
-        <w:lastRenderedPageBreak/>
-        <w:t xml:space="preserve">Challenge </w:t>
-      </w:r>
-      <w:r>
-        <w:rPr>
-          <w:b/>
-          <w:bCs/>
-          <w:sz w:val="28"/>
-          <w:szCs w:val="28"/>
-          <w:lang w:val="en-US"/>
-        </w:rPr>
-        <w:t xml:space="preserve">3 </w:t>
-      </w:r>
-      <w:r>
-        <w:rPr>
-          <w:b/>
-          <w:bCs/>
-          <w:sz w:val="28"/>
-          <w:szCs w:val="28"/>
-          <w:lang w:val="en-US"/>
-        </w:rPr>
-        <w:t xml:space="preserve">- </w:t>
-      </w:r>
-      <w:r>
-        <w:rPr>
-          <w:b/>
-          <w:bCs/>
-          <w:lang w:val="en-US"/>
-        </w:rPr>
-        <w:t>Formulation</w:t>
-      </w:r>
-    </w:p>
-    <w:p>
-      <w:pPr>
-        <w:rPr>
-          <w:b/>
-          <w:bCs/>
-          <w:lang w:val="en-US"/>
-        </w:rPr>
-      </w:pPr>
-      <w:r>
-        <w:rPr>
-          <w:b/>
-          <w:bCs/>
-          <w:lang w:val="en-US"/>
-        </w:rPr>
-        <w:t>Constraints:</w:t>
-      </w:r>
-    </w:p>
-    <w:p>
-      <w:pPr>
-        <w:rPr>
-          <w:lang w:val="en-US"/>
-        </w:rPr>
-      </w:pPr>
-      <w:proofErr w:type="spellStart"/>
-      <w:r>
-        <w:rPr>
-          <w:lang w:val="en-US"/>
-        </w:rPr>
-        <w:t>Clues_up</w:t>
-      </w:r>
-      <w:proofErr w:type="spellEnd"/>
-      <w:r>
-        <w:rPr>
-          <w:lang w:val="en-US"/>
-        </w:rPr>
-        <w:t xml:space="preserve">: </w:t>
-      </w:r>
-      <w:proofErr w:type="gramStart"/>
-      <w:r>
-        <w:rPr>
-          <w:lang w:val="en-US"/>
-        </w:rPr>
-        <w:t>{</w:t>
-      </w:r>
-      <w:r>
-        <w:rPr>
-          <w:lang w:val="en-US"/>
-        </w:rPr>
-        <w:t>?,?,</w:t>
-      </w:r>
-      <w:proofErr w:type="gramEnd"/>
-      <w:r>
-        <w:rPr>
-          <w:lang w:val="en-US"/>
-        </w:rPr>
-        <w:t>1,?</w:t>
-      </w:r>
-      <w:r>
-        <w:rPr>
-          <w:lang w:val="en-US"/>
-        </w:rPr>
-        <w:t>}</w:t>
-      </w:r>
-      <w:r>
-        <w:rPr>
-          <w:lang w:val="en-US"/>
-        </w:rPr>
-        <w:tab/>
-      </w:r>
-      <w:proofErr w:type="spellStart"/>
-      <w:r>
-        <w:rPr>
-          <w:lang w:val="en-US"/>
-        </w:rPr>
-        <w:t>Clues_down</w:t>
-      </w:r>
-      <w:proofErr w:type="spellEnd"/>
-      <w:r>
-        <w:rPr>
-          <w:lang w:val="en-US"/>
-        </w:rPr>
-        <w:t xml:space="preserve"> = </w:t>
-      </w:r>
-      <w:proofErr w:type="gramStart"/>
-      <w:r>
-        <w:rPr>
-          <w:lang w:val="en-US"/>
-        </w:rPr>
-        <w:t>{</w:t>
-      </w:r>
-      <w:r>
-        <w:rPr>
-          <w:lang w:val="en-US"/>
-        </w:rPr>
-        <w:t>?,?,</w:t>
-      </w:r>
-      <w:proofErr w:type="gramEnd"/>
-      <w:r>
-        <w:rPr>
-          <w:lang w:val="en-US"/>
-        </w:rPr>
-        <w:t>2,?</w:t>
-      </w:r>
-      <w:r>
-        <w:rPr>
-          <w:lang w:val="en-US"/>
-        </w:rPr>
-        <w:t>}</w:t>
-      </w:r>
-      <w:r>
-        <w:rPr>
-          <w:lang w:val="en-US"/>
-        </w:rPr>
-        <w:tab/>
-      </w:r>
-    </w:p>
-    <w:p>
-      <w:pPr>
-        <w:rPr>
-          <w:lang w:val="en-US"/>
-        </w:rPr>
-      </w:pPr>
-      <w:proofErr w:type="spellStart"/>
-      <w:r>
-        <w:rPr>
-          <w:lang w:val="en-US"/>
-        </w:rPr>
-        <w:t>Clues_left</w:t>
-      </w:r>
-      <w:proofErr w:type="spellEnd"/>
-      <w:r>
-        <w:rPr>
-          <w:lang w:val="en-US"/>
-        </w:rPr>
-        <w:t xml:space="preserve"> = {</w:t>
-      </w:r>
-      <w:proofErr w:type="gramStart"/>
-      <w:r>
-        <w:rPr>
-          <w:lang w:val="en-US"/>
-        </w:rPr>
-        <w:t>3,</w:t>
-      </w:r>
-      <w:r>
-        <w:rPr>
-          <w:lang w:val="en-US"/>
-        </w:rPr>
-        <w:t>3,?,?</w:t>
-      </w:r>
-      <w:proofErr w:type="gramEnd"/>
-      <w:r>
-        <w:rPr>
-          <w:lang w:val="en-US"/>
-        </w:rPr>
-        <w:t>}</w:t>
-      </w:r>
-      <w:r>
-        <w:rPr>
-          <w:lang w:val="en-US"/>
-        </w:rPr>
-        <w:tab/>
-      </w:r>
-      <w:proofErr w:type="spellStart"/>
-      <w:r>
-        <w:rPr>
-          <w:lang w:val="en-US"/>
-        </w:rPr>
-        <w:t>Clues_right</w:t>
-      </w:r>
-      <w:proofErr w:type="spellEnd"/>
-      <w:r>
-        <w:rPr>
-          <w:lang w:val="en-US"/>
-        </w:rPr>
-        <w:t xml:space="preserve"> = </w:t>
-      </w:r>
-      <w:proofErr w:type="gramStart"/>
-      <w:r>
-        <w:rPr>
-          <w:lang w:val="en-US"/>
-        </w:rPr>
-        <w:t>{</w:t>
-      </w:r>
-      <w:r>
-        <w:rPr>
-          <w:lang w:val="en-US"/>
-        </w:rPr>
-        <w:t>?,?,?,?</w:t>
-      </w:r>
-      <w:proofErr w:type="gramEnd"/>
-      <w:r>
-        <w:rPr>
-          <w:lang w:val="en-US"/>
-        </w:rPr>
-        <w:t>}</w:t>
-      </w:r>
-    </w:p>
-    <w:p>
-      <w:pPr>
-        <w:rPr>
-          <w:b/>
-          <w:bCs/>
-          <w:lang w:val="en-US"/>
-        </w:rPr>
-      </w:pPr>
-      <w:r>
-        <w:rPr>
-          <w:b/>
-          <w:bCs/>
-          <w:lang w:val="en-US"/>
-        </w:rPr>
-        <w:t>Domains</w:t>
-      </w:r>
-      <w:r>
-        <w:rPr>
-          <w:b/>
-          <w:bCs/>
-          <w:lang w:val="en-US"/>
-        </w:rPr>
-        <w:t xml:space="preserve"> and variables</w:t>
-      </w:r>
-      <w:r>
-        <w:rPr>
-          <w:b/>
-          <w:bCs/>
-          <w:lang w:val="en-US"/>
-        </w:rPr>
-        <w:t>:</w:t>
-      </w:r>
-    </w:p>
-    <w:p>
-      <w:pPr>
-        <w:rPr>
-          <w:lang w:val="en-US"/>
-        </w:rPr>
-      </w:pPr>
-      <w:r>
-        <w:rPr>
-          <w:lang w:val="en-US"/>
-        </w:rPr>
-        <w:t>Domains for each variable (cell on the grid) after taking into consideration the restrictions from the external ‘clue’ values are shown below:</w:t>
-      </w:r>
-    </w:p>
-    <w:tbl>
-      <w:tblPr>
-        <w:tblStyle w:val="Tablaconcuadrcula"/>
-        <w:tblW w:w="0" w:type="auto"/>
-        <w:tblLook w:val="04A0" w:firstRow="1" w:lastRow="0" w:firstColumn="1" w:lastColumn="0" w:noHBand="0" w:noVBand="1"/>
-      </w:tblPr>
-      <w:tblGrid>
-        <w:gridCol w:w="440"/>
-        <w:gridCol w:w="786"/>
-        <w:gridCol w:w="786"/>
-        <w:gridCol w:w="450"/>
-        <w:gridCol w:w="786"/>
-        <w:gridCol w:w="440"/>
-      </w:tblGrid>
-      <w:tr>
-        <w:trPr>
-          <w:trHeight w:val="412"/>
-        </w:trPr>
-        <w:tc>
-          <w:tcPr>
-            <w:tcW w:w="440" w:type="dxa"/>
-          </w:tcPr>
-          <w:p>
-            <w:pPr>
-              <w:rPr>
-                <w:b/>
-                <w:bCs/>
-                <w:lang w:val="en-US"/>
-              </w:rPr>
-            </w:pPr>
-            <w:r>
-              <w:rPr>
-                <w:b/>
-                <w:bCs/>
-                <w:lang w:val="en-US"/>
-              </w:rPr>
-              <w:t>\</w:t>
-            </w:r>
-          </w:p>
-        </w:tc>
-        <w:tc>
-          <w:tcPr>
-            <w:tcW w:w="786" w:type="dxa"/>
-          </w:tcPr>
-          <w:p>
-            <w:pPr>
-              <w:rPr>
-                <w:b/>
-                <w:bCs/>
-                <w:lang w:val="en-US"/>
-              </w:rPr>
-            </w:pPr>
-            <w:r>
-              <w:rPr>
-                <w:b/>
-                <w:bCs/>
-                <w:lang w:val="en-US"/>
-              </w:rPr>
-              <w:t>?</w:t>
-            </w:r>
-          </w:p>
-        </w:tc>
-        <w:tc>
-          <w:tcPr>
-            <w:tcW w:w="613" w:type="dxa"/>
-          </w:tcPr>
-          <w:p>
-            <w:pPr>
-              <w:rPr>
-                <w:b/>
-                <w:bCs/>
-                <w:lang w:val="en-US"/>
-              </w:rPr>
-            </w:pPr>
-            <w:r>
-              <w:rPr>
-                <w:b/>
-                <w:bCs/>
-                <w:lang w:val="en-US"/>
-              </w:rPr>
-              <w:t>?</w:t>
-            </w:r>
-          </w:p>
-        </w:tc>
-        <w:tc>
-          <w:tcPr>
-            <w:tcW w:w="440" w:type="dxa"/>
-          </w:tcPr>
-          <w:p>
-            <w:pPr>
-              <w:rPr>
-                <w:b/>
-                <w:bCs/>
-                <w:lang w:val="en-US"/>
-              </w:rPr>
-            </w:pPr>
-            <w:r>
-              <w:rPr>
-                <w:b/>
-                <w:bCs/>
-                <w:lang w:val="en-US"/>
-              </w:rPr>
-              <w:t>1</w:t>
-            </w:r>
-          </w:p>
-        </w:tc>
-        <w:tc>
-          <w:tcPr>
-            <w:tcW w:w="613" w:type="dxa"/>
-          </w:tcPr>
-          <w:p>
-            <w:pPr>
-              <w:rPr>
-                <w:b/>
-                <w:bCs/>
-                <w:lang w:val="en-US"/>
-              </w:rPr>
-            </w:pPr>
-            <w:r>
-              <w:rPr>
-                <w:b/>
-                <w:bCs/>
-                <w:lang w:val="en-US"/>
-              </w:rPr>
-              <w:t>?</w:t>
-            </w:r>
-          </w:p>
-        </w:tc>
-        <w:tc>
-          <w:tcPr>
-            <w:tcW w:w="440" w:type="dxa"/>
-          </w:tcPr>
-          <w:p>
-            <w:pPr>
-              <w:rPr>
-                <w:b/>
-                <w:bCs/>
-                <w:lang w:val="en-US"/>
-              </w:rPr>
-            </w:pPr>
-            <w:r>
-              <w:rPr>
-                <w:b/>
-                <w:bCs/>
-                <w:lang w:val="en-US"/>
-              </w:rPr>
-              <w:t>/</w:t>
-            </w:r>
-          </w:p>
-        </w:tc>
-      </w:tr>
-      <w:tr>
-        <w:trPr>
-          <w:trHeight w:val="412"/>
-        </w:trPr>
-        <w:tc>
-          <w:tcPr>
-            <w:tcW w:w="440" w:type="dxa"/>
-          </w:tcPr>
-          <w:p>
-            <w:pPr>
-              <w:rPr>
-                <w:b/>
-                <w:bCs/>
-                <w:lang w:val="en-US"/>
-              </w:rPr>
-            </w:pPr>
-            <w:r>
-              <w:rPr>
-                <w:b/>
-                <w:bCs/>
-                <w:lang w:val="en-US"/>
-              </w:rPr>
-              <w:t>3</w:t>
-            </w:r>
-          </w:p>
-        </w:tc>
-        <w:tc>
-          <w:tcPr>
-            <w:tcW w:w="786" w:type="dxa"/>
-          </w:tcPr>
-          <w:p>
-            <w:pPr>
-              <w:rPr>
-                <w:lang w:val="en-US"/>
-              </w:rPr>
-            </w:pPr>
-            <w:r>
-              <w:rPr>
-                <w:lang w:val="en-US"/>
-              </w:rPr>
-              <w:t>1,2</w:t>
-            </w:r>
-          </w:p>
-        </w:tc>
-        <w:tc>
-          <w:tcPr>
-            <w:tcW w:w="613" w:type="dxa"/>
-          </w:tcPr>
-          <w:p>
-            <w:pPr>
-              <w:rPr>
-                <w:lang w:val="en-US"/>
-              </w:rPr>
-            </w:pPr>
-            <w:r>
-              <w:rPr>
-                <w:lang w:val="en-US"/>
-              </w:rPr>
-              <w:t>1,2,3</w:t>
-            </w:r>
-          </w:p>
-        </w:tc>
-        <w:tc>
-          <w:tcPr>
-            <w:tcW w:w="440" w:type="dxa"/>
-          </w:tcPr>
-          <w:p>
-            <w:pPr>
-              <w:rPr>
-                <w:lang w:val="en-US"/>
-              </w:rPr>
-            </w:pPr>
-            <w:r>
-              <w:rPr>
-                <w:lang w:val="en-US"/>
-              </w:rPr>
-              <w:t>4</w:t>
-            </w:r>
-          </w:p>
-        </w:tc>
-        <w:tc>
-          <w:tcPr>
-            <w:tcW w:w="613" w:type="dxa"/>
-          </w:tcPr>
-          <w:p>
-            <w:pPr>
-              <w:rPr>
-                <w:lang w:val="en-US"/>
-              </w:rPr>
-            </w:pPr>
-            <w:r>
-              <w:rPr>
-                <w:lang w:val="en-US"/>
-              </w:rPr>
-              <w:t>1,2,3</w:t>
-            </w:r>
-          </w:p>
-        </w:tc>
-        <w:tc>
-          <w:tcPr>
-            <w:tcW w:w="440" w:type="dxa"/>
-          </w:tcPr>
-          <w:p>
-            <w:pPr>
-              <w:rPr>
-                <w:b/>
-                <w:bCs/>
-                <w:lang w:val="en-US"/>
-              </w:rPr>
-            </w:pPr>
-            <w:r>
-              <w:rPr>
-                <w:b/>
-                <w:bCs/>
-                <w:lang w:val="en-US"/>
-              </w:rPr>
-              <w:t>?</w:t>
-            </w:r>
-          </w:p>
-        </w:tc>
-      </w:tr>
-      <w:tr>
-        <w:trPr>
-          <w:trHeight w:val="412"/>
-        </w:trPr>
-        <w:tc>
-          <w:tcPr>
-            <w:tcW w:w="440" w:type="dxa"/>
-          </w:tcPr>
-          <w:p>
-            <w:pPr>
-              <w:rPr>
-                <w:b/>
-                <w:bCs/>
-                <w:lang w:val="en-US"/>
-              </w:rPr>
-            </w:pPr>
-            <w:r>
-              <w:rPr>
-                <w:b/>
-                <w:bCs/>
-                <w:lang w:val="en-US"/>
-              </w:rPr>
-              <w:t>3</w:t>
-            </w:r>
-          </w:p>
-        </w:tc>
-        <w:tc>
-          <w:tcPr>
-            <w:tcW w:w="786" w:type="dxa"/>
-          </w:tcPr>
-          <w:p>
-            <w:pPr>
-              <w:rPr>
-                <w:lang w:val="en-US"/>
-              </w:rPr>
-            </w:pPr>
-            <w:r>
-              <w:rPr>
-                <w:lang w:val="en-US"/>
-              </w:rPr>
-              <w:t>3,4</w:t>
-            </w:r>
-          </w:p>
-        </w:tc>
-        <w:tc>
-          <w:tcPr>
-            <w:tcW w:w="613" w:type="dxa"/>
-          </w:tcPr>
-          <w:p>
-            <w:pPr>
-              <w:rPr>
-                <w:lang w:val="en-US"/>
-              </w:rPr>
-            </w:pPr>
-            <w:r>
-              <w:rPr>
-                <w:lang w:val="en-US"/>
-              </w:rPr>
-              <w:t>1,2,3,4</w:t>
-            </w:r>
-          </w:p>
-        </w:tc>
-        <w:tc>
-          <w:tcPr>
-            <w:tcW w:w="440" w:type="dxa"/>
-          </w:tcPr>
-          <w:p>
-            <w:pPr>
-              <w:rPr>
-                <w:lang w:val="en-US"/>
-              </w:rPr>
-            </w:pPr>
-            <w:r>
-              <w:rPr>
-                <w:lang w:val="en-US"/>
-              </w:rPr>
-              <w:t>1,2</w:t>
-            </w:r>
-          </w:p>
-        </w:tc>
-        <w:tc>
-          <w:tcPr>
-            <w:tcW w:w="613" w:type="dxa"/>
-          </w:tcPr>
-          <w:p>
-            <w:pPr>
-              <w:rPr>
-                <w:lang w:val="en-US"/>
-              </w:rPr>
-            </w:pPr>
-            <w:r>
-              <w:rPr>
-                <w:lang w:val="en-US"/>
-              </w:rPr>
-              <w:t>1,2,3,4</w:t>
-            </w:r>
-          </w:p>
-        </w:tc>
-        <w:tc>
-          <w:tcPr>
-            <w:tcW w:w="440" w:type="dxa"/>
-          </w:tcPr>
-          <w:p>
-            <w:pPr>
-              <w:rPr>
-                <w:b/>
-                <w:bCs/>
-                <w:lang w:val="en-US"/>
-              </w:rPr>
-            </w:pPr>
-            <w:r>
-              <w:rPr>
-                <w:b/>
-                <w:bCs/>
-                <w:lang w:val="en-US"/>
-              </w:rPr>
-              <w:t>?</w:t>
-            </w:r>
-          </w:p>
-        </w:tc>
-      </w:tr>
-      <w:tr>
-        <w:trPr>
-          <w:trHeight w:val="397"/>
-        </w:trPr>
-        <w:tc>
-          <w:tcPr>
-            <w:tcW w:w="440" w:type="dxa"/>
-          </w:tcPr>
-          <w:p>
-            <w:pPr>
-              <w:rPr>
-                <w:b/>
-                <w:bCs/>
-                <w:lang w:val="en-US"/>
-              </w:rPr>
-            </w:pPr>
-            <w:r>
-              <w:rPr>
-                <w:b/>
-                <w:bCs/>
-                <w:lang w:val="en-US"/>
-              </w:rPr>
-              <w:t>?</w:t>
-            </w:r>
-          </w:p>
-        </w:tc>
-        <w:tc>
-          <w:tcPr>
-            <w:tcW w:w="786" w:type="dxa"/>
-          </w:tcPr>
-          <w:p>
-            <w:pPr>
-              <w:rPr>
-                <w:lang w:val="en-US"/>
-              </w:rPr>
-            </w:pPr>
-            <w:r>
-              <w:rPr>
-                <w:lang w:val="en-US"/>
-              </w:rPr>
-              <w:t>3,4</w:t>
-            </w:r>
-          </w:p>
-        </w:tc>
-        <w:tc>
-          <w:tcPr>
-            <w:tcW w:w="613" w:type="dxa"/>
-          </w:tcPr>
-          <w:p>
-            <w:pPr>
-              <w:rPr>
-                <w:lang w:val="en-US"/>
-              </w:rPr>
-            </w:pPr>
-            <w:r>
-              <w:rPr>
-                <w:lang w:val="en-US"/>
-              </w:rPr>
-              <w:t>1,2,3,4</w:t>
-            </w:r>
-          </w:p>
-        </w:tc>
-        <w:tc>
-          <w:tcPr>
-            <w:tcW w:w="440" w:type="dxa"/>
-          </w:tcPr>
-          <w:p>
-            <w:pPr>
-              <w:rPr>
-                <w:lang w:val="en-US"/>
-              </w:rPr>
-            </w:pPr>
-            <w:r>
-              <w:rPr>
-                <w:lang w:val="en-US"/>
-              </w:rPr>
-              <w:t>1,2</w:t>
-            </w:r>
-          </w:p>
-        </w:tc>
-        <w:tc>
-          <w:tcPr>
-            <w:tcW w:w="613" w:type="dxa"/>
-          </w:tcPr>
-          <w:p>
-            <w:pPr>
-              <w:rPr>
-                <w:lang w:val="en-US"/>
-              </w:rPr>
-            </w:pPr>
-            <w:r>
-              <w:rPr>
-                <w:lang w:val="en-US"/>
-              </w:rPr>
-              <w:t>1,2,3,4</w:t>
-            </w:r>
-          </w:p>
-        </w:tc>
-        <w:tc>
-          <w:tcPr>
-            <w:tcW w:w="440" w:type="dxa"/>
-          </w:tcPr>
-          <w:p>
-            <w:pPr>
-              <w:rPr>
-                <w:b/>
-                <w:bCs/>
-                <w:lang w:val="en-US"/>
-              </w:rPr>
-            </w:pPr>
-            <w:r>
-              <w:rPr>
-                <w:b/>
-                <w:bCs/>
-                <w:lang w:val="en-US"/>
-              </w:rPr>
-              <w:t>?</w:t>
-            </w:r>
-          </w:p>
-        </w:tc>
-      </w:tr>
-      <w:tr>
-        <w:trPr>
-          <w:trHeight w:val="412"/>
-        </w:trPr>
-        <w:tc>
-          <w:tcPr>
-            <w:tcW w:w="440" w:type="dxa"/>
-          </w:tcPr>
-          <w:p>
-            <w:pPr>
-              <w:rPr>
-                <w:b/>
-                <w:bCs/>
-                <w:lang w:val="en-US"/>
-              </w:rPr>
-            </w:pPr>
-            <w:r>
-              <w:rPr>
-                <w:b/>
-                <w:bCs/>
-                <w:lang w:val="en-US"/>
-              </w:rPr>
-              <w:t>?</w:t>
-            </w:r>
-          </w:p>
-        </w:tc>
-        <w:tc>
-          <w:tcPr>
-            <w:tcW w:w="786" w:type="dxa"/>
-          </w:tcPr>
-          <w:p>
-            <w:pPr>
-              <w:rPr>
-                <w:lang w:val="en-US"/>
-              </w:rPr>
-            </w:pPr>
-            <w:r>
-              <w:rPr>
-                <w:lang w:val="en-US"/>
-              </w:rPr>
-              <w:t>1,2</w:t>
-            </w:r>
-          </w:p>
-        </w:tc>
-        <w:tc>
-          <w:tcPr>
-            <w:tcW w:w="613" w:type="dxa"/>
-          </w:tcPr>
-          <w:p>
-            <w:pPr>
-              <w:rPr>
-                <w:lang w:val="en-US"/>
-              </w:rPr>
-            </w:pPr>
-            <w:r>
-              <w:rPr>
-                <w:lang w:val="en-US"/>
-              </w:rPr>
-              <w:t>1,2,4</w:t>
-            </w:r>
-          </w:p>
-        </w:tc>
-        <w:tc>
-          <w:tcPr>
-            <w:tcW w:w="440" w:type="dxa"/>
-          </w:tcPr>
-          <w:p>
-            <w:pPr>
-              <w:rPr>
-                <w:lang w:val="en-US"/>
-              </w:rPr>
-            </w:pPr>
-            <w:r>
-              <w:rPr>
-                <w:lang w:val="en-US"/>
-              </w:rPr>
-              <w:t>3</w:t>
-            </w:r>
-          </w:p>
-        </w:tc>
-        <w:tc>
-          <w:tcPr>
-            <w:tcW w:w="613" w:type="dxa"/>
-          </w:tcPr>
-          <w:p>
-            <w:pPr>
-              <w:rPr>
-                <w:lang w:val="en-US"/>
-              </w:rPr>
-            </w:pPr>
-            <w:r>
-              <w:rPr>
-                <w:lang w:val="en-US"/>
-              </w:rPr>
-              <w:t>1,2,4</w:t>
-            </w:r>
-          </w:p>
-        </w:tc>
-        <w:tc>
-          <w:tcPr>
-            <w:tcW w:w="440" w:type="dxa"/>
-          </w:tcPr>
-          <w:p>
-            <w:pPr>
-              <w:rPr>
-                <w:b/>
-                <w:bCs/>
-                <w:lang w:val="en-US"/>
-              </w:rPr>
-            </w:pPr>
-            <w:r>
-              <w:rPr>
-                <w:b/>
-                <w:bCs/>
-                <w:lang w:val="en-US"/>
-              </w:rPr>
-              <w:t>?</w:t>
-            </w:r>
-          </w:p>
-        </w:tc>
-      </w:tr>
-      <w:tr>
-        <w:trPr>
-          <w:trHeight w:val="412"/>
-        </w:trPr>
-        <w:tc>
-          <w:tcPr>
-            <w:tcW w:w="440" w:type="dxa"/>
-          </w:tcPr>
-          <w:p>
-            <w:pPr>
-              <w:rPr>
-                <w:b/>
-                <w:bCs/>
-                <w:lang w:val="en-US"/>
-              </w:rPr>
-            </w:pPr>
-            <w:r>
-              <w:rPr>
-                <w:b/>
-                <w:bCs/>
-                <w:lang w:val="en-US"/>
-              </w:rPr>
-              <w:t>/</w:t>
-            </w:r>
-          </w:p>
-        </w:tc>
-        <w:tc>
-          <w:tcPr>
-            <w:tcW w:w="786" w:type="dxa"/>
-          </w:tcPr>
-          <w:p>
-            <w:pPr>
-              <w:rPr>
-                <w:b/>
-                <w:bCs/>
-                <w:lang w:val="en-US"/>
-              </w:rPr>
-            </w:pPr>
-            <w:r>
-              <w:rPr>
-                <w:b/>
-                <w:bCs/>
-                <w:lang w:val="en-US"/>
-              </w:rPr>
-              <w:t>?</w:t>
-            </w:r>
-          </w:p>
-        </w:tc>
-        <w:tc>
-          <w:tcPr>
-            <w:tcW w:w="613" w:type="dxa"/>
-          </w:tcPr>
-          <w:p>
-            <w:pPr>
-              <w:rPr>
-                <w:b/>
-                <w:bCs/>
-                <w:lang w:val="en-US"/>
-              </w:rPr>
-            </w:pPr>
-            <w:r>
-              <w:rPr>
-                <w:b/>
-                <w:bCs/>
-                <w:lang w:val="en-US"/>
-              </w:rPr>
-              <w:t>?</w:t>
-            </w:r>
-          </w:p>
-        </w:tc>
-        <w:tc>
-          <w:tcPr>
-            <w:tcW w:w="440" w:type="dxa"/>
-          </w:tcPr>
-          <w:p>
-            <w:pPr>
-              <w:rPr>
-                <w:b/>
-                <w:bCs/>
-                <w:lang w:val="en-US"/>
-              </w:rPr>
-            </w:pPr>
-            <w:r>
-              <w:rPr>
-                <w:b/>
-                <w:bCs/>
-                <w:lang w:val="en-US"/>
-              </w:rPr>
-              <w:t>2</w:t>
-            </w:r>
-          </w:p>
-        </w:tc>
-        <w:tc>
-          <w:tcPr>
-            <w:tcW w:w="613" w:type="dxa"/>
-          </w:tcPr>
-          <w:p>
-            <w:pPr>
-              <w:rPr>
-                <w:b/>
-                <w:bCs/>
-                <w:lang w:val="en-US"/>
-              </w:rPr>
-            </w:pPr>
-            <w:r>
-              <w:rPr>
-                <w:b/>
-                <w:bCs/>
-                <w:lang w:val="en-US"/>
-              </w:rPr>
-              <w:t>?</w:t>
-            </w:r>
-          </w:p>
-        </w:tc>
-        <w:tc>
-          <w:tcPr>
-            <w:tcW w:w="440" w:type="dxa"/>
-          </w:tcPr>
-          <w:p>
-            <w:pPr>
-              <w:rPr>
-                <w:b/>
-                <w:bCs/>
-                <w:lang w:val="en-US"/>
-              </w:rPr>
-            </w:pPr>
-            <w:r>
-              <w:rPr>
-                <w:b/>
-                <w:bCs/>
-                <w:lang w:val="en-US"/>
-              </w:rPr>
-              <w:t>\</w:t>
-            </w:r>
-          </w:p>
-        </w:tc>
-      </w:tr>
-    </w:tbl>
-    <w:p>
-      <w:pPr>
-        <w:rPr>
-          <w:lang w:val="en-US"/>
-        </w:rPr>
-      </w:pPr>
-    </w:p>
-    <w:p>
-      <w:pPr>
-        <w:rPr>
-          <w:b/>
-          <w:bCs/>
-          <w:lang w:val="en-US"/>
-        </w:rPr>
-      </w:pPr>
-      <w:r>
-        <w:rPr>
-          <w:b/>
-          <w:bCs/>
-          <w:lang w:val="en-US"/>
-        </w:rPr>
-        <w:t>Solution</w:t>
-      </w:r>
-    </w:p>
-    <w:p>
-      <w:pPr>
-        <w:pStyle w:val="HTMLconformatoprevio"/>
-        <w:wordWrap w:val="0"/>
-        <w:spacing w:line="290" w:lineRule="atLeast"/>
-        <w:textAlignment w:val="baseline"/>
-        <w:rPr>
-          <w:color w:val="000000"/>
-        </w:rPr>
-      </w:pPr>
-      <w:r>
-        <w:rPr>
-          <w:color w:val="000000"/>
-        </w:rPr>
-        <w:t xml:space="preserve">    </w:t>
-      </w:r>
-      <w:r>
-        <w:rPr>
-          <w:color w:val="000000"/>
-        </w:rPr>
-        <w:t>?</w:t>
-      </w:r>
-      <w:r>
-        <w:rPr>
-          <w:color w:val="000000"/>
-        </w:rPr>
-        <w:t xml:space="preserve">   </w:t>
-      </w:r>
-      <w:r>
-        <w:rPr>
-          <w:color w:val="000000"/>
-        </w:rPr>
-        <w:t>?</w:t>
-      </w:r>
-      <w:r>
-        <w:rPr>
-          <w:color w:val="000000"/>
-        </w:rPr>
-        <w:t xml:space="preserve">   1 </w:t>
-      </w:r>
-      <w:proofErr w:type="gramStart"/>
-      <w:r>
-        <w:rPr>
-          <w:color w:val="000000"/>
-        </w:rPr>
-        <w:t xml:space="preserve">  </w:t>
-      </w:r>
-      <w:r>
-        <w:rPr>
-          <w:color w:val="000000"/>
-        </w:rPr>
-        <w:t>?</w:t>
-      </w:r>
-      <w:proofErr w:type="gramEnd"/>
-    </w:p>
-    <w:p>
-      <w:pPr>
-        <w:pStyle w:val="HTMLconformatoprevio"/>
-        <w:wordWrap w:val="0"/>
-        <w:spacing w:line="290" w:lineRule="atLeast"/>
-        <w:textAlignment w:val="baseline"/>
-        <w:rPr>
-          <w:color w:val="000000"/>
-        </w:rPr>
-      </w:pPr>
-      <w:r>
-        <w:rPr>
-          <w:color w:val="000000"/>
-        </w:rPr>
-        <w:t>3 |1| |2| |4| |3</w:t>
-      </w:r>
-      <w:proofErr w:type="gramStart"/>
-      <w:r>
-        <w:rPr>
-          <w:color w:val="000000"/>
-        </w:rPr>
-        <w:t xml:space="preserve">| </w:t>
-      </w:r>
-      <w:r>
-        <w:rPr>
-          <w:color w:val="000000"/>
-        </w:rPr>
-        <w:t>?</w:t>
-      </w:r>
-      <w:proofErr w:type="gramEnd"/>
-    </w:p>
-    <w:p>
-      <w:pPr>
-        <w:pStyle w:val="HTMLconformatoprevio"/>
-        <w:wordWrap w:val="0"/>
-        <w:spacing w:line="290" w:lineRule="atLeast"/>
-        <w:textAlignment w:val="baseline"/>
-        <w:rPr>
-          <w:color w:val="000000"/>
-        </w:rPr>
-      </w:pPr>
-      <w:r>
-        <w:rPr>
-          <w:color w:val="000000"/>
-        </w:rPr>
-        <w:t>3 |2| |3| |1| |4</w:t>
-      </w:r>
-      <w:proofErr w:type="gramStart"/>
-      <w:r>
-        <w:rPr>
-          <w:color w:val="000000"/>
-        </w:rPr>
-        <w:t xml:space="preserve">| </w:t>
-      </w:r>
-      <w:r>
-        <w:rPr>
-          <w:color w:val="000000"/>
-        </w:rPr>
-        <w:t>?</w:t>
-      </w:r>
-      <w:proofErr w:type="gramEnd"/>
-    </w:p>
-    <w:p>
-      <w:pPr>
-        <w:pStyle w:val="HTMLconformatoprevio"/>
-        <w:wordWrap w:val="0"/>
-        <w:spacing w:line="290" w:lineRule="atLeast"/>
-        <w:textAlignment w:val="baseline"/>
-        <w:rPr>
-          <w:color w:val="000000"/>
-        </w:rPr>
-      </w:pPr>
-      <w:r>
-        <w:rPr>
-          <w:color w:val="000000"/>
-        </w:rPr>
-        <w:t>?</w:t>
-      </w:r>
-      <w:r>
-        <w:rPr>
-          <w:color w:val="000000"/>
-        </w:rPr>
-        <w:t xml:space="preserve"> |</w:t>
-      </w:r>
-      <w:r>
-        <w:rPr>
-          <w:color w:val="000000"/>
-        </w:rPr>
-        <w:t>3</w:t>
-      </w:r>
-      <w:r>
-        <w:rPr>
-          <w:color w:val="000000"/>
-        </w:rPr>
-        <w:t>| |</w:t>
-      </w:r>
-      <w:r>
-        <w:rPr>
-          <w:color w:val="000000"/>
-        </w:rPr>
-        <w:t>4</w:t>
-      </w:r>
-      <w:r>
-        <w:rPr>
-          <w:color w:val="000000"/>
-        </w:rPr>
-        <w:t>| |2| |</w:t>
-      </w:r>
-      <w:r>
-        <w:rPr>
-          <w:color w:val="000000"/>
-        </w:rPr>
-        <w:t>1</w:t>
-      </w:r>
-      <w:proofErr w:type="gramStart"/>
-      <w:r>
-        <w:rPr>
-          <w:color w:val="000000"/>
-        </w:rPr>
-        <w:t xml:space="preserve">| </w:t>
-      </w:r>
-      <w:r>
-        <w:rPr>
-          <w:color w:val="000000"/>
-        </w:rPr>
-        <w:t>?</w:t>
-      </w:r>
-      <w:proofErr w:type="gramEnd"/>
-    </w:p>
-    <w:p>
-      <w:pPr>
-        <w:pStyle w:val="HTMLconformatoprevio"/>
-        <w:wordWrap w:val="0"/>
-        <w:spacing w:line="290" w:lineRule="atLeast"/>
-        <w:textAlignment w:val="baseline"/>
-        <w:rPr>
-          <w:color w:val="000000"/>
-        </w:rPr>
-      </w:pPr>
-      <w:r>
-        <w:rPr>
-          <w:color w:val="000000"/>
-        </w:rPr>
-        <w:t>?</w:t>
-      </w:r>
-      <w:r>
-        <w:rPr>
-          <w:color w:val="000000"/>
-        </w:rPr>
-        <w:t xml:space="preserve"> |</w:t>
-      </w:r>
-      <w:r>
-        <w:rPr>
-          <w:color w:val="000000"/>
-        </w:rPr>
-        <w:t>4</w:t>
-      </w:r>
-      <w:r>
-        <w:rPr>
-          <w:color w:val="000000"/>
-        </w:rPr>
-        <w:t>| |</w:t>
-      </w:r>
-      <w:r>
-        <w:rPr>
-          <w:color w:val="000000"/>
-        </w:rPr>
-        <w:t>1</w:t>
-      </w:r>
-      <w:r>
-        <w:rPr>
-          <w:color w:val="000000"/>
-        </w:rPr>
-        <w:t>| |3| |</w:t>
-      </w:r>
-      <w:r>
-        <w:rPr>
-          <w:color w:val="000000"/>
-        </w:rPr>
-        <w:t>2</w:t>
-      </w:r>
-      <w:proofErr w:type="gramStart"/>
-      <w:r>
-        <w:rPr>
-          <w:color w:val="000000"/>
-        </w:rPr>
-        <w:t xml:space="preserve">| </w:t>
-      </w:r>
-      <w:r>
-        <w:rPr>
-          <w:color w:val="000000"/>
-        </w:rPr>
-        <w:t>?</w:t>
-      </w:r>
-      <w:proofErr w:type="gramEnd"/>
-    </w:p>
-    <w:p>
-      <w:pPr>
-        <w:pStyle w:val="HTMLconformatoprevio"/>
-        <w:wordWrap w:val="0"/>
-        <w:spacing w:line="290" w:lineRule="atLeast"/>
-        <w:textAlignment w:val="baseline"/>
-        <w:rPr>
-          <w:color w:val="000000"/>
-        </w:rPr>
-      </w:pPr>
-      <w:r>
-        <w:rPr>
-          <w:color w:val="000000"/>
-        </w:rPr>
-        <w:t xml:space="preserve">   </w:t>
-      </w:r>
-      <w:r>
-        <w:rPr>
-          <w:color w:val="000000"/>
-        </w:rPr>
-        <w:t>?</w:t>
-      </w:r>
-      <w:r>
-        <w:rPr>
-          <w:color w:val="000000"/>
-        </w:rPr>
-        <w:t xml:space="preserve">   </w:t>
-      </w:r>
-      <w:r>
-        <w:rPr>
-          <w:color w:val="000000"/>
-        </w:rPr>
-        <w:t>?</w:t>
-      </w:r>
-      <w:r>
-        <w:rPr>
-          <w:color w:val="000000"/>
-        </w:rPr>
-        <w:t xml:space="preserve">   2 </w:t>
-      </w:r>
-      <w:proofErr w:type="gramStart"/>
-      <w:r>
-        <w:rPr>
-          <w:color w:val="000000"/>
-        </w:rPr>
-        <w:t xml:space="preserve">  </w:t>
-      </w:r>
-      <w:r>
-        <w:rPr>
-          <w:color w:val="000000"/>
-        </w:rPr>
-        <w:t>?</w:t>
-      </w:r>
-      <w:proofErr w:type="gramEnd"/>
-    </w:p>
-    <w:p>
-      <w:pPr>
-        <w:pStyle w:val="HTMLconformatoprevio"/>
-        <w:wordWrap w:val="0"/>
-        <w:spacing w:line="290" w:lineRule="atLeast"/>
-        <w:textAlignment w:val="baseline"/>
       </w:pPr>
     </w:p>
     <w:p>
@@ -4814,9 +1182,9 @@
       </w:r>
     </w:p>
     <w:sectPr>
-      <w:headerReference w:type="default" r:id="rId10"/>
-      <w:footerReference w:type="default" r:id="rId11"/>
-      <w:headerReference w:type="first" r:id="rId12"/>
+      <w:headerReference w:type="default" r:id="rId12"/>
+      <w:footerReference w:type="default" r:id="rId13"/>
+      <w:headerReference w:type="first" r:id="rId14"/>
       <w:pgSz w:w="12240" w:h="15840"/>
       <w:pgMar w:top="1254" w:right="1701" w:bottom="1417" w:left="1701" w:header="708" w:footer="708" w:gutter="0"/>
       <w:cols w:space="708"/>
@@ -4828,7 +1196,7 @@
 </file>
 
 <file path=word/endnotes.xml><?xml version="1.0" encoding="utf-8"?>
-<w:endnotes xmlns:wpc="http://schemas.microsoft.com/office/word/2010/wordprocessingCanvas" xmlns:cx="http://schemas.microsoft.com/office/drawing/2014/chartex" xmlns:cx1="http://schemas.microsoft.com/office/drawing/2015/9/8/chartex" xmlns:cx2="http://schemas.microsoft.com/office/drawing/2015/10/21/chartex" xmlns:cx3="http://schemas.microsoft.com/office/drawing/2016/5/9/chartex" xmlns:cx4="http://schemas.microsoft.com/office/drawing/2016/5/10/chartex" xmlns:cx5="http://schemas.microsoft.com/office/drawing/2016/5/11/chartex" xmlns:cx6="http://schemas.microsoft.com/office/drawing/2016/5/12/chartex" xmlns:cx7="http://schemas.microsoft.com/office/drawing/2016/5/13/chartex" xmlns:cx8="http://schemas.microsoft.com/office/drawing/2016/5/14/chartex" xmlns:mc="http://schemas.openxmlformats.org/markup-compatibility/2006" xmlns:aink="http://schemas.microsoft.com/office/drawing/2016/ink" xmlns:am3d="http://schemas.microsoft.com/office/drawing/2017/model3d" xmlns:o="urn:schemas-microsoft-com:office:office" xmlns:r="http://schemas.openxmlformats.org/officeDocument/2006/relationships" xmlns:m="http://schemas.openxmlformats.org/officeDocument/2006/math" xmlns:v="urn:schemas-microsoft-com:vml" xmlns:wp14="http://schemas.microsoft.com/office/word/2010/wordprocessingDrawing" xmlns:wp="http://schemas.openxmlformats.org/drawingml/2006/wordprocessingDrawing" xmlns:w10="urn:schemas-microsoft-com:office:word" xmlns:w="http://schemas.openxmlformats.org/wordprocessingml/2006/main" xmlns:w14="http://schemas.microsoft.com/office/word/2010/wordml" xmlns:w15="http://schemas.microsoft.com/office/word/2012/wordml" xmlns:w16cid="http://schemas.microsoft.com/office/word/2016/wordml/cid" xmlns:w16se="http://schemas.microsoft.com/office/word/2015/wordml/symex" xmlns:wpg="http://schemas.microsoft.com/office/word/2010/wordprocessingGroup" xmlns:wpi="http://schemas.microsoft.com/office/word/2010/wordprocessingInk" xmlns:wne="http://schemas.microsoft.com/office/word/2006/wordml" xmlns:wps="http://schemas.microsoft.com/office/word/2010/wordprocessingShape" mc:Ignorable="w14 w15 w16se w16cid wp14">
+<w:endnotes xmlns:wpc="http://schemas.microsoft.com/office/word/2010/wordprocessingCanvas" xmlns:cx="http://schemas.microsoft.com/office/drawing/2014/chartex" xmlns:mc="http://schemas.openxmlformats.org/markup-compatibility/2006" xmlns:o="urn:schemas-microsoft-com:office:office" xmlns:r="http://schemas.openxmlformats.org/officeDocument/2006/relationships" xmlns:m="http://schemas.openxmlformats.org/officeDocument/2006/math" xmlns:v="urn:schemas-microsoft-com:vml" xmlns:wp14="http://schemas.microsoft.com/office/word/2010/wordprocessingDrawing" xmlns:wp="http://schemas.openxmlformats.org/drawingml/2006/wordprocessingDrawing" xmlns:w10="urn:schemas-microsoft-com:office:word" xmlns:w="http://schemas.openxmlformats.org/wordprocessingml/2006/main" xmlns:w14="http://schemas.microsoft.com/office/word/2010/wordml" xmlns:w15="http://schemas.microsoft.com/office/word/2012/wordml" xmlns:w16se="http://schemas.microsoft.com/office/word/2015/wordml/symex" xmlns:wpg="http://schemas.microsoft.com/office/word/2010/wordprocessingGroup" xmlns:wpi="http://schemas.microsoft.com/office/word/2010/wordprocessingInk" xmlns:wne="http://schemas.microsoft.com/office/word/2006/wordml" xmlns:wps="http://schemas.microsoft.com/office/word/2010/wordprocessingShape" mc:Ignorable="w14 w15 w16se wp14">
   <w:endnote w:type="separator" w:id="-1">
     <w:p>
       <w:pPr>
@@ -4853,7 +1221,7 @@
 </file>
 
 <file path=word/footer1.xml><?xml version="1.0" encoding="utf-8"?>
-<w:ftr xmlns:wpc="http://schemas.microsoft.com/office/word/2010/wordprocessingCanvas" xmlns:cx="http://schemas.microsoft.com/office/drawing/2014/chartex" xmlns:cx1="http://schemas.microsoft.com/office/drawing/2015/9/8/chartex" xmlns:cx2="http://schemas.microsoft.com/office/drawing/2015/10/21/chartex" xmlns:cx3="http://schemas.microsoft.com/office/drawing/2016/5/9/chartex" xmlns:cx4="http://schemas.microsoft.com/office/drawing/2016/5/10/chartex" xmlns:cx5="http://schemas.microsoft.com/office/drawing/2016/5/11/chartex" xmlns:cx6="http://schemas.microsoft.com/office/drawing/2016/5/12/chartex" xmlns:cx7="http://schemas.microsoft.com/office/drawing/2016/5/13/chartex" xmlns:cx8="http://schemas.microsoft.com/office/drawing/2016/5/14/chartex" xmlns:mc="http://schemas.openxmlformats.org/markup-compatibility/2006" xmlns:aink="http://schemas.microsoft.com/office/drawing/2016/ink" xmlns:am3d="http://schemas.microsoft.com/office/drawing/2017/model3d" xmlns:o="urn:schemas-microsoft-com:office:office" xmlns:r="http://schemas.openxmlformats.org/officeDocument/2006/relationships" xmlns:m="http://schemas.openxmlformats.org/officeDocument/2006/math" xmlns:v="urn:schemas-microsoft-com:vml" xmlns:wp14="http://schemas.microsoft.com/office/word/2010/wordprocessingDrawing" xmlns:wp="http://schemas.openxmlformats.org/drawingml/2006/wordprocessingDrawing" xmlns:w10="urn:schemas-microsoft-com:office:word" xmlns:w="http://schemas.openxmlformats.org/wordprocessingml/2006/main" xmlns:w14="http://schemas.microsoft.com/office/word/2010/wordml" xmlns:w15="http://schemas.microsoft.com/office/word/2012/wordml" xmlns:w16cid="http://schemas.microsoft.com/office/word/2016/wordml/cid" xmlns:w16se="http://schemas.microsoft.com/office/word/2015/wordml/symex" xmlns:wpg="http://schemas.microsoft.com/office/word/2010/wordprocessingGroup" xmlns:wpi="http://schemas.microsoft.com/office/word/2010/wordprocessingInk" xmlns:wne="http://schemas.microsoft.com/office/word/2006/wordml" xmlns:wps="http://schemas.microsoft.com/office/word/2010/wordprocessingShape" mc:Ignorable="w14 w15 w16se w16cid wp14">
+<w:ftr xmlns:wpc="http://schemas.microsoft.com/office/word/2010/wordprocessingCanvas" xmlns:cx="http://schemas.microsoft.com/office/drawing/2014/chartex" xmlns:mc="http://schemas.openxmlformats.org/markup-compatibility/2006" xmlns:o="urn:schemas-microsoft-com:office:office" xmlns:r="http://schemas.openxmlformats.org/officeDocument/2006/relationships" xmlns:m="http://schemas.openxmlformats.org/officeDocument/2006/math" xmlns:v="urn:schemas-microsoft-com:vml" xmlns:wp14="http://schemas.microsoft.com/office/word/2010/wordprocessingDrawing" xmlns:wp="http://schemas.openxmlformats.org/drawingml/2006/wordprocessingDrawing" xmlns:w10="urn:schemas-microsoft-com:office:word" xmlns:w="http://schemas.openxmlformats.org/wordprocessingml/2006/main" xmlns:w14="http://schemas.microsoft.com/office/word/2010/wordml" xmlns:w15="http://schemas.microsoft.com/office/word/2012/wordml" xmlns:w16se="http://schemas.microsoft.com/office/word/2015/wordml/symex" xmlns:wpg="http://schemas.microsoft.com/office/word/2010/wordprocessingGroup" xmlns:wpi="http://schemas.microsoft.com/office/word/2010/wordprocessingInk" xmlns:wne="http://schemas.microsoft.com/office/word/2006/wordml" xmlns:wps="http://schemas.microsoft.com/office/word/2010/wordprocessingShape" mc:Ignorable="w14 w15 w16se wp14">
   <w:p>
     <w:pPr>
       <w:pStyle w:val="Piedepgina"/>
@@ -4861,7 +1229,7 @@
     <w:r>
       <w:rPr>
         <w:noProof/>
-        <w:lang w:val="en-US"/>
+        <w:lang w:eastAsia="es-MX"/>
       </w:rPr>
       <w:drawing>
         <wp:anchor distT="0" distB="0" distL="114300" distR="114300" simplePos="0" relativeHeight="251659264" behindDoc="1" locked="0" layoutInCell="1" allowOverlap="1" wp14:anchorId="35283FCB" wp14:editId="64242A28">
@@ -4924,7 +1292,7 @@
 </file>
 
 <file path=word/footnotes.xml><?xml version="1.0" encoding="utf-8"?>
-<w:footnotes xmlns:wpc="http://schemas.microsoft.com/office/word/2010/wordprocessingCanvas" xmlns:cx="http://schemas.microsoft.com/office/drawing/2014/chartex" xmlns:cx1="http://schemas.microsoft.com/office/drawing/2015/9/8/chartex" xmlns:cx2="http://schemas.microsoft.com/office/drawing/2015/10/21/chartex" xmlns:cx3="http://schemas.microsoft.com/office/drawing/2016/5/9/chartex" xmlns:cx4="http://schemas.microsoft.com/office/drawing/2016/5/10/chartex" xmlns:cx5="http://schemas.microsoft.com/office/drawing/2016/5/11/chartex" xmlns:cx6="http://schemas.microsoft.com/office/drawing/2016/5/12/chartex" xmlns:cx7="http://schemas.microsoft.com/office/drawing/2016/5/13/chartex" xmlns:cx8="http://schemas.microsoft.com/office/drawing/2016/5/14/chartex" xmlns:mc="http://schemas.openxmlformats.org/markup-compatibility/2006" xmlns:aink="http://schemas.microsoft.com/office/drawing/2016/ink" xmlns:am3d="http://schemas.microsoft.com/office/drawing/2017/model3d" xmlns:o="urn:schemas-microsoft-com:office:office" xmlns:r="http://schemas.openxmlformats.org/officeDocument/2006/relationships" xmlns:m="http://schemas.openxmlformats.org/officeDocument/2006/math" xmlns:v="urn:schemas-microsoft-com:vml" xmlns:wp14="http://schemas.microsoft.com/office/word/2010/wordprocessingDrawing" xmlns:wp="http://schemas.openxmlformats.org/drawingml/2006/wordprocessingDrawing" xmlns:w10="urn:schemas-microsoft-com:office:word" xmlns:w="http://schemas.openxmlformats.org/wordprocessingml/2006/main" xmlns:w14="http://schemas.microsoft.com/office/word/2010/wordml" xmlns:w15="http://schemas.microsoft.com/office/word/2012/wordml" xmlns:w16cid="http://schemas.microsoft.com/office/word/2016/wordml/cid" xmlns:w16se="http://schemas.microsoft.com/office/word/2015/wordml/symex" xmlns:wpg="http://schemas.microsoft.com/office/word/2010/wordprocessingGroup" xmlns:wpi="http://schemas.microsoft.com/office/word/2010/wordprocessingInk" xmlns:wne="http://schemas.microsoft.com/office/word/2006/wordml" xmlns:wps="http://schemas.microsoft.com/office/word/2010/wordprocessingShape" mc:Ignorable="w14 w15 w16se w16cid wp14">
+<w:footnotes xmlns:wpc="http://schemas.microsoft.com/office/word/2010/wordprocessingCanvas" xmlns:cx="http://schemas.microsoft.com/office/drawing/2014/chartex" xmlns:mc="http://schemas.openxmlformats.org/markup-compatibility/2006" xmlns:o="urn:schemas-microsoft-com:office:office" xmlns:r="http://schemas.openxmlformats.org/officeDocument/2006/relationships" xmlns:m="http://schemas.openxmlformats.org/officeDocument/2006/math" xmlns:v="urn:schemas-microsoft-com:vml" xmlns:wp14="http://schemas.microsoft.com/office/word/2010/wordprocessingDrawing" xmlns:wp="http://schemas.openxmlformats.org/drawingml/2006/wordprocessingDrawing" xmlns:w10="urn:schemas-microsoft-com:office:word" xmlns:w="http://schemas.openxmlformats.org/wordprocessingml/2006/main" xmlns:w14="http://schemas.microsoft.com/office/word/2010/wordml" xmlns:w15="http://schemas.microsoft.com/office/word/2012/wordml" xmlns:w16se="http://schemas.microsoft.com/office/word/2015/wordml/symex" xmlns:wpg="http://schemas.microsoft.com/office/word/2010/wordprocessingGroup" xmlns:wpi="http://schemas.microsoft.com/office/word/2010/wordprocessingInk" xmlns:wne="http://schemas.microsoft.com/office/word/2006/wordml" xmlns:wps="http://schemas.microsoft.com/office/word/2010/wordprocessingShape" mc:Ignorable="w14 w15 w16se wp14">
   <w:footnote w:type="separator" w:id="-1">
     <w:p>
       <w:pPr>
@@ -4949,7 +1317,7 @@
 </file>
 
 <file path=word/header1.xml><?xml version="1.0" encoding="utf-8"?>
-<w:hdr xmlns:wpc="http://schemas.microsoft.com/office/word/2010/wordprocessingCanvas" xmlns:cx="http://schemas.microsoft.com/office/drawing/2014/chartex" xmlns:cx1="http://schemas.microsoft.com/office/drawing/2015/9/8/chartex" xmlns:cx2="http://schemas.microsoft.com/office/drawing/2015/10/21/chartex" xmlns:cx3="http://schemas.microsoft.com/office/drawing/2016/5/9/chartex" xmlns:cx4="http://schemas.microsoft.com/office/drawing/2016/5/10/chartex" xmlns:cx5="http://schemas.microsoft.com/office/drawing/2016/5/11/chartex" xmlns:cx6="http://schemas.microsoft.com/office/drawing/2016/5/12/chartex" xmlns:cx7="http://schemas.microsoft.com/office/drawing/2016/5/13/chartex" xmlns:cx8="http://schemas.microsoft.com/office/drawing/2016/5/14/chartex" xmlns:mc="http://schemas.openxmlformats.org/markup-compatibility/2006" xmlns:aink="http://schemas.microsoft.com/office/drawing/2016/ink" xmlns:am3d="http://schemas.microsoft.com/office/drawing/2017/model3d" xmlns:o="urn:schemas-microsoft-com:office:office" xmlns:r="http://schemas.openxmlformats.org/officeDocument/2006/relationships" xmlns:m="http://schemas.openxmlformats.org/officeDocument/2006/math" xmlns:v="urn:schemas-microsoft-com:vml" xmlns:wp14="http://schemas.microsoft.com/office/word/2010/wordprocessingDrawing" xmlns:wp="http://schemas.openxmlformats.org/drawingml/2006/wordprocessingDrawing" xmlns:w10="urn:schemas-microsoft-com:office:word" xmlns:w="http://schemas.openxmlformats.org/wordprocessingml/2006/main" xmlns:w14="http://schemas.microsoft.com/office/word/2010/wordml" xmlns:w15="http://schemas.microsoft.com/office/word/2012/wordml" xmlns:w16cid="http://schemas.microsoft.com/office/word/2016/wordml/cid" xmlns:w16se="http://schemas.microsoft.com/office/word/2015/wordml/symex" xmlns:wpg="http://schemas.microsoft.com/office/word/2010/wordprocessingGroup" xmlns:wpi="http://schemas.microsoft.com/office/word/2010/wordprocessingInk" xmlns:wne="http://schemas.microsoft.com/office/word/2006/wordml" xmlns:wps="http://schemas.microsoft.com/office/word/2010/wordprocessingShape" mc:Ignorable="w14 w15 w16se w16cid wp14">
+<w:hdr xmlns:wpc="http://schemas.microsoft.com/office/word/2010/wordprocessingCanvas" xmlns:cx="http://schemas.microsoft.com/office/drawing/2014/chartex" xmlns:mc="http://schemas.openxmlformats.org/markup-compatibility/2006" xmlns:o="urn:schemas-microsoft-com:office:office" xmlns:r="http://schemas.openxmlformats.org/officeDocument/2006/relationships" xmlns:m="http://schemas.openxmlformats.org/officeDocument/2006/math" xmlns:v="urn:schemas-microsoft-com:vml" xmlns:wp14="http://schemas.microsoft.com/office/word/2010/wordprocessingDrawing" xmlns:wp="http://schemas.openxmlformats.org/drawingml/2006/wordprocessingDrawing" xmlns:w10="urn:schemas-microsoft-com:office:word" xmlns:w="http://schemas.openxmlformats.org/wordprocessingml/2006/main" xmlns:w14="http://schemas.microsoft.com/office/word/2010/wordml" xmlns:w15="http://schemas.microsoft.com/office/word/2012/wordml" xmlns:w16se="http://schemas.microsoft.com/office/word/2015/wordml/symex" xmlns:wpg="http://schemas.microsoft.com/office/word/2010/wordprocessingGroup" xmlns:wpi="http://schemas.microsoft.com/office/word/2010/wordprocessingInk" xmlns:wne="http://schemas.microsoft.com/office/word/2006/wordml" xmlns:wps="http://schemas.microsoft.com/office/word/2010/wordprocessingShape" mc:Ignorable="w14 w15 w16se wp14">
   <w:p>
     <w:pPr>
       <w:pStyle w:val="Encabezado"/>
@@ -4957,7 +1325,7 @@
     <w:r>
       <w:rPr>
         <w:noProof/>
-        <w:lang w:val="en-US"/>
+        <w:lang w:eastAsia="es-MX"/>
       </w:rPr>
       <w:drawing>
         <wp:anchor distT="0" distB="0" distL="114300" distR="114300" simplePos="0" relativeHeight="251661312" behindDoc="0" locked="0" layoutInCell="1" allowOverlap="1" wp14:anchorId="54CF765C" wp14:editId="35FC8FDF">
@@ -5020,7 +1388,7 @@
 </file>
 
 <file path=word/header2.xml><?xml version="1.0" encoding="utf-8"?>
-<w:hdr xmlns:wpc="http://schemas.microsoft.com/office/word/2010/wordprocessingCanvas" xmlns:cx="http://schemas.microsoft.com/office/drawing/2014/chartex" xmlns:cx1="http://schemas.microsoft.com/office/drawing/2015/9/8/chartex" xmlns:cx2="http://schemas.microsoft.com/office/drawing/2015/10/21/chartex" xmlns:cx3="http://schemas.microsoft.com/office/drawing/2016/5/9/chartex" xmlns:cx4="http://schemas.microsoft.com/office/drawing/2016/5/10/chartex" xmlns:cx5="http://schemas.microsoft.com/office/drawing/2016/5/11/chartex" xmlns:cx6="http://schemas.microsoft.com/office/drawing/2016/5/12/chartex" xmlns:cx7="http://schemas.microsoft.com/office/drawing/2016/5/13/chartex" xmlns:cx8="http://schemas.microsoft.com/office/drawing/2016/5/14/chartex" xmlns:mc="http://schemas.openxmlformats.org/markup-compatibility/2006" xmlns:aink="http://schemas.microsoft.com/office/drawing/2016/ink" xmlns:am3d="http://schemas.microsoft.com/office/drawing/2017/model3d" xmlns:o="urn:schemas-microsoft-com:office:office" xmlns:r="http://schemas.openxmlformats.org/officeDocument/2006/relationships" xmlns:m="http://schemas.openxmlformats.org/officeDocument/2006/math" xmlns:v="urn:schemas-microsoft-com:vml" xmlns:wp14="http://schemas.microsoft.com/office/word/2010/wordprocessingDrawing" xmlns:wp="http://schemas.openxmlformats.org/drawingml/2006/wordprocessingDrawing" xmlns:w10="urn:schemas-microsoft-com:office:word" xmlns:w="http://schemas.openxmlformats.org/wordprocessingml/2006/main" xmlns:w14="http://schemas.microsoft.com/office/word/2010/wordml" xmlns:w15="http://schemas.microsoft.com/office/word/2012/wordml" xmlns:w16cid="http://schemas.microsoft.com/office/word/2016/wordml/cid" xmlns:w16se="http://schemas.microsoft.com/office/word/2015/wordml/symex" xmlns:wpg="http://schemas.microsoft.com/office/word/2010/wordprocessingGroup" xmlns:wpi="http://schemas.microsoft.com/office/word/2010/wordprocessingInk" xmlns:wne="http://schemas.microsoft.com/office/word/2006/wordml" xmlns:wps="http://schemas.microsoft.com/office/word/2010/wordprocessingShape" mc:Ignorable="w14 w15 w16se w16cid wp14">
+<w:hdr xmlns:wpc="http://schemas.microsoft.com/office/word/2010/wordprocessingCanvas" xmlns:cx="http://schemas.microsoft.com/office/drawing/2014/chartex" xmlns:mc="http://schemas.openxmlformats.org/markup-compatibility/2006" xmlns:o="urn:schemas-microsoft-com:office:office" xmlns:r="http://schemas.openxmlformats.org/officeDocument/2006/relationships" xmlns:m="http://schemas.openxmlformats.org/officeDocument/2006/math" xmlns:v="urn:schemas-microsoft-com:vml" xmlns:wp14="http://schemas.microsoft.com/office/word/2010/wordprocessingDrawing" xmlns:wp="http://schemas.openxmlformats.org/drawingml/2006/wordprocessingDrawing" xmlns:w10="urn:schemas-microsoft-com:office:word" xmlns:w="http://schemas.openxmlformats.org/wordprocessingml/2006/main" xmlns:w14="http://schemas.microsoft.com/office/word/2010/wordml" xmlns:w15="http://schemas.microsoft.com/office/word/2012/wordml" xmlns:w16se="http://schemas.microsoft.com/office/word/2015/wordml/symex" xmlns:wpg="http://schemas.microsoft.com/office/word/2010/wordprocessingGroup" xmlns:wpi="http://schemas.microsoft.com/office/word/2010/wordprocessingInk" xmlns:wne="http://schemas.microsoft.com/office/word/2006/wordml" xmlns:wps="http://schemas.microsoft.com/office/word/2010/wordprocessingShape" mc:Ignorable="w14 w15 w16se wp14">
   <w:p>
     <w:pPr>
       <w:pStyle w:val="Encabezado"/>
@@ -5028,7 +1396,7 @@
     <w:r>
       <w:rPr>
         <w:noProof/>
-        <w:lang w:val="en-US"/>
+        <w:lang w:eastAsia="es-MX"/>
       </w:rPr>
       <w:drawing>
         <wp:anchor distT="0" distB="0" distL="114300" distR="114300" simplePos="0" relativeHeight="251660288" behindDoc="0" locked="0" layoutInCell="1" allowOverlap="1" wp14:anchorId="5A723172" wp14:editId="69DFD859">
@@ -5091,7 +1459,7 @@
 </file>
 
 <file path=word/numbering.xml><?xml version="1.0" encoding="utf-8"?>
-<w:numbering xmlns:wpc="http://schemas.microsoft.com/office/word/2010/wordprocessingCanvas" xmlns:cx="http://schemas.microsoft.com/office/drawing/2014/chartex" xmlns:cx1="http://schemas.microsoft.com/office/drawing/2015/9/8/chartex" xmlns:cx2="http://schemas.microsoft.com/office/drawing/2015/10/21/chartex" xmlns:cx3="http://schemas.microsoft.com/office/drawing/2016/5/9/chartex" xmlns:cx4="http://schemas.microsoft.com/office/drawing/2016/5/10/chartex" xmlns:cx5="http://schemas.microsoft.com/office/drawing/2016/5/11/chartex" xmlns:cx6="http://schemas.microsoft.com/office/drawing/2016/5/12/chartex" xmlns:cx7="http://schemas.microsoft.com/office/drawing/2016/5/13/chartex" xmlns:cx8="http://schemas.microsoft.com/office/drawing/2016/5/14/chartex" xmlns:mc="http://schemas.openxmlformats.org/markup-compatibility/2006" xmlns:aink="http://schemas.microsoft.com/office/drawing/2016/ink" xmlns:am3d="http://schemas.microsoft.com/office/drawing/2017/model3d" xmlns:o="urn:schemas-microsoft-com:office:office" xmlns:r="http://schemas.openxmlformats.org/officeDocument/2006/relationships" xmlns:m="http://schemas.openxmlformats.org/officeDocument/2006/math" xmlns:v="urn:schemas-microsoft-com:vml" xmlns:wp14="http://schemas.microsoft.com/office/word/2010/wordprocessingDrawing" xmlns:wp="http://schemas.openxmlformats.org/drawingml/2006/wordprocessingDrawing" xmlns:w10="urn:schemas-microsoft-com:office:word" xmlns:w="http://schemas.openxmlformats.org/wordprocessingml/2006/main" xmlns:w14="http://schemas.microsoft.com/office/word/2010/wordml" xmlns:w15="http://schemas.microsoft.com/office/word/2012/wordml" xmlns:w16cid="http://schemas.microsoft.com/office/word/2016/wordml/cid" xmlns:w16se="http://schemas.microsoft.com/office/word/2015/wordml/symex" xmlns:wpg="http://schemas.microsoft.com/office/word/2010/wordprocessingGroup" xmlns:wpi="http://schemas.microsoft.com/office/word/2010/wordprocessingInk" xmlns:wne="http://schemas.microsoft.com/office/word/2006/wordml" xmlns:wps="http://schemas.microsoft.com/office/word/2010/wordprocessingShape" mc:Ignorable="w14 w15 w16se w16cid wp14">
+<w:numbering xmlns:wpc="http://schemas.microsoft.com/office/word/2010/wordprocessingCanvas" xmlns:cx="http://schemas.microsoft.com/office/drawing/2014/chartex" xmlns:mc="http://schemas.openxmlformats.org/markup-compatibility/2006" xmlns:o="urn:schemas-microsoft-com:office:office" xmlns:r="http://schemas.openxmlformats.org/officeDocument/2006/relationships" xmlns:m="http://schemas.openxmlformats.org/officeDocument/2006/math" xmlns:v="urn:schemas-microsoft-com:vml" xmlns:wp14="http://schemas.microsoft.com/office/word/2010/wordprocessingDrawing" xmlns:wp="http://schemas.openxmlformats.org/drawingml/2006/wordprocessingDrawing" xmlns:w10="urn:schemas-microsoft-com:office:word" xmlns:w="http://schemas.openxmlformats.org/wordprocessingml/2006/main" xmlns:w14="http://schemas.microsoft.com/office/word/2010/wordml" xmlns:w15="http://schemas.microsoft.com/office/word/2012/wordml" xmlns:w16se="http://schemas.microsoft.com/office/word/2015/wordml/symex" xmlns:wpg="http://schemas.microsoft.com/office/word/2010/wordprocessingGroup" xmlns:wpi="http://schemas.microsoft.com/office/word/2010/wordprocessingInk" xmlns:wne="http://schemas.microsoft.com/office/word/2006/wordml" xmlns:wps="http://schemas.microsoft.com/office/word/2010/wordprocessingShape" mc:Ignorable="w14 w15 w16se wp14">
   <w:abstractNum w:abstractNumId="0" w15:restartNumberingAfterBreak="0">
     <w:nsid w:val="01D9164F"/>
     <w:multiLevelType w:val="hybridMultilevel"/>
@@ -10205,7 +6573,7 @@
 </file>
 
 <file path=word/styles.xml><?xml version="1.0" encoding="utf-8"?>
-<w:styles xmlns:mc="http://schemas.openxmlformats.org/markup-compatibility/2006" xmlns:r="http://schemas.openxmlformats.org/officeDocument/2006/relationships" xmlns:w="http://schemas.openxmlformats.org/wordprocessingml/2006/main" xmlns:w14="http://schemas.microsoft.com/office/word/2010/wordml" xmlns:w15="http://schemas.microsoft.com/office/word/2012/wordml" xmlns:w16cid="http://schemas.microsoft.com/office/word/2016/wordml/cid" xmlns:w16se="http://schemas.microsoft.com/office/word/2015/wordml/symex" mc:Ignorable="w14 w15 w16se w16cid">
+<w:styles xmlns:mc="http://schemas.openxmlformats.org/markup-compatibility/2006" xmlns:r="http://schemas.openxmlformats.org/officeDocument/2006/relationships" xmlns:w="http://schemas.openxmlformats.org/wordprocessingml/2006/main" xmlns:w14="http://schemas.microsoft.com/office/word/2010/wordml" xmlns:w15="http://schemas.microsoft.com/office/word/2012/wordml" xmlns:w16se="http://schemas.microsoft.com/office/word/2015/wordml/symex" mc:Ignorable="w14 w15 w16se">
   <w:docDefaults>
     <w:rPrDefault>
       <w:rPr>
@@ -10221,7 +6589,7 @@
       </w:pPr>
     </w:pPrDefault>
   </w:docDefaults>
-  <w:latentStyles w:defLockedState="0" w:defUIPriority="99" w:defSemiHidden="0" w:defUnhideWhenUsed="0" w:defQFormat="0" w:count="377">
+  <w:latentStyles w:defLockedState="0" w:defUIPriority="99" w:defSemiHidden="0" w:defUnhideWhenUsed="0" w:defQFormat="0" w:count="371">
     <w:lsdException w:name="Normal" w:uiPriority="0" w:qFormat="1"/>
     <w:lsdException w:name="heading 1" w:uiPriority="9" w:qFormat="1"/>
     <w:lsdException w:name="heading 2" w:semiHidden="1" w:uiPriority="9" w:unhideWhenUsed="1" w:qFormat="1"/>
@@ -10593,12 +6961,6 @@
     <w:lsdException w:name="List Table 5 Dark Accent 6" w:uiPriority="50"/>
     <w:lsdException w:name="List Table 6 Colorful Accent 6" w:uiPriority="51"/>
     <w:lsdException w:name="List Table 7 Colorful Accent 6" w:uiPriority="52"/>
-    <w:lsdException w:name="Mention" w:semiHidden="1" w:unhideWhenUsed="1"/>
-    <w:lsdException w:name="Smart Hyperlink" w:semiHidden="1" w:unhideWhenUsed="1"/>
-    <w:lsdException w:name="Hashtag" w:semiHidden="1" w:unhideWhenUsed="1"/>
-    <w:lsdException w:name="Unresolved Mention" w:semiHidden="1" w:unhideWhenUsed="1"/>
-    <w:lsdException w:name="Smart Link" w:semiHidden="1" w:unhideWhenUsed="1"/>
-    <w:lsdException w:name="Smart Link Error" w:semiHidden="1" w:unhideWhenUsed="1"/>
   </w:latentStyles>
   <w:style w:type="paragraph" w:default="1" w:styleId="Normal">
     <w:name w:val="Normal"/>
@@ -10972,54 +7334,6 @@
       <w:szCs w:val="24"/>
     </w:rPr>
   </w:style>
-  <w:style w:type="paragraph" w:styleId="HTMLconformatoprevio">
-    <w:name w:val="HTML Preformatted"/>
-    <w:basedOn w:val="Normal"/>
-    <w:link w:val="HTMLconformatoprevioCar"/>
-    <w:uiPriority w:val="99"/>
-    <w:unhideWhenUsed/>
-    <w:rsid w:val="001F52C6"/>
-    <w:pPr>
-      <w:tabs>
-        <w:tab w:val="left" w:pos="916"/>
-        <w:tab w:val="left" w:pos="1832"/>
-        <w:tab w:val="left" w:pos="2748"/>
-        <w:tab w:val="left" w:pos="3664"/>
-        <w:tab w:val="left" w:pos="4580"/>
-        <w:tab w:val="left" w:pos="5496"/>
-        <w:tab w:val="left" w:pos="6412"/>
-        <w:tab w:val="left" w:pos="7328"/>
-        <w:tab w:val="left" w:pos="8244"/>
-        <w:tab w:val="left" w:pos="9160"/>
-        <w:tab w:val="left" w:pos="10076"/>
-        <w:tab w:val="left" w:pos="10992"/>
-        <w:tab w:val="left" w:pos="11908"/>
-        <w:tab w:val="left" w:pos="12824"/>
-        <w:tab w:val="left" w:pos="13740"/>
-        <w:tab w:val="left" w:pos="14656"/>
-      </w:tabs>
-      <w:spacing w:after="0" w:line="240" w:lineRule="auto"/>
-    </w:pPr>
-    <w:rPr>
-      <w:rFonts w:ascii="Courier New" w:eastAsia="Times New Roman" w:hAnsi="Courier New" w:cs="Courier New"/>
-      <w:sz w:val="20"/>
-      <w:szCs w:val="20"/>
-      <w:lang w:val="en-US"/>
-    </w:rPr>
-  </w:style>
-  <w:style w:type="character" w:customStyle="1" w:styleId="HTMLconformatoprevioCar">
-    <w:name w:val="HTML con formato previo Car"/>
-    <w:basedOn w:val="Fuentedeprrafopredeter"/>
-    <w:link w:val="HTMLconformatoprevio"/>
-    <w:uiPriority w:val="99"/>
-    <w:rsid w:val="001F52C6"/>
-    <w:rPr>
-      <w:rFonts w:ascii="Courier New" w:eastAsia="Times New Roman" w:hAnsi="Courier New" w:cs="Courier New"/>
-      <w:sz w:val="20"/>
-      <w:szCs w:val="20"/>
-      <w:lang w:val="en-US"/>
-    </w:rPr>
-  </w:style>
 </w:styles>
 </file>
 
@@ -11289,7 +7603,7 @@
 </file>
 
 <file path=customXml/itemProps1.xml><?xml version="1.0" encoding="utf-8"?>
-<ds:datastoreItem xmlns:ds="http://schemas.openxmlformats.org/officeDocument/2006/customXml" ds:itemID="{5F65A297-6B4B-452E-B9D7-52E3BD7B9093}">
+<ds:datastoreItem xmlns:ds="http://schemas.openxmlformats.org/officeDocument/2006/customXml" ds:itemID="{DE547F09-E1AF-428E-8AB2-78F8AF217E25}">
   <ds:schemaRefs>
     <ds:schemaRef ds:uri="http://schemas.openxmlformats.org/officeDocument/2006/bibliography"/>
   </ds:schemaRefs>

</xml_diff>

<commit_message>
previo a merge (huele a conflcit alv)
</commit_message>
<xml_diff>
--- a/Assignment 06/Assignment 06 - CSP Formulation.docx
+++ b/Assignment 06/Assignment 06 - CSP Formulation.docx
@@ -1,6 +1,6 @@
 
 <file path=word/document.xml><?xml version="1.0" encoding="utf-8"?>
-<w:document xmlns:wpc="http://schemas.microsoft.com/office/word/2010/wordprocessingCanvas" xmlns:cx="http://schemas.microsoft.com/office/drawing/2014/chartex" xmlns:mc="http://schemas.openxmlformats.org/markup-compatibility/2006" xmlns:o="urn:schemas-microsoft-com:office:office" xmlns:r="http://schemas.openxmlformats.org/officeDocument/2006/relationships" xmlns:m="http://schemas.openxmlformats.org/officeDocument/2006/math" xmlns:v="urn:schemas-microsoft-com:vml" xmlns:wp14="http://schemas.microsoft.com/office/word/2010/wordprocessingDrawing" xmlns:wp="http://schemas.openxmlformats.org/drawingml/2006/wordprocessingDrawing" xmlns:w10="urn:schemas-microsoft-com:office:word" xmlns:w="http://schemas.openxmlformats.org/wordprocessingml/2006/main" xmlns:w14="http://schemas.microsoft.com/office/word/2010/wordml" xmlns:w15="http://schemas.microsoft.com/office/word/2012/wordml" xmlns:w16se="http://schemas.microsoft.com/office/word/2015/wordml/symex" xmlns:wpg="http://schemas.microsoft.com/office/word/2010/wordprocessingGroup" xmlns:wpi="http://schemas.microsoft.com/office/word/2010/wordprocessingInk" xmlns:wne="http://schemas.microsoft.com/office/word/2006/wordml" xmlns:wps="http://schemas.microsoft.com/office/word/2010/wordprocessingShape" mc:Ignorable="w14 w15 w16se wp14">
+<w:document xmlns:wpc="http://schemas.microsoft.com/office/word/2010/wordprocessingCanvas" xmlns:cx="http://schemas.microsoft.com/office/drawing/2014/chartex" xmlns:cx1="http://schemas.microsoft.com/office/drawing/2015/9/8/chartex" xmlns:cx2="http://schemas.microsoft.com/office/drawing/2015/10/21/chartex" xmlns:cx3="http://schemas.microsoft.com/office/drawing/2016/5/9/chartex" xmlns:cx4="http://schemas.microsoft.com/office/drawing/2016/5/10/chartex" xmlns:cx5="http://schemas.microsoft.com/office/drawing/2016/5/11/chartex" xmlns:cx6="http://schemas.microsoft.com/office/drawing/2016/5/12/chartex" xmlns:cx7="http://schemas.microsoft.com/office/drawing/2016/5/13/chartex" xmlns:cx8="http://schemas.microsoft.com/office/drawing/2016/5/14/chartex" xmlns:mc="http://schemas.openxmlformats.org/markup-compatibility/2006" xmlns:aink="http://schemas.microsoft.com/office/drawing/2016/ink" xmlns:am3d="http://schemas.microsoft.com/office/drawing/2017/model3d" xmlns:o="urn:schemas-microsoft-com:office:office" xmlns:r="http://schemas.openxmlformats.org/officeDocument/2006/relationships" xmlns:m="http://schemas.openxmlformats.org/officeDocument/2006/math" xmlns:v="urn:schemas-microsoft-com:vml" xmlns:wp14="http://schemas.microsoft.com/office/word/2010/wordprocessingDrawing" xmlns:wp="http://schemas.openxmlformats.org/drawingml/2006/wordprocessingDrawing" xmlns:w10="urn:schemas-microsoft-com:office:word" xmlns:w="http://schemas.openxmlformats.org/wordprocessingml/2006/main" xmlns:w14="http://schemas.microsoft.com/office/word/2010/wordml" xmlns:w15="http://schemas.microsoft.com/office/word/2012/wordml" xmlns:w16cid="http://schemas.microsoft.com/office/word/2016/wordml/cid" xmlns:w16se="http://schemas.microsoft.com/office/word/2015/wordml/symex" xmlns:wpg="http://schemas.microsoft.com/office/word/2010/wordprocessingGroup" xmlns:wpi="http://schemas.microsoft.com/office/word/2010/wordprocessingInk" xmlns:wne="http://schemas.microsoft.com/office/word/2006/wordml" xmlns:wps="http://schemas.microsoft.com/office/word/2010/wordprocessingShape" mc:Ignorable="w14 w15 w16se w16cid wp14">
   <w:body>
     <w:p>
       <w:pPr>
@@ -41,7 +41,7 @@
           <w:noProof/>
           <w:color w:val="002060"/>
           <w:sz w:val="96"/>
-          <w:lang w:eastAsia="es-MX"/>
+          <w:lang w:val="en-US"/>
         </w:rPr>
         <mc:AlternateContent>
           <mc:Choice Requires="wps">
@@ -101,7 +101,7 @@
               </wp:anchor>
             </w:drawing>
           </mc:Choice>
-          <mc:Fallback xmlns:w16cid="http://schemas.microsoft.com/office/word/2016/wordml/cid" xmlns:am3d="http://schemas.microsoft.com/office/drawing/2017/model3d" xmlns:aink="http://schemas.microsoft.com/office/drawing/2016/ink" xmlns:cx8="http://schemas.microsoft.com/office/drawing/2016/5/14/chartex" xmlns:cx7="http://schemas.microsoft.com/office/drawing/2016/5/13/chartex" xmlns:cx6="http://schemas.microsoft.com/office/drawing/2016/5/12/chartex" xmlns:cx5="http://schemas.microsoft.com/office/drawing/2016/5/11/chartex" xmlns:cx4="http://schemas.microsoft.com/office/drawing/2016/5/10/chartex" xmlns:cx3="http://schemas.microsoft.com/office/drawing/2016/5/9/chartex" xmlns:cx2="http://schemas.microsoft.com/office/drawing/2015/10/21/chartex" xmlns:cx1="http://schemas.microsoft.com/office/drawing/2015/9/8/chartex">
+          <mc:Fallback>
             <w:pict>
               <v:line w14:anchorId="0E10B540" id="Straight Connector 41" o:spid="_x0000_s1026" style="position:absolute;z-index:251656192;visibility:visible;mso-wrap-style:square;mso-width-percent:0;mso-wrap-distance-left:9pt;mso-wrap-distance-top:0;mso-wrap-distance-right:9pt;mso-wrap-distance-bottom:0;mso-position-horizontal:absolute;mso-position-horizontal-relative:text;mso-position-vertical:absolute;mso-position-vertical-relative:text;mso-width-percent:0;mso-width-relative:margin" from="-22pt,15.5pt" to="460.9pt,15.5pt" o:gfxdata="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" strokecolor="#45aceb" strokeweight="3pt">
                 <v:stroke joinstyle="miter"/>
@@ -126,7 +126,7 @@
           <w:noProof/>
           <w:color w:val="7030A0"/>
           <w:sz w:val="52"/>
-          <w:lang w:eastAsia="es-MX"/>
+          <w:lang w:val="en-US"/>
         </w:rPr>
         <w:drawing>
           <wp:anchor distT="0" distB="0" distL="114300" distR="114300" simplePos="0" relativeHeight="251655168" behindDoc="0" locked="0" layoutInCell="1" allowOverlap="1" wp14:anchorId="0D49C498" wp14:editId="6207A4F4">
@@ -278,7 +278,23 @@
           <w:sz w:val="24"/>
           <w:lang w:val="en-US"/>
         </w:rPr>
-        <w:t>The assignment involves to construct an agent that can solve a specific Constraint Satisfaction Problem (CSP). For this, you should formulate and implement your formulation as Python code to solve a specified Puzzle game.</w:t>
+        <w:t xml:space="preserve">The assignment involves </w:t>
+      </w:r>
+      <w:proofErr w:type="gramStart"/>
+      <w:r>
+        <w:rPr>
+          <w:sz w:val="24"/>
+          <w:lang w:val="en-US"/>
+        </w:rPr>
+        <w:t>to construct</w:t>
+      </w:r>
+      <w:proofErr w:type="gramEnd"/>
+      <w:r>
+        <w:rPr>
+          <w:sz w:val="24"/>
+          <w:lang w:val="en-US"/>
+        </w:rPr>
+        <w:t xml:space="preserve"> an agent that can solve a specific Constraint Satisfaction Problem (CSP). For this, you should formulate and implement your formulation as Python code to solve a specified Puzzle game.</w:t>
       </w:r>
     </w:p>
     <w:p>
@@ -426,22 +442,40 @@
           <w:rFonts w:eastAsia="Times New Roman"/>
           <w:lang w:val="en-US"/>
         </w:rPr>
-        <w:t>Skyscraper puzzles combine the row and column constraints of Sudoku with external clue values that re-imagine each row or column of numbers as a road full of skyscrapers of varying height. Higher numbers represent higher buildings. To understand Skyscraper puzzles, you must imagine that each value you place into the grid represents a skyscraper of that number of floors. So a 1 is a 1-floor skyscraper, while a 4 is a 4floor skyscraper</w:t>
-      </w:r>
+        <w:t xml:space="preserve">Skyscraper puzzles combine the row and column constraints of Sudoku with external clue values that re-imagine each row or column of numbers as a road full of skyscrapers of varying height. Higher numbers represent higher buildings. To understand Skyscraper puzzles, you must imagine that each value you place into the grid represents a skyscraper of that number of floors. </w:t>
+      </w:r>
+      <w:proofErr w:type="gramStart"/>
       <w:r>
         <w:rPr>
           <w:rStyle w:val="mw-headline"/>
           <w:rFonts w:eastAsia="Times New Roman"/>
           <w:lang w:val="en-US"/>
         </w:rPr>
-        <w:t>.</w:t>
-      </w:r>
+        <w:t>So</w:t>
+      </w:r>
+      <w:proofErr w:type="gramEnd"/>
       <w:r>
         <w:rPr>
           <w:rStyle w:val="mw-headline"/>
           <w:rFonts w:eastAsia="Times New Roman"/>
           <w:lang w:val="en-US"/>
         </w:rPr>
+        <w:t xml:space="preserve"> a 1 is a 1-floor skyscraper, while a 4 is a 4floor skyscraper</w:t>
+      </w:r>
+      <w:r>
+        <w:rPr>
+          <w:rStyle w:val="mw-headline"/>
+          <w:rFonts w:eastAsia="Times New Roman"/>
+          <w:lang w:val="en-US"/>
+        </w:rPr>
+        <w:t>.</w:t>
+      </w:r>
+      <w:r>
+        <w:rPr>
+          <w:rStyle w:val="mw-headline"/>
+          <w:rFonts w:eastAsia="Times New Roman"/>
+          <w:lang w:val="en-US"/>
+        </w:rPr>
         <w:t xml:space="preserve"> </w:t>
       </w:r>
     </w:p>
@@ -581,6 +615,25 @@
     <w:p>
       <w:pPr>
         <w:rPr>
+          <w:lang w:val="en-US"/>
+        </w:rPr>
+      </w:pPr>
+      <w:r>
+        <w:rPr>
+          <w:lang w:val="en-US"/>
+        </w:rPr>
+        <w:t>An alternative way to formulate the variables on this problem is to consider each row and column a separate variable.</w:t>
+      </w:r>
+      <w:r>
+        <w:rPr>
+          <w:lang w:val="en-US"/>
+        </w:rPr>
+        <w:t xml:space="preserve"> Then, you would be dealing with lists of numbers as their possible values.</w:t>
+      </w:r>
+    </w:p>
+    <w:p>
+      <w:pPr>
+        <w:rPr>
           <w:b/>
           <w:bCs/>
           <w:lang w:val="en-US"/>
@@ -635,6 +688,19 @@
     <w:p>
       <w:pPr>
         <w:rPr>
+          <w:lang w:val="en-US"/>
+        </w:rPr>
+      </w:pPr>
+      <w:r>
+        <w:rPr>
+          <w:lang w:val="en-US"/>
+        </w:rPr>
+        <w:t>On the other hand, considering each row and column a different variable, the domains change to be all possible permutation of the individual values the cells can have. In a 4x4 example, with 4 possible values for each cell, every row and column would have a domain of 256 possible values.</w:t>
+      </w:r>
+    </w:p>
+    <w:p>
+      <w:pPr>
+        <w:rPr>
           <w:b/>
           <w:bCs/>
           <w:lang w:val="en-US"/>
@@ -714,260 +780,74 @@
     </w:p>
     <w:p>
       <w:pPr>
-        <w:ind w:left="708"/>
-        <w:rPr>
-          <w:i/>
-          <w:lang w:val="en-US"/>
-        </w:rPr>
-      </w:pPr>
-      <w:r>
-        <w:rPr>
-          <w:i/>
-          <w:lang w:val="en-US"/>
-        </w:rPr>
-        <w:t>Example:</w:t>
-      </w:r>
-      <w:r>
-        <w:rPr>
-          <w:i/>
-          <w:lang w:val="en-US"/>
-        </w:rPr>
-        <w:t xml:space="preserve"> assuming the upper value of n is 4, it </w:t>
-      </w:r>
-      <w:r>
-        <w:rPr>
-          <w:i/>
-          <w:lang w:val="en-US"/>
-        </w:rPr>
-        <w:t>tells us that we can see all 4 skyscrapers, so they must be in order of size.</w:t>
+        <w:rPr>
+          <w:lang w:val="en-US"/>
+        </w:rPr>
+      </w:pPr>
+      <w:r>
+        <w:rPr>
+          <w:lang w:val="en-US"/>
+        </w:rPr>
+        <w:t>- Each column has a lower value N, which states de amount of buildings that should be visible to a bystander on the spot. The column should have an increasing sequence of N elements from the bottom to the top.</w:t>
       </w:r>
     </w:p>
     <w:p>
       <w:pPr>
-        <w:ind w:left="708"/>
-        <w:jc w:val="center"/>
-        <w:rPr>
-          <w:i/>
-          <w:lang w:val="en-US"/>
-        </w:rPr>
-      </w:pPr>
-      <w:r>
-        <w:rPr>
-          <w:noProof/>
-          <w:lang w:eastAsia="es-MX"/>
-        </w:rPr>
-        <w:drawing>
-          <wp:inline distT="0" distB="0" distL="0" distR="0" wp14:anchorId="277C7D82" wp14:editId="223F82E7">
-            <wp:extent cx="2286449" cy="1492300"/>
-            <wp:effectExtent l="0" t="0" r="0" b="0"/>
-            <wp:docPr id="6" name="Imagen 6"/>
-            <wp:cNvGraphicFramePr>
-              <a:graphicFrameLocks xmlns:a="http://schemas.openxmlformats.org/drawingml/2006/main" noChangeAspect="1"/>
-            </wp:cNvGraphicFramePr>
-            <a:graphic xmlns:a="http://schemas.openxmlformats.org/drawingml/2006/main">
-              <a:graphicData uri="http://schemas.openxmlformats.org/drawingml/2006/picture">
-                <pic:pic xmlns:pic="http://schemas.openxmlformats.org/drawingml/2006/picture">
-                  <pic:nvPicPr>
-                    <pic:cNvPr id="1" name=""/>
-                    <pic:cNvPicPr/>
-                  </pic:nvPicPr>
-                  <pic:blipFill rotWithShape="1">
-                    <a:blip r:embed="rId9"/>
-                    <a:srcRect l="17530" r="20572" b="20335"/>
-                    <a:stretch/>
-                  </pic:blipFill>
-                  <pic:spPr bwMode="auto">
-                    <a:xfrm>
-                      <a:off x="0" y="0"/>
-                      <a:ext cx="2312273" cy="1509155"/>
-                    </a:xfrm>
-                    <a:prstGeom prst="rect">
-                      <a:avLst/>
-                    </a:prstGeom>
-                    <a:ln>
-                      <a:noFill/>
-                    </a:ln>
-                    <a:extLst>
-                      <a:ext uri="{53640926-AAD7-44D8-BBD7-CCE9431645EC}">
-                        <a14:shadowObscured xmlns:a14="http://schemas.microsoft.com/office/drawing/2010/main"/>
-                      </a:ext>
-                    </a:extLst>
-                  </pic:spPr>
-                </pic:pic>
-              </a:graphicData>
-            </a:graphic>
-          </wp:inline>
-        </w:drawing>
+        <w:rPr>
+          <w:lang w:val="en-US"/>
+        </w:rPr>
+      </w:pPr>
+      <w:r>
+        <w:rPr>
+          <w:lang w:val="en-US"/>
+        </w:rPr>
+        <w:t>- Each row has a left value N, which states de amount of buildings that should be visible to a bystander on the spot. The row should have an increasing sequence of N elements from left to right.</w:t>
       </w:r>
     </w:p>
     <w:p>
       <w:pPr>
-        <w:ind w:left="708"/>
-        <w:jc w:val="center"/>
-        <w:rPr>
-          <w:i/>
-          <w:lang w:val="en-US"/>
-        </w:rPr>
-      </w:pPr>
-      <w:r>
-        <w:rPr>
-          <w:i/>
-          <w:lang w:val="en-US"/>
-        </w:rPr>
-        <w:t>Figure 1: buildings in increasing order</w:t>
+        <w:rPr>
+          <w:lang w:val="en-US"/>
+        </w:rPr>
+      </w:pPr>
+      <w:r>
+        <w:rPr>
+          <w:lang w:val="en-US"/>
+        </w:rPr>
+        <w:t>- Each row has a right value N, which states de amount of buildings that should be visible to a bystander on the spot. The row should have an increasing sequence of N elements from right to left.</w:t>
       </w:r>
     </w:p>
     <w:p>
       <w:pPr>
-        <w:ind w:left="708"/>
-        <w:jc w:val="center"/>
-        <w:rPr>
-          <w:i/>
+        <w:pStyle w:val="Ttulo2"/>
+        <w:rPr>
           <w:lang w:val="en-US"/>
         </w:rPr>
       </w:pPr>
     </w:p>
     <w:p>
       <w:pPr>
-        <w:ind w:left="708"/>
-        <w:rPr>
-          <w:i/>
-          <w:lang w:val="en-US"/>
-        </w:rPr>
-      </w:pPr>
+        <w:pStyle w:val="Ttulo2"/>
+        <w:rPr>
+          <w:lang w:val="en-US"/>
+        </w:rPr>
+      </w:pPr>
+      <w:r>
+        <w:rPr>
+          <w:lang w:val="en-US"/>
+        </w:rPr>
+        <w:t>Illustrate this formulation for the 2 challenges below</w:t>
+      </w:r>
     </w:p>
     <w:p>
       <w:pPr>
-        <w:ind w:left="708"/>
-        <w:rPr>
-          <w:i/>
+        <w:rPr>
           <w:lang w:val="en-US"/>
         </w:rPr>
       </w:pPr>
     </w:p>
     <w:p>
       <w:pPr>
-        <w:ind w:left="708"/>
-        <w:rPr>
-          <w:i/>
-          <w:lang w:val="en-US"/>
-        </w:rPr>
-      </w:pPr>
-    </w:p>
-    <w:p>
-      <w:pPr>
-        <w:ind w:left="708"/>
-        <w:rPr>
-          <w:i/>
-          <w:lang w:val="en-US"/>
-        </w:rPr>
-      </w:pPr>
-    </w:p>
-    <w:p>
-      <w:pPr>
-        <w:ind w:firstLine="708"/>
-        <w:rPr>
-          <w:i/>
-          <w:lang w:val="en-US"/>
-        </w:rPr>
-      </w:pPr>
-    </w:p>
-    <w:p>
-      <w:pPr>
-        <w:rPr>
-          <w:lang w:val="en-US"/>
-        </w:rPr>
-      </w:pPr>
-      <w:r>
-        <w:rPr>
-          <w:lang w:val="en-US"/>
-        </w:rPr>
-        <w:lastRenderedPageBreak/>
-        <w:t>- Each column has a lower value N, which states de amount of buildings that should be visible to a bystander on the spot. The column should have an increasing sequence of N elements from the bottom to the top.</w:t>
-      </w:r>
-    </w:p>
-    <w:p>
-      <w:pPr>
-        <w:ind w:left="708"/>
-        <w:rPr>
-          <w:i/>
-          <w:lang w:val="en-US"/>
-        </w:rPr>
-      </w:pPr>
-      <w:r>
-        <w:rPr>
-          <w:i/>
-          <w:lang w:val="en-US"/>
-        </w:rPr>
-        <w:t>Example:</w:t>
-      </w:r>
-      <w:r>
-        <w:rPr>
-          <w:i/>
-          <w:lang w:val="en-US"/>
-        </w:rPr>
-        <w:t xml:space="preserve"> assuming the </w:t>
-      </w:r>
-      <w:r>
-        <w:rPr>
-          <w:i/>
-          <w:lang w:val="en-US"/>
-        </w:rPr>
-        <w:t>lower value of n is 1</w:t>
-      </w:r>
-      <w:r>
-        <w:rPr>
-          <w:i/>
-          <w:lang w:val="en-US"/>
-        </w:rPr>
-        <w:t xml:space="preserve">, it </w:t>
-      </w:r>
-      <w:r>
-        <w:rPr>
-          <w:i/>
-          <w:lang w:val="en-US"/>
-        </w:rPr>
-        <w:t>tells us that we can see all 1</w:t>
-      </w:r>
-      <w:r>
-        <w:rPr>
-          <w:i/>
-          <w:lang w:val="en-US"/>
-        </w:rPr>
-        <w:t xml:space="preserve"> </w:t>
-      </w:r>
-      <w:r>
-        <w:rPr>
-          <w:i/>
-          <w:lang w:val="en-US"/>
-        </w:rPr>
-        <w:t>skyscraper</w:t>
-      </w:r>
-      <w:r>
-        <w:rPr>
-          <w:i/>
-          <w:lang w:val="en-US"/>
-        </w:rPr>
-        <w:t xml:space="preserve">, </w:t>
-      </w:r>
-      <w:r>
-        <w:rPr>
-          <w:i/>
-          <w:lang w:val="en-US"/>
-        </w:rPr>
-        <w:t>so it must be the largest value of N (4 in this case) at that spot</w:t>
-      </w:r>
-      <w:r>
-        <w:rPr>
-          <w:i/>
-          <w:lang w:val="en-US"/>
-        </w:rPr>
-        <w:t>.</w:t>
-      </w:r>
-    </w:p>
-    <w:p>
-      <w:pPr>
-        <w:jc w:val="center"/>
         <w:rPr>
           <w:lang w:val="en-US"/>
         </w:rPr>
@@ -975,133 +855,6 @@
       <w:r>
         <w:rPr>
           <w:noProof/>
-          <w:lang w:eastAsia="es-MX"/>
-        </w:rPr>
-        <w:drawing>
-          <wp:inline distT="0" distB="0" distL="0" distR="0" wp14:anchorId="38FFBFAB" wp14:editId="1AF113F4">
-            <wp:extent cx="2338741" cy="1463040"/>
-            <wp:effectExtent l="0" t="0" r="4445" b="3810"/>
-            <wp:docPr id="8" name="Imagen 8"/>
-            <wp:cNvGraphicFramePr>
-              <a:graphicFrameLocks xmlns:a="http://schemas.openxmlformats.org/drawingml/2006/main" noChangeAspect="1"/>
-            </wp:cNvGraphicFramePr>
-            <a:graphic xmlns:a="http://schemas.openxmlformats.org/drawingml/2006/main">
-              <a:graphicData uri="http://schemas.openxmlformats.org/drawingml/2006/picture">
-                <pic:pic xmlns:pic="http://schemas.openxmlformats.org/drawingml/2006/picture">
-                  <pic:nvPicPr>
-                    <pic:cNvPr id="1" name=""/>
-                    <pic:cNvPicPr/>
-                  </pic:nvPicPr>
-                  <pic:blipFill rotWithShape="1">
-                    <a:blip r:embed="rId10"/>
-                    <a:srcRect l="17898" t="7829" b="16048"/>
-                    <a:stretch/>
-                  </pic:blipFill>
-                  <pic:spPr bwMode="auto">
-                    <a:xfrm>
-                      <a:off x="0" y="0"/>
-                      <a:ext cx="2357583" cy="1474827"/>
-                    </a:xfrm>
-                    <a:prstGeom prst="rect">
-                      <a:avLst/>
-                    </a:prstGeom>
-                    <a:ln>
-                      <a:noFill/>
-                    </a:ln>
-                    <a:extLst>
-                      <a:ext uri="{53640926-AAD7-44D8-BBD7-CCE9431645EC}">
-                        <a14:shadowObscured xmlns:a14="http://schemas.microsoft.com/office/drawing/2010/main"/>
-                      </a:ext>
-                    </a:extLst>
-                  </pic:spPr>
-                </pic:pic>
-              </a:graphicData>
-            </a:graphic>
-          </wp:inline>
-        </w:drawing>
-      </w:r>
-    </w:p>
-    <w:p>
-      <w:pPr>
-        <w:jc w:val="center"/>
-        <w:rPr>
-          <w:lang w:val="en-US"/>
-        </w:rPr>
-      </w:pPr>
-      <w:r>
-        <w:rPr>
-          <w:lang w:val="en-US"/>
-        </w:rPr>
-        <w:t xml:space="preserve">Figure 2: building of size N </w:t>
-      </w:r>
-    </w:p>
-    <w:p>
-      <w:pPr>
-        <w:jc w:val="center"/>
-        <w:rPr>
-          <w:lang w:val="en-US"/>
-        </w:rPr>
-      </w:pPr>
-    </w:p>
-    <w:p>
-      <w:pPr>
-        <w:rPr>
-          <w:lang w:val="en-US"/>
-        </w:rPr>
-      </w:pPr>
-      <w:r>
-        <w:rPr>
-          <w:lang w:val="en-US"/>
-        </w:rPr>
-        <w:t>- Each row has a left value N, which states de amount of buildings that should be visible to a bystander on the spot. The row should have an increasing sequence of N elements from left to right.</w:t>
-      </w:r>
-      <w:bookmarkStart w:id="0" w:name="_GoBack"/>
-      <w:bookmarkEnd w:id="0"/>
-    </w:p>
-    <w:p>
-      <w:pPr>
-        <w:rPr>
-          <w:lang w:val="en-US"/>
-        </w:rPr>
-      </w:pPr>
-      <w:r>
-        <w:rPr>
-          <w:lang w:val="en-US"/>
-        </w:rPr>
-        <w:t>- Each row has a right value N, which states de amount of buildings that should be visible to a bystander on the spot. The row should have an increasing sequence of N elements from right to left.</w:t>
-      </w:r>
-    </w:p>
-    <w:p>
-      <w:pPr>
-        <w:pStyle w:val="Ttulo2"/>
-        <w:rPr>
-          <w:lang w:val="en-US"/>
-        </w:rPr>
-      </w:pPr>
-      <w:r>
-        <w:rPr>
-          <w:lang w:val="en-US"/>
-        </w:rPr>
-        <w:t>Illustrate this formulation for the 2 challenges below</w:t>
-      </w:r>
-    </w:p>
-    <w:p>
-      <w:pPr>
-        <w:rPr>
-          <w:lang w:val="en-US"/>
-        </w:rPr>
-      </w:pPr>
-    </w:p>
-    <w:p>
-      <w:pPr>
-        <w:rPr>
-          <w:lang w:val="en-US"/>
-        </w:rPr>
-      </w:pPr>
-      <w:r>
-        <w:rPr>
-          <w:noProof/>
-          <w:lang w:eastAsia="es-MX"/>
         </w:rPr>
         <w:drawing>
           <wp:inline distT="0" distB="0" distL="0" distR="0" wp14:anchorId="7928A385" wp14:editId="4B0A1488">
@@ -1119,7 +872,7 @@
                     <pic:cNvPicPr/>
                   </pic:nvPicPr>
                   <pic:blipFill>
-                    <a:blip r:embed="rId11"/>
+                    <a:blip r:embed="rId9"/>
                     <a:stretch>
                       <a:fillRect/>
                     </a:stretch>
@@ -1143,16 +896,58 @@
     <w:p>
       <w:pPr>
         <w:rPr>
-          <w:lang w:val="en-US"/>
-        </w:rPr>
-      </w:pPr>
+          <w:b/>
+          <w:bCs/>
+          <w:sz w:val="28"/>
+          <w:szCs w:val="28"/>
+          <w:lang w:val="en-US"/>
+        </w:rPr>
+      </w:pPr>
+      <w:r>
+        <w:rPr>
+          <w:b/>
+          <w:bCs/>
+          <w:sz w:val="28"/>
+          <w:szCs w:val="28"/>
+          <w:lang w:val="en-US"/>
+        </w:rPr>
+        <w:t>Challenge 1</w:t>
+      </w:r>
+      <w:r>
+        <w:rPr>
+          <w:b/>
+          <w:bCs/>
+          <w:sz w:val="28"/>
+          <w:szCs w:val="28"/>
+          <w:lang w:val="en-US"/>
+        </w:rPr>
+        <w:t xml:space="preserve"> - </w:t>
+      </w:r>
+      <w:r>
+        <w:rPr>
+          <w:b/>
+          <w:bCs/>
+          <w:lang w:val="en-US"/>
+        </w:rPr>
+        <w:t>Formulation</w:t>
+      </w:r>
     </w:p>
     <w:p>
       <w:pPr>
         <w:rPr>
-          <w:lang w:val="en-US"/>
-        </w:rPr>
-      </w:pPr>
+          <w:b/>
+          <w:bCs/>
+          <w:lang w:val="en-US"/>
+        </w:rPr>
+      </w:pPr>
+      <w:r>
+        <w:rPr>
+          <w:b/>
+          <w:bCs/>
+          <w:lang w:val="en-US"/>
+        </w:rPr>
+        <w:t>Constraints:</w:t>
+      </w:r>
     </w:p>
     <w:p>
       <w:pPr>
@@ -1160,6 +955,46 @@
           <w:lang w:val="en-US"/>
         </w:rPr>
       </w:pPr>
+      <w:proofErr w:type="spellStart"/>
+      <w:r>
+        <w:rPr>
+          <w:lang w:val="en-US"/>
+        </w:rPr>
+        <w:t>Clues_up</w:t>
+      </w:r>
+      <w:proofErr w:type="spellEnd"/>
+      <w:r>
+        <w:rPr>
+          <w:lang w:val="en-US"/>
+        </w:rPr>
+        <w:t>: {1,3,2,2}</w:t>
+      </w:r>
+      <w:r>
+        <w:rPr>
+          <w:lang w:val="en-US"/>
+        </w:rPr>
+        <w:tab/>
+      </w:r>
+      <w:proofErr w:type="spellStart"/>
+      <w:r>
+        <w:rPr>
+          <w:lang w:val="en-US"/>
+        </w:rPr>
+        <w:t>Clues_down</w:t>
+      </w:r>
+      <w:proofErr w:type="spellEnd"/>
+      <w:r>
+        <w:rPr>
+          <w:lang w:val="en-US"/>
+        </w:rPr>
+        <w:t xml:space="preserve"> = {3,1,2,2}</w:t>
+      </w:r>
+      <w:r>
+        <w:rPr>
+          <w:lang w:val="en-US"/>
+        </w:rPr>
+        <w:tab/>
+      </w:r>
     </w:p>
     <w:p>
       <w:pPr>
@@ -1167,10 +1002,3807 @@
           <w:lang w:val="en-US"/>
         </w:rPr>
       </w:pPr>
+      <w:proofErr w:type="spellStart"/>
+      <w:r>
+        <w:rPr>
+          <w:lang w:val="en-US"/>
+        </w:rPr>
+        <w:t>Clues_left</w:t>
+      </w:r>
+      <w:proofErr w:type="spellEnd"/>
+      <w:r>
+        <w:rPr>
+          <w:lang w:val="en-US"/>
+        </w:rPr>
+        <w:t xml:space="preserve"> = {1,3,2,2}</w:t>
+      </w:r>
+      <w:r>
+        <w:rPr>
+          <w:lang w:val="en-US"/>
+        </w:rPr>
+        <w:tab/>
+      </w:r>
+      <w:proofErr w:type="spellStart"/>
+      <w:r>
+        <w:rPr>
+          <w:lang w:val="en-US"/>
+        </w:rPr>
+        <w:t>Clues_right</w:t>
+      </w:r>
+      <w:proofErr w:type="spellEnd"/>
+      <w:r>
+        <w:rPr>
+          <w:lang w:val="en-US"/>
+        </w:rPr>
+        <w:t xml:space="preserve"> = {3,2,1,2}</w:t>
+      </w:r>
     </w:p>
     <w:p>
       <w:pPr>
         <w:rPr>
+          <w:b/>
+          <w:bCs/>
+          <w:lang w:val="en-US"/>
+        </w:rPr>
+      </w:pPr>
+      <w:r>
+        <w:rPr>
+          <w:b/>
+          <w:bCs/>
+          <w:lang w:val="en-US"/>
+        </w:rPr>
+        <w:t>Domains</w:t>
+      </w:r>
+      <w:r>
+        <w:rPr>
+          <w:b/>
+          <w:bCs/>
+          <w:lang w:val="en-US"/>
+        </w:rPr>
+        <w:t xml:space="preserve"> and variables</w:t>
+      </w:r>
+      <w:r>
+        <w:rPr>
+          <w:b/>
+          <w:bCs/>
+          <w:lang w:val="en-US"/>
+        </w:rPr>
+        <w:t>:</w:t>
+      </w:r>
+    </w:p>
+    <w:p>
+      <w:pPr>
+        <w:rPr>
+          <w:lang w:val="en-US"/>
+        </w:rPr>
+      </w:pPr>
+      <w:r>
+        <w:rPr>
+          <w:lang w:val="en-US"/>
+        </w:rPr>
+        <w:t>Domains</w:t>
+      </w:r>
+      <w:r>
+        <w:rPr>
+          <w:lang w:val="en-US"/>
+        </w:rPr>
+        <w:t xml:space="preserve"> for each variable (cell on the grid)</w:t>
+      </w:r>
+      <w:r>
+        <w:rPr>
+          <w:lang w:val="en-US"/>
+        </w:rPr>
+        <w:t xml:space="preserve"> after taking into consideration the restrictions</w:t>
+      </w:r>
+      <w:r>
+        <w:rPr>
+          <w:lang w:val="en-US"/>
+        </w:rPr>
+        <w:t xml:space="preserve"> from the external ‘clue’ values are shown below:</w:t>
+      </w:r>
+    </w:p>
+    <w:tbl>
+      <w:tblPr>
+        <w:tblStyle w:val="Tablaconcuadrcula"/>
+        <w:tblW w:w="0" w:type="auto"/>
+        <w:tblLook w:val="04A0" w:firstRow="1" w:lastRow="0" w:firstColumn="1" w:lastColumn="0" w:noHBand="0" w:noVBand="1"/>
+      </w:tblPr>
+      <w:tblGrid>
+        <w:gridCol w:w="440"/>
+        <w:gridCol w:w="613"/>
+        <w:gridCol w:w="613"/>
+        <w:gridCol w:w="450"/>
+        <w:gridCol w:w="613"/>
+        <w:gridCol w:w="440"/>
+      </w:tblGrid>
+      <w:tr>
+        <w:trPr>
+          <w:trHeight w:val="412"/>
+        </w:trPr>
+        <w:tc>
+          <w:tcPr>
+            <w:tcW w:w="440" w:type="dxa"/>
+          </w:tcPr>
+          <w:p>
+            <w:pPr>
+              <w:rPr>
+                <w:b/>
+                <w:bCs/>
+                <w:lang w:val="en-US"/>
+              </w:rPr>
+            </w:pPr>
+            <w:r>
+              <w:rPr>
+                <w:b/>
+                <w:bCs/>
+                <w:lang w:val="en-US"/>
+              </w:rPr>
+              <w:t>\</w:t>
+            </w:r>
+          </w:p>
+        </w:tc>
+        <w:tc>
+          <w:tcPr>
+            <w:tcW w:w="440" w:type="dxa"/>
+          </w:tcPr>
+          <w:p>
+            <w:pPr>
+              <w:rPr>
+                <w:b/>
+                <w:bCs/>
+                <w:lang w:val="en-US"/>
+              </w:rPr>
+            </w:pPr>
+            <w:r>
+              <w:rPr>
+                <w:b/>
+                <w:bCs/>
+                <w:lang w:val="en-US"/>
+              </w:rPr>
+              <w:t>1</w:t>
+            </w:r>
+          </w:p>
+        </w:tc>
+        <w:tc>
+          <w:tcPr>
+            <w:tcW w:w="440" w:type="dxa"/>
+          </w:tcPr>
+          <w:p>
+            <w:pPr>
+              <w:rPr>
+                <w:b/>
+                <w:bCs/>
+                <w:lang w:val="en-US"/>
+              </w:rPr>
+            </w:pPr>
+            <w:r>
+              <w:rPr>
+                <w:b/>
+                <w:bCs/>
+                <w:lang w:val="en-US"/>
+              </w:rPr>
+              <w:t>3</w:t>
+            </w:r>
+          </w:p>
+        </w:tc>
+        <w:tc>
+          <w:tcPr>
+            <w:tcW w:w="440" w:type="dxa"/>
+          </w:tcPr>
+          <w:p>
+            <w:pPr>
+              <w:rPr>
+                <w:b/>
+                <w:bCs/>
+                <w:lang w:val="en-US"/>
+              </w:rPr>
+            </w:pPr>
+            <w:r>
+              <w:rPr>
+                <w:b/>
+                <w:bCs/>
+                <w:lang w:val="en-US"/>
+              </w:rPr>
+              <w:t>2</w:t>
+            </w:r>
+          </w:p>
+        </w:tc>
+        <w:tc>
+          <w:tcPr>
+            <w:tcW w:w="440" w:type="dxa"/>
+          </w:tcPr>
+          <w:p>
+            <w:pPr>
+              <w:rPr>
+                <w:b/>
+                <w:bCs/>
+                <w:lang w:val="en-US"/>
+              </w:rPr>
+            </w:pPr>
+            <w:r>
+              <w:rPr>
+                <w:b/>
+                <w:bCs/>
+                <w:lang w:val="en-US"/>
+              </w:rPr>
+              <w:t>2</w:t>
+            </w:r>
+          </w:p>
+        </w:tc>
+        <w:tc>
+          <w:tcPr>
+            <w:tcW w:w="440" w:type="dxa"/>
+          </w:tcPr>
+          <w:p>
+            <w:pPr>
+              <w:rPr>
+                <w:b/>
+                <w:bCs/>
+                <w:lang w:val="en-US"/>
+              </w:rPr>
+            </w:pPr>
+            <w:r>
+              <w:rPr>
+                <w:b/>
+                <w:bCs/>
+                <w:lang w:val="en-US"/>
+              </w:rPr>
+              <w:t>/</w:t>
+            </w:r>
+          </w:p>
+        </w:tc>
+      </w:tr>
+      <w:tr>
+        <w:trPr>
+          <w:trHeight w:val="412"/>
+        </w:trPr>
+        <w:tc>
+          <w:tcPr>
+            <w:tcW w:w="440" w:type="dxa"/>
+          </w:tcPr>
+          <w:p>
+            <w:pPr>
+              <w:rPr>
+                <w:b/>
+                <w:bCs/>
+                <w:lang w:val="en-US"/>
+              </w:rPr>
+            </w:pPr>
+            <w:r>
+              <w:rPr>
+                <w:b/>
+                <w:bCs/>
+                <w:lang w:val="en-US"/>
+              </w:rPr>
+              <w:t>1</w:t>
+            </w:r>
+          </w:p>
+        </w:tc>
+        <w:tc>
+          <w:tcPr>
+            <w:tcW w:w="440" w:type="dxa"/>
+          </w:tcPr>
+          <w:p>
+            <w:pPr>
+              <w:rPr>
+                <w:lang w:val="en-US"/>
+              </w:rPr>
+            </w:pPr>
+            <w:r>
+              <w:rPr>
+                <w:lang w:val="en-US"/>
+              </w:rPr>
+              <w:t>4</w:t>
+            </w:r>
+          </w:p>
+        </w:tc>
+        <w:tc>
+          <w:tcPr>
+            <w:tcW w:w="440" w:type="dxa"/>
+          </w:tcPr>
+          <w:p>
+            <w:pPr>
+              <w:rPr>
+                <w:lang w:val="en-US"/>
+              </w:rPr>
+            </w:pPr>
+            <w:r>
+              <w:rPr>
+                <w:lang w:val="en-US"/>
+              </w:rPr>
+              <w:t>1,2</w:t>
+            </w:r>
+          </w:p>
+        </w:tc>
+        <w:tc>
+          <w:tcPr>
+            <w:tcW w:w="440" w:type="dxa"/>
+          </w:tcPr>
+          <w:p>
+            <w:pPr>
+              <w:rPr>
+                <w:lang w:val="en-US"/>
+              </w:rPr>
+            </w:pPr>
+            <w:r>
+              <w:rPr>
+                <w:lang w:val="en-US"/>
+              </w:rPr>
+              <w:t>3</w:t>
+            </w:r>
+          </w:p>
+        </w:tc>
+        <w:tc>
+          <w:tcPr>
+            <w:tcW w:w="440" w:type="dxa"/>
+          </w:tcPr>
+          <w:p>
+            <w:pPr>
+              <w:rPr>
+                <w:lang w:val="en-US"/>
+              </w:rPr>
+            </w:pPr>
+            <w:r>
+              <w:rPr>
+                <w:lang w:val="en-US"/>
+              </w:rPr>
+              <w:t>1,2</w:t>
+            </w:r>
+          </w:p>
+        </w:tc>
+        <w:tc>
+          <w:tcPr>
+            <w:tcW w:w="440" w:type="dxa"/>
+          </w:tcPr>
+          <w:p>
+            <w:pPr>
+              <w:rPr>
+                <w:b/>
+                <w:bCs/>
+                <w:lang w:val="en-US"/>
+              </w:rPr>
+            </w:pPr>
+            <w:r>
+              <w:rPr>
+                <w:b/>
+                <w:bCs/>
+                <w:lang w:val="en-US"/>
+              </w:rPr>
+              <w:t>3</w:t>
+            </w:r>
+          </w:p>
+        </w:tc>
+      </w:tr>
+      <w:tr>
+        <w:trPr>
+          <w:trHeight w:val="412"/>
+        </w:trPr>
+        <w:tc>
+          <w:tcPr>
+            <w:tcW w:w="440" w:type="dxa"/>
+          </w:tcPr>
+          <w:p>
+            <w:pPr>
+              <w:rPr>
+                <w:b/>
+                <w:bCs/>
+                <w:lang w:val="en-US"/>
+              </w:rPr>
+            </w:pPr>
+            <w:r>
+              <w:rPr>
+                <w:b/>
+                <w:bCs/>
+                <w:lang w:val="en-US"/>
+              </w:rPr>
+              <w:t>3</w:t>
+            </w:r>
+          </w:p>
+        </w:tc>
+        <w:tc>
+          <w:tcPr>
+            <w:tcW w:w="440" w:type="dxa"/>
+          </w:tcPr>
+          <w:p>
+            <w:pPr>
+              <w:rPr>
+                <w:lang w:val="en-US"/>
+              </w:rPr>
+            </w:pPr>
+            <w:r>
+              <w:rPr>
+                <w:lang w:val="en-US"/>
+              </w:rPr>
+              <w:t>1,2</w:t>
+            </w:r>
+          </w:p>
+        </w:tc>
+        <w:tc>
+          <w:tcPr>
+            <w:tcW w:w="440" w:type="dxa"/>
+          </w:tcPr>
+          <w:p>
+            <w:pPr>
+              <w:rPr>
+                <w:lang w:val="en-US"/>
+              </w:rPr>
+            </w:pPr>
+            <w:r>
+              <w:rPr>
+                <w:lang w:val="en-US"/>
+              </w:rPr>
+              <w:t>1,2,3</w:t>
+            </w:r>
+          </w:p>
+        </w:tc>
+        <w:tc>
+          <w:tcPr>
+            <w:tcW w:w="440" w:type="dxa"/>
+          </w:tcPr>
+          <w:p>
+            <w:pPr>
+              <w:rPr>
+                <w:lang w:val="en-US"/>
+              </w:rPr>
+            </w:pPr>
+            <w:r>
+              <w:rPr>
+                <w:lang w:val="en-US"/>
+              </w:rPr>
+              <w:t>4</w:t>
+            </w:r>
+          </w:p>
+        </w:tc>
+        <w:tc>
+          <w:tcPr>
+            <w:tcW w:w="440" w:type="dxa"/>
+          </w:tcPr>
+          <w:p>
+            <w:pPr>
+              <w:rPr>
+                <w:lang w:val="en-US"/>
+              </w:rPr>
+            </w:pPr>
+            <w:r>
+              <w:rPr>
+                <w:lang w:val="en-US"/>
+              </w:rPr>
+              <w:t>1,2,3</w:t>
+            </w:r>
+          </w:p>
+        </w:tc>
+        <w:tc>
+          <w:tcPr>
+            <w:tcW w:w="440" w:type="dxa"/>
+          </w:tcPr>
+          <w:p>
+            <w:pPr>
+              <w:rPr>
+                <w:b/>
+                <w:bCs/>
+                <w:lang w:val="en-US"/>
+              </w:rPr>
+            </w:pPr>
+            <w:r>
+              <w:rPr>
+                <w:b/>
+                <w:bCs/>
+                <w:lang w:val="en-US"/>
+              </w:rPr>
+              <w:t>2</w:t>
+            </w:r>
+          </w:p>
+        </w:tc>
+      </w:tr>
+      <w:tr>
+        <w:trPr>
+          <w:trHeight w:val="397"/>
+        </w:trPr>
+        <w:tc>
+          <w:tcPr>
+            <w:tcW w:w="440" w:type="dxa"/>
+          </w:tcPr>
+          <w:p>
+            <w:pPr>
+              <w:rPr>
+                <w:b/>
+                <w:bCs/>
+                <w:lang w:val="en-US"/>
+              </w:rPr>
+            </w:pPr>
+            <w:r>
+              <w:rPr>
+                <w:b/>
+                <w:bCs/>
+                <w:lang w:val="en-US"/>
+              </w:rPr>
+              <w:t>2</w:t>
+            </w:r>
+          </w:p>
+        </w:tc>
+        <w:tc>
+          <w:tcPr>
+            <w:tcW w:w="440" w:type="dxa"/>
+          </w:tcPr>
+          <w:p>
+            <w:pPr>
+              <w:rPr>
+                <w:lang w:val="en-US"/>
+              </w:rPr>
+            </w:pPr>
+            <w:r>
+              <w:rPr>
+                <w:lang w:val="en-US"/>
+              </w:rPr>
+              <w:t>1,2,3</w:t>
+            </w:r>
+          </w:p>
+        </w:tc>
+        <w:tc>
+          <w:tcPr>
+            <w:tcW w:w="440" w:type="dxa"/>
+          </w:tcPr>
+          <w:p>
+            <w:pPr>
+              <w:rPr>
+                <w:lang w:val="en-US"/>
+              </w:rPr>
+            </w:pPr>
+            <w:r>
+              <w:rPr>
+                <w:lang w:val="en-US"/>
+              </w:rPr>
+              <w:t>1,2,3</w:t>
+            </w:r>
+          </w:p>
+        </w:tc>
+        <w:tc>
+          <w:tcPr>
+            <w:tcW w:w="440" w:type="dxa"/>
+          </w:tcPr>
+          <w:p>
+            <w:pPr>
+              <w:rPr>
+                <w:lang w:val="en-US"/>
+              </w:rPr>
+            </w:pPr>
+            <w:r>
+              <w:rPr>
+                <w:lang w:val="en-US"/>
+              </w:rPr>
+              <w:t>1,2</w:t>
+            </w:r>
+          </w:p>
+        </w:tc>
+        <w:tc>
+          <w:tcPr>
+            <w:tcW w:w="440" w:type="dxa"/>
+          </w:tcPr>
+          <w:p>
+            <w:pPr>
+              <w:rPr>
+                <w:lang w:val="en-US"/>
+              </w:rPr>
+            </w:pPr>
+            <w:r>
+              <w:rPr>
+                <w:lang w:val="en-US"/>
+              </w:rPr>
+              <w:t>4</w:t>
+            </w:r>
+          </w:p>
+        </w:tc>
+        <w:tc>
+          <w:tcPr>
+            <w:tcW w:w="440" w:type="dxa"/>
+          </w:tcPr>
+          <w:p>
+            <w:pPr>
+              <w:rPr>
+                <w:b/>
+                <w:bCs/>
+                <w:lang w:val="en-US"/>
+              </w:rPr>
+            </w:pPr>
+            <w:r>
+              <w:rPr>
+                <w:b/>
+                <w:bCs/>
+                <w:lang w:val="en-US"/>
+              </w:rPr>
+              <w:t>1</w:t>
+            </w:r>
+          </w:p>
+        </w:tc>
+      </w:tr>
+      <w:tr>
+        <w:trPr>
+          <w:trHeight w:val="412"/>
+        </w:trPr>
+        <w:tc>
+          <w:tcPr>
+            <w:tcW w:w="440" w:type="dxa"/>
+          </w:tcPr>
+          <w:p>
+            <w:pPr>
+              <w:rPr>
+                <w:b/>
+                <w:bCs/>
+                <w:lang w:val="en-US"/>
+              </w:rPr>
+            </w:pPr>
+            <w:r>
+              <w:rPr>
+                <w:b/>
+                <w:bCs/>
+                <w:lang w:val="en-US"/>
+              </w:rPr>
+              <w:t>2</w:t>
+            </w:r>
+          </w:p>
+        </w:tc>
+        <w:tc>
+          <w:tcPr>
+            <w:tcW w:w="440" w:type="dxa"/>
+          </w:tcPr>
+          <w:p>
+            <w:pPr>
+              <w:rPr>
+                <w:lang w:val="en-US"/>
+              </w:rPr>
+            </w:pPr>
+            <w:r>
+              <w:rPr>
+                <w:lang w:val="en-US"/>
+              </w:rPr>
+              <w:t>1,2,3</w:t>
+            </w:r>
+          </w:p>
+        </w:tc>
+        <w:tc>
+          <w:tcPr>
+            <w:tcW w:w="440" w:type="dxa"/>
+          </w:tcPr>
+          <w:p>
+            <w:pPr>
+              <w:rPr>
+                <w:lang w:val="en-US"/>
+              </w:rPr>
+            </w:pPr>
+            <w:r>
+              <w:rPr>
+                <w:lang w:val="en-US"/>
+              </w:rPr>
+              <w:t>4</w:t>
+            </w:r>
+          </w:p>
+        </w:tc>
+        <w:tc>
+          <w:tcPr>
+            <w:tcW w:w="440" w:type="dxa"/>
+          </w:tcPr>
+          <w:p>
+            <w:pPr>
+              <w:rPr>
+                <w:lang w:val="en-US"/>
+              </w:rPr>
+            </w:pPr>
+            <w:r>
+              <w:rPr>
+                <w:lang w:val="en-US"/>
+              </w:rPr>
+              <w:t>1,2</w:t>
+            </w:r>
+          </w:p>
+        </w:tc>
+        <w:tc>
+          <w:tcPr>
+            <w:tcW w:w="440" w:type="dxa"/>
+          </w:tcPr>
+          <w:p>
+            <w:pPr>
+              <w:rPr>
+                <w:lang w:val="en-US"/>
+              </w:rPr>
+            </w:pPr>
+            <w:r>
+              <w:rPr>
+                <w:lang w:val="en-US"/>
+              </w:rPr>
+              <w:t>1,2,3</w:t>
+            </w:r>
+          </w:p>
+        </w:tc>
+        <w:tc>
+          <w:tcPr>
+            <w:tcW w:w="440" w:type="dxa"/>
+          </w:tcPr>
+          <w:p>
+            <w:pPr>
+              <w:rPr>
+                <w:b/>
+                <w:bCs/>
+                <w:lang w:val="en-US"/>
+              </w:rPr>
+            </w:pPr>
+            <w:r>
+              <w:rPr>
+                <w:b/>
+                <w:bCs/>
+                <w:lang w:val="en-US"/>
+              </w:rPr>
+              <w:t>2</w:t>
+            </w:r>
+          </w:p>
+        </w:tc>
+      </w:tr>
+      <w:tr>
+        <w:trPr>
+          <w:trHeight w:val="412"/>
+        </w:trPr>
+        <w:tc>
+          <w:tcPr>
+            <w:tcW w:w="440" w:type="dxa"/>
+          </w:tcPr>
+          <w:p>
+            <w:pPr>
+              <w:rPr>
+                <w:b/>
+                <w:bCs/>
+                <w:lang w:val="en-US"/>
+              </w:rPr>
+            </w:pPr>
+            <w:r>
+              <w:rPr>
+                <w:b/>
+                <w:bCs/>
+                <w:lang w:val="en-US"/>
+              </w:rPr>
+              <w:t>/</w:t>
+            </w:r>
+          </w:p>
+        </w:tc>
+        <w:tc>
+          <w:tcPr>
+            <w:tcW w:w="440" w:type="dxa"/>
+          </w:tcPr>
+          <w:p>
+            <w:pPr>
+              <w:rPr>
+                <w:b/>
+                <w:bCs/>
+                <w:lang w:val="en-US"/>
+              </w:rPr>
+            </w:pPr>
+            <w:r>
+              <w:rPr>
+                <w:b/>
+                <w:bCs/>
+                <w:lang w:val="en-US"/>
+              </w:rPr>
+              <w:t>3</w:t>
+            </w:r>
+          </w:p>
+        </w:tc>
+        <w:tc>
+          <w:tcPr>
+            <w:tcW w:w="440" w:type="dxa"/>
+          </w:tcPr>
+          <w:p>
+            <w:pPr>
+              <w:rPr>
+                <w:b/>
+                <w:bCs/>
+                <w:lang w:val="en-US"/>
+              </w:rPr>
+            </w:pPr>
+            <w:r>
+              <w:rPr>
+                <w:b/>
+                <w:bCs/>
+                <w:lang w:val="en-US"/>
+              </w:rPr>
+              <w:t>1</w:t>
+            </w:r>
+          </w:p>
+        </w:tc>
+        <w:tc>
+          <w:tcPr>
+            <w:tcW w:w="440" w:type="dxa"/>
+          </w:tcPr>
+          <w:p>
+            <w:pPr>
+              <w:rPr>
+                <w:b/>
+                <w:bCs/>
+                <w:lang w:val="en-US"/>
+              </w:rPr>
+            </w:pPr>
+            <w:r>
+              <w:rPr>
+                <w:b/>
+                <w:bCs/>
+                <w:lang w:val="en-US"/>
+              </w:rPr>
+              <w:t>2</w:t>
+            </w:r>
+          </w:p>
+        </w:tc>
+        <w:tc>
+          <w:tcPr>
+            <w:tcW w:w="440" w:type="dxa"/>
+          </w:tcPr>
+          <w:p>
+            <w:pPr>
+              <w:rPr>
+                <w:b/>
+                <w:bCs/>
+                <w:lang w:val="en-US"/>
+              </w:rPr>
+            </w:pPr>
+            <w:r>
+              <w:rPr>
+                <w:b/>
+                <w:bCs/>
+                <w:lang w:val="en-US"/>
+              </w:rPr>
+              <w:t>2</w:t>
+            </w:r>
+          </w:p>
+        </w:tc>
+        <w:tc>
+          <w:tcPr>
+            <w:tcW w:w="440" w:type="dxa"/>
+          </w:tcPr>
+          <w:p>
+            <w:pPr>
+              <w:rPr>
+                <w:b/>
+                <w:bCs/>
+                <w:lang w:val="en-US"/>
+              </w:rPr>
+            </w:pPr>
+            <w:r>
+              <w:rPr>
+                <w:b/>
+                <w:bCs/>
+                <w:lang w:val="en-US"/>
+              </w:rPr>
+              <w:t>\</w:t>
+            </w:r>
+          </w:p>
+        </w:tc>
+      </w:tr>
+    </w:tbl>
+    <w:p>
+      <w:pPr>
+        <w:rPr>
+          <w:lang w:val="en-US"/>
+        </w:rPr>
+      </w:pPr>
+    </w:p>
+    <w:p>
+      <w:pPr>
+        <w:rPr>
+          <w:b/>
+          <w:bCs/>
+          <w:lang w:val="en-US"/>
+        </w:rPr>
+      </w:pPr>
+      <w:r>
+        <w:rPr>
+          <w:b/>
+          <w:bCs/>
+          <w:lang w:val="en-US"/>
+        </w:rPr>
+        <w:t>Solution</w:t>
+      </w:r>
+    </w:p>
+    <w:p>
+      <w:pPr>
+        <w:tabs>
+          <w:tab w:val="left" w:pos="916"/>
+          <w:tab w:val="left" w:pos="1832"/>
+          <w:tab w:val="left" w:pos="2748"/>
+          <w:tab w:val="left" w:pos="3664"/>
+          <w:tab w:val="left" w:pos="4580"/>
+          <w:tab w:val="left" w:pos="5496"/>
+          <w:tab w:val="left" w:pos="6412"/>
+          <w:tab w:val="left" w:pos="7328"/>
+          <w:tab w:val="left" w:pos="8244"/>
+          <w:tab w:val="left" w:pos="9160"/>
+          <w:tab w:val="left" w:pos="10076"/>
+          <w:tab w:val="left" w:pos="10992"/>
+          <w:tab w:val="left" w:pos="11908"/>
+          <w:tab w:val="left" w:pos="12824"/>
+          <w:tab w:val="left" w:pos="13740"/>
+          <w:tab w:val="left" w:pos="14656"/>
+        </w:tabs>
+        <w:wordWrap w:val="0"/>
+        <w:spacing w:after="0" w:line="290" w:lineRule="atLeast"/>
+        <w:textAlignment w:val="baseline"/>
+        <w:rPr>
+          <w:rFonts w:ascii="Courier New" w:eastAsia="Times New Roman" w:hAnsi="Courier New" w:cs="Courier New"/>
+          <w:color w:val="000000"/>
+          <w:sz w:val="20"/>
+          <w:szCs w:val="20"/>
+          <w:lang w:val="en-US"/>
+        </w:rPr>
+      </w:pPr>
+      <w:r>
+        <w:rPr>
+          <w:rFonts w:ascii="Courier New" w:eastAsia="Times New Roman" w:hAnsi="Courier New" w:cs="Courier New"/>
+          <w:color w:val="000000"/>
+          <w:sz w:val="20"/>
+          <w:szCs w:val="20"/>
+          <w:lang w:val="en-US"/>
+        </w:rPr>
+        <w:t xml:space="preserve">   1   3   2   2</w:t>
+      </w:r>
+    </w:p>
+    <w:p>
+      <w:pPr>
+        <w:tabs>
+          <w:tab w:val="left" w:pos="916"/>
+          <w:tab w:val="left" w:pos="1832"/>
+          <w:tab w:val="left" w:pos="2748"/>
+          <w:tab w:val="left" w:pos="3664"/>
+          <w:tab w:val="left" w:pos="4580"/>
+          <w:tab w:val="left" w:pos="5496"/>
+          <w:tab w:val="left" w:pos="6412"/>
+          <w:tab w:val="left" w:pos="7328"/>
+          <w:tab w:val="left" w:pos="8244"/>
+          <w:tab w:val="left" w:pos="9160"/>
+          <w:tab w:val="left" w:pos="10076"/>
+          <w:tab w:val="left" w:pos="10992"/>
+          <w:tab w:val="left" w:pos="11908"/>
+          <w:tab w:val="left" w:pos="12824"/>
+          <w:tab w:val="left" w:pos="13740"/>
+          <w:tab w:val="left" w:pos="14656"/>
+        </w:tabs>
+        <w:wordWrap w:val="0"/>
+        <w:spacing w:after="0" w:line="290" w:lineRule="atLeast"/>
+        <w:textAlignment w:val="baseline"/>
+        <w:rPr>
+          <w:rFonts w:ascii="Courier New" w:eastAsia="Times New Roman" w:hAnsi="Courier New" w:cs="Courier New"/>
+          <w:color w:val="000000"/>
+          <w:sz w:val="20"/>
+          <w:szCs w:val="20"/>
+          <w:lang w:val="en-US"/>
+        </w:rPr>
+      </w:pPr>
+      <w:r>
+        <w:rPr>
+          <w:rFonts w:ascii="Courier New" w:eastAsia="Times New Roman" w:hAnsi="Courier New" w:cs="Courier New"/>
+          <w:color w:val="000000"/>
+          <w:sz w:val="20"/>
+          <w:szCs w:val="20"/>
+          <w:lang w:val="en-US"/>
+        </w:rPr>
+        <w:t>1 |4| |1| |3| |2| 3</w:t>
+      </w:r>
+    </w:p>
+    <w:p>
+      <w:pPr>
+        <w:tabs>
+          <w:tab w:val="left" w:pos="916"/>
+          <w:tab w:val="left" w:pos="1832"/>
+          <w:tab w:val="left" w:pos="2748"/>
+          <w:tab w:val="left" w:pos="3664"/>
+          <w:tab w:val="left" w:pos="4580"/>
+          <w:tab w:val="left" w:pos="5496"/>
+          <w:tab w:val="left" w:pos="6412"/>
+          <w:tab w:val="left" w:pos="7328"/>
+          <w:tab w:val="left" w:pos="8244"/>
+          <w:tab w:val="left" w:pos="9160"/>
+          <w:tab w:val="left" w:pos="10076"/>
+          <w:tab w:val="left" w:pos="10992"/>
+          <w:tab w:val="left" w:pos="11908"/>
+          <w:tab w:val="left" w:pos="12824"/>
+          <w:tab w:val="left" w:pos="13740"/>
+          <w:tab w:val="left" w:pos="14656"/>
+        </w:tabs>
+        <w:wordWrap w:val="0"/>
+        <w:spacing w:after="0" w:line="290" w:lineRule="atLeast"/>
+        <w:textAlignment w:val="baseline"/>
+        <w:rPr>
+          <w:rFonts w:ascii="Courier New" w:eastAsia="Times New Roman" w:hAnsi="Courier New" w:cs="Courier New"/>
+          <w:color w:val="000000"/>
+          <w:sz w:val="20"/>
+          <w:szCs w:val="20"/>
+          <w:lang w:val="en-US"/>
+        </w:rPr>
+      </w:pPr>
+      <w:r>
+        <w:rPr>
+          <w:rFonts w:ascii="Courier New" w:eastAsia="Times New Roman" w:hAnsi="Courier New" w:cs="Courier New"/>
+          <w:color w:val="000000"/>
+          <w:sz w:val="20"/>
+          <w:szCs w:val="20"/>
+          <w:lang w:val="en-US"/>
+        </w:rPr>
+        <w:t>3 |2| |3| |4| |1| 2</w:t>
+      </w:r>
+    </w:p>
+    <w:p>
+      <w:pPr>
+        <w:tabs>
+          <w:tab w:val="left" w:pos="916"/>
+          <w:tab w:val="left" w:pos="1832"/>
+          <w:tab w:val="left" w:pos="2748"/>
+          <w:tab w:val="left" w:pos="3664"/>
+          <w:tab w:val="left" w:pos="4580"/>
+          <w:tab w:val="left" w:pos="5496"/>
+          <w:tab w:val="left" w:pos="6412"/>
+          <w:tab w:val="left" w:pos="7328"/>
+          <w:tab w:val="left" w:pos="8244"/>
+          <w:tab w:val="left" w:pos="9160"/>
+          <w:tab w:val="left" w:pos="10076"/>
+          <w:tab w:val="left" w:pos="10992"/>
+          <w:tab w:val="left" w:pos="11908"/>
+          <w:tab w:val="left" w:pos="12824"/>
+          <w:tab w:val="left" w:pos="13740"/>
+          <w:tab w:val="left" w:pos="14656"/>
+        </w:tabs>
+        <w:wordWrap w:val="0"/>
+        <w:spacing w:after="0" w:line="290" w:lineRule="atLeast"/>
+        <w:textAlignment w:val="baseline"/>
+        <w:rPr>
+          <w:rFonts w:ascii="Courier New" w:eastAsia="Times New Roman" w:hAnsi="Courier New" w:cs="Courier New"/>
+          <w:color w:val="000000"/>
+          <w:sz w:val="20"/>
+          <w:szCs w:val="20"/>
+          <w:lang w:val="en-US"/>
+        </w:rPr>
+      </w:pPr>
+      <w:r>
+        <w:rPr>
+          <w:rFonts w:ascii="Courier New" w:eastAsia="Times New Roman" w:hAnsi="Courier New" w:cs="Courier New"/>
+          <w:color w:val="000000"/>
+          <w:sz w:val="20"/>
+          <w:szCs w:val="20"/>
+          <w:lang w:val="en-US"/>
+        </w:rPr>
+        <w:t>2 |3| |2| |1| |4| 1</w:t>
+      </w:r>
+    </w:p>
+    <w:p>
+      <w:pPr>
+        <w:tabs>
+          <w:tab w:val="left" w:pos="916"/>
+          <w:tab w:val="left" w:pos="1832"/>
+          <w:tab w:val="left" w:pos="2748"/>
+          <w:tab w:val="left" w:pos="3664"/>
+          <w:tab w:val="left" w:pos="4580"/>
+          <w:tab w:val="left" w:pos="5496"/>
+          <w:tab w:val="left" w:pos="6412"/>
+          <w:tab w:val="left" w:pos="7328"/>
+          <w:tab w:val="left" w:pos="8244"/>
+          <w:tab w:val="left" w:pos="9160"/>
+          <w:tab w:val="left" w:pos="10076"/>
+          <w:tab w:val="left" w:pos="10992"/>
+          <w:tab w:val="left" w:pos="11908"/>
+          <w:tab w:val="left" w:pos="12824"/>
+          <w:tab w:val="left" w:pos="13740"/>
+          <w:tab w:val="left" w:pos="14656"/>
+        </w:tabs>
+        <w:wordWrap w:val="0"/>
+        <w:spacing w:after="0" w:line="290" w:lineRule="atLeast"/>
+        <w:textAlignment w:val="baseline"/>
+        <w:rPr>
+          <w:rFonts w:ascii="Courier New" w:eastAsia="Times New Roman" w:hAnsi="Courier New" w:cs="Courier New"/>
+          <w:color w:val="000000"/>
+          <w:sz w:val="20"/>
+          <w:szCs w:val="20"/>
+          <w:lang w:val="en-US"/>
+        </w:rPr>
+      </w:pPr>
+      <w:r>
+        <w:rPr>
+          <w:rFonts w:ascii="Courier New" w:eastAsia="Times New Roman" w:hAnsi="Courier New" w:cs="Courier New"/>
+          <w:color w:val="000000"/>
+          <w:sz w:val="20"/>
+          <w:szCs w:val="20"/>
+          <w:lang w:val="en-US"/>
+        </w:rPr>
+        <w:t>2 |1| |4| |2| |3| 2</w:t>
+      </w:r>
+    </w:p>
+    <w:p>
+      <w:pPr>
+        <w:tabs>
+          <w:tab w:val="left" w:pos="916"/>
+          <w:tab w:val="left" w:pos="1832"/>
+          <w:tab w:val="left" w:pos="2748"/>
+          <w:tab w:val="left" w:pos="3664"/>
+          <w:tab w:val="left" w:pos="4580"/>
+          <w:tab w:val="left" w:pos="5496"/>
+          <w:tab w:val="left" w:pos="6412"/>
+          <w:tab w:val="left" w:pos="7328"/>
+          <w:tab w:val="left" w:pos="8244"/>
+          <w:tab w:val="left" w:pos="9160"/>
+          <w:tab w:val="left" w:pos="10076"/>
+          <w:tab w:val="left" w:pos="10992"/>
+          <w:tab w:val="left" w:pos="11908"/>
+          <w:tab w:val="left" w:pos="12824"/>
+          <w:tab w:val="left" w:pos="13740"/>
+          <w:tab w:val="left" w:pos="14656"/>
+        </w:tabs>
+        <w:wordWrap w:val="0"/>
+        <w:spacing w:after="0" w:line="290" w:lineRule="atLeast"/>
+        <w:textAlignment w:val="baseline"/>
+        <w:rPr>
+          <w:rFonts w:ascii="Courier New" w:eastAsia="Times New Roman" w:hAnsi="Courier New" w:cs="Courier New"/>
+          <w:color w:val="000000"/>
+          <w:sz w:val="20"/>
+          <w:szCs w:val="20"/>
+          <w:lang w:val="en-US"/>
+        </w:rPr>
+      </w:pPr>
+      <w:r>
+        <w:rPr>
+          <w:rFonts w:ascii="Courier New" w:eastAsia="Times New Roman" w:hAnsi="Courier New" w:cs="Courier New"/>
+          <w:color w:val="000000"/>
+          <w:sz w:val="20"/>
+          <w:szCs w:val="20"/>
+          <w:lang w:val="en-US"/>
+        </w:rPr>
+        <w:t xml:space="preserve">   3   1   2   2</w:t>
+      </w:r>
+    </w:p>
+    <w:p>
+      <w:pPr>
+        <w:tabs>
+          <w:tab w:val="left" w:pos="916"/>
+          <w:tab w:val="left" w:pos="1832"/>
+          <w:tab w:val="left" w:pos="2748"/>
+          <w:tab w:val="left" w:pos="3664"/>
+          <w:tab w:val="left" w:pos="4580"/>
+          <w:tab w:val="left" w:pos="5496"/>
+          <w:tab w:val="left" w:pos="6412"/>
+          <w:tab w:val="left" w:pos="7328"/>
+          <w:tab w:val="left" w:pos="8244"/>
+          <w:tab w:val="left" w:pos="9160"/>
+          <w:tab w:val="left" w:pos="10076"/>
+          <w:tab w:val="left" w:pos="10992"/>
+          <w:tab w:val="left" w:pos="11908"/>
+          <w:tab w:val="left" w:pos="12824"/>
+          <w:tab w:val="left" w:pos="13740"/>
+          <w:tab w:val="left" w:pos="14656"/>
+        </w:tabs>
+        <w:wordWrap w:val="0"/>
+        <w:spacing w:after="0" w:line="290" w:lineRule="atLeast"/>
+        <w:textAlignment w:val="baseline"/>
+        <w:rPr>
+          <w:b/>
+          <w:bCs/>
+          <w:lang w:val="en-US"/>
+        </w:rPr>
+      </w:pPr>
+      <w:r>
+        <w:rPr>
+          <w:b/>
+          <w:bCs/>
+          <w:sz w:val="28"/>
+          <w:szCs w:val="28"/>
+          <w:lang w:val="en-US"/>
+        </w:rPr>
+        <w:lastRenderedPageBreak/>
+        <w:t xml:space="preserve">Challenge </w:t>
+      </w:r>
+      <w:r>
+        <w:rPr>
+          <w:b/>
+          <w:bCs/>
+          <w:sz w:val="28"/>
+          <w:szCs w:val="28"/>
+          <w:lang w:val="en-US"/>
+        </w:rPr>
+        <w:t>2</w:t>
+      </w:r>
+      <w:r>
+        <w:rPr>
+          <w:b/>
+          <w:bCs/>
+          <w:sz w:val="28"/>
+          <w:szCs w:val="28"/>
+          <w:lang w:val="en-US"/>
+        </w:rPr>
+        <w:t xml:space="preserve"> </w:t>
+      </w:r>
+      <w:r>
+        <w:rPr>
+          <w:b/>
+          <w:bCs/>
+          <w:sz w:val="28"/>
+          <w:szCs w:val="28"/>
+          <w:lang w:val="en-US"/>
+        </w:rPr>
+        <w:t>–</w:t>
+      </w:r>
+      <w:r>
+        <w:rPr>
+          <w:b/>
+          <w:bCs/>
+          <w:sz w:val="28"/>
+          <w:szCs w:val="28"/>
+          <w:lang w:val="en-US"/>
+        </w:rPr>
+        <w:t xml:space="preserve"> </w:t>
+      </w:r>
+      <w:r>
+        <w:rPr>
+          <w:b/>
+          <w:bCs/>
+          <w:lang w:val="en-US"/>
+        </w:rPr>
+        <w:t>Formulation</w:t>
+      </w:r>
+    </w:p>
+    <w:p>
+      <w:pPr>
+        <w:tabs>
+          <w:tab w:val="left" w:pos="916"/>
+          <w:tab w:val="left" w:pos="1832"/>
+          <w:tab w:val="left" w:pos="2748"/>
+          <w:tab w:val="left" w:pos="3664"/>
+          <w:tab w:val="left" w:pos="4580"/>
+          <w:tab w:val="left" w:pos="5496"/>
+          <w:tab w:val="left" w:pos="6412"/>
+          <w:tab w:val="left" w:pos="7328"/>
+          <w:tab w:val="left" w:pos="8244"/>
+          <w:tab w:val="left" w:pos="9160"/>
+          <w:tab w:val="left" w:pos="10076"/>
+          <w:tab w:val="left" w:pos="10992"/>
+          <w:tab w:val="left" w:pos="11908"/>
+          <w:tab w:val="left" w:pos="12824"/>
+          <w:tab w:val="left" w:pos="13740"/>
+          <w:tab w:val="left" w:pos="14656"/>
+        </w:tabs>
+        <w:wordWrap w:val="0"/>
+        <w:spacing w:after="0" w:line="290" w:lineRule="atLeast"/>
+        <w:textAlignment w:val="baseline"/>
+        <w:rPr>
+          <w:rFonts w:ascii="Courier New" w:eastAsia="Times New Roman" w:hAnsi="Courier New" w:cs="Courier New"/>
+          <w:color w:val="000000"/>
+          <w:sz w:val="20"/>
+          <w:szCs w:val="20"/>
+          <w:lang w:val="en-US"/>
+        </w:rPr>
+      </w:pPr>
+      <w:bookmarkStart w:id="0" w:name="_GoBack"/>
+      <w:bookmarkEnd w:id="0"/>
+    </w:p>
+    <w:p>
+      <w:pPr>
+        <w:rPr>
+          <w:b/>
+          <w:bCs/>
+          <w:lang w:val="en-US"/>
+        </w:rPr>
+      </w:pPr>
+      <w:r>
+        <w:rPr>
+          <w:b/>
+          <w:bCs/>
+          <w:lang w:val="en-US"/>
+        </w:rPr>
+        <w:t>Constraints:</w:t>
+      </w:r>
+    </w:p>
+    <w:p>
+      <w:pPr>
+        <w:rPr>
+          <w:lang w:val="en-US"/>
+        </w:rPr>
+      </w:pPr>
+      <w:proofErr w:type="spellStart"/>
+      <w:r>
+        <w:rPr>
+          <w:lang w:val="en-US"/>
+        </w:rPr>
+        <w:t>Clues_up</w:t>
+      </w:r>
+      <w:proofErr w:type="spellEnd"/>
+      <w:r>
+        <w:rPr>
+          <w:lang w:val="en-US"/>
+        </w:rPr>
+        <w:t>: {</w:t>
+      </w:r>
+      <w:r>
+        <w:rPr>
+          <w:lang w:val="en-US"/>
+        </w:rPr>
+        <w:t>2,2,1,3</w:t>
+      </w:r>
+      <w:r>
+        <w:rPr>
+          <w:lang w:val="en-US"/>
+        </w:rPr>
+        <w:t>}</w:t>
+      </w:r>
+      <w:r>
+        <w:rPr>
+          <w:lang w:val="en-US"/>
+        </w:rPr>
+        <w:tab/>
+      </w:r>
+      <w:proofErr w:type="spellStart"/>
+      <w:r>
+        <w:rPr>
+          <w:lang w:val="en-US"/>
+        </w:rPr>
+        <w:t>Clues_down</w:t>
+      </w:r>
+      <w:proofErr w:type="spellEnd"/>
+      <w:r>
+        <w:rPr>
+          <w:lang w:val="en-US"/>
+        </w:rPr>
+        <w:t xml:space="preserve"> = {3,</w:t>
+      </w:r>
+      <w:r>
+        <w:rPr>
+          <w:lang w:val="en-US"/>
+        </w:rPr>
+        <w:t>2</w:t>
+      </w:r>
+      <w:r>
+        <w:rPr>
+          <w:lang w:val="en-US"/>
+        </w:rPr>
+        <w:t>,2,</w:t>
+      </w:r>
+      <w:r>
+        <w:rPr>
+          <w:lang w:val="en-US"/>
+        </w:rPr>
+        <w:t>1</w:t>
+      </w:r>
+      <w:r>
+        <w:rPr>
+          <w:lang w:val="en-US"/>
+        </w:rPr>
+        <w:t>}</w:t>
+      </w:r>
+      <w:r>
+        <w:rPr>
+          <w:lang w:val="en-US"/>
+        </w:rPr>
+        <w:tab/>
+      </w:r>
+    </w:p>
+    <w:p>
+      <w:pPr>
+        <w:rPr>
+          <w:lang w:val="en-US"/>
+        </w:rPr>
+      </w:pPr>
+      <w:proofErr w:type="spellStart"/>
+      <w:r>
+        <w:rPr>
+          <w:lang w:val="en-US"/>
+        </w:rPr>
+        <w:t>Clues_left</w:t>
+      </w:r>
+      <w:proofErr w:type="spellEnd"/>
+      <w:r>
+        <w:rPr>
+          <w:lang w:val="en-US"/>
+        </w:rPr>
+        <w:t xml:space="preserve"> = {</w:t>
+      </w:r>
+      <w:r>
+        <w:rPr>
+          <w:lang w:val="en-US"/>
+        </w:rPr>
+        <w:t>3,1,2,3</w:t>
+      </w:r>
+      <w:r>
+        <w:rPr>
+          <w:lang w:val="en-US"/>
+        </w:rPr>
+        <w:t>}</w:t>
+      </w:r>
+      <w:r>
+        <w:rPr>
+          <w:lang w:val="en-US"/>
+        </w:rPr>
+        <w:tab/>
+      </w:r>
+      <w:proofErr w:type="spellStart"/>
+      <w:r>
+        <w:rPr>
+          <w:lang w:val="en-US"/>
+        </w:rPr>
+        <w:t>Clues_right</w:t>
+      </w:r>
+      <w:proofErr w:type="spellEnd"/>
+      <w:r>
+        <w:rPr>
+          <w:lang w:val="en-US"/>
+        </w:rPr>
+        <w:t xml:space="preserve"> = {</w:t>
+      </w:r>
+      <w:r>
+        <w:rPr>
+          <w:lang w:val="en-US"/>
+        </w:rPr>
+        <w:t>2,2,3,1</w:t>
+      </w:r>
+      <w:r>
+        <w:rPr>
+          <w:lang w:val="en-US"/>
+        </w:rPr>
+        <w:t>}</w:t>
+      </w:r>
+    </w:p>
+    <w:p>
+      <w:pPr>
+        <w:rPr>
+          <w:b/>
+          <w:bCs/>
+          <w:lang w:val="en-US"/>
+        </w:rPr>
+      </w:pPr>
+      <w:r>
+        <w:rPr>
+          <w:b/>
+          <w:bCs/>
+          <w:lang w:val="en-US"/>
+        </w:rPr>
+        <w:t>Domains</w:t>
+      </w:r>
+      <w:r>
+        <w:rPr>
+          <w:b/>
+          <w:bCs/>
+          <w:lang w:val="en-US"/>
+        </w:rPr>
+        <w:t xml:space="preserve"> and variables</w:t>
+      </w:r>
+      <w:r>
+        <w:rPr>
+          <w:b/>
+          <w:bCs/>
+          <w:lang w:val="en-US"/>
+        </w:rPr>
+        <w:t>:</w:t>
+      </w:r>
+    </w:p>
+    <w:p>
+      <w:pPr>
+        <w:rPr>
+          <w:lang w:val="en-US"/>
+        </w:rPr>
+      </w:pPr>
+      <w:r>
+        <w:rPr>
+          <w:lang w:val="en-US"/>
+        </w:rPr>
+        <w:t>Domains for each variable (cell on the grid) after taking into consideration the restrictions from the external ‘clue’ values are shown below:</w:t>
+      </w:r>
+    </w:p>
+    <w:tbl>
+      <w:tblPr>
+        <w:tblStyle w:val="Tablaconcuadrcula"/>
+        <w:tblW w:w="0" w:type="auto"/>
+        <w:tblLook w:val="04A0" w:firstRow="1" w:lastRow="0" w:firstColumn="1" w:lastColumn="0" w:noHBand="0" w:noVBand="1"/>
+      </w:tblPr>
+      <w:tblGrid>
+        <w:gridCol w:w="440"/>
+        <w:gridCol w:w="613"/>
+        <w:gridCol w:w="613"/>
+        <w:gridCol w:w="450"/>
+        <w:gridCol w:w="450"/>
+        <w:gridCol w:w="440"/>
+      </w:tblGrid>
+      <w:tr>
+        <w:trPr>
+          <w:trHeight w:val="412"/>
+        </w:trPr>
+        <w:tc>
+          <w:tcPr>
+            <w:tcW w:w="440" w:type="dxa"/>
+          </w:tcPr>
+          <w:p>
+            <w:pPr>
+              <w:rPr>
+                <w:b/>
+                <w:bCs/>
+                <w:lang w:val="en-US"/>
+              </w:rPr>
+            </w:pPr>
+            <w:r>
+              <w:rPr>
+                <w:b/>
+                <w:bCs/>
+                <w:lang w:val="en-US"/>
+              </w:rPr>
+              <w:t>\</w:t>
+            </w:r>
+          </w:p>
+        </w:tc>
+        <w:tc>
+          <w:tcPr>
+            <w:tcW w:w="440" w:type="dxa"/>
+          </w:tcPr>
+          <w:p>
+            <w:pPr>
+              <w:rPr>
+                <w:b/>
+                <w:bCs/>
+                <w:lang w:val="en-US"/>
+              </w:rPr>
+            </w:pPr>
+            <w:r>
+              <w:rPr>
+                <w:b/>
+                <w:bCs/>
+                <w:lang w:val="en-US"/>
+              </w:rPr>
+              <w:t>2</w:t>
+            </w:r>
+          </w:p>
+        </w:tc>
+        <w:tc>
+          <w:tcPr>
+            <w:tcW w:w="440" w:type="dxa"/>
+          </w:tcPr>
+          <w:p>
+            <w:pPr>
+              <w:rPr>
+                <w:b/>
+                <w:bCs/>
+                <w:lang w:val="en-US"/>
+              </w:rPr>
+            </w:pPr>
+            <w:r>
+              <w:rPr>
+                <w:b/>
+                <w:bCs/>
+                <w:lang w:val="en-US"/>
+              </w:rPr>
+              <w:t>2</w:t>
+            </w:r>
+          </w:p>
+        </w:tc>
+        <w:tc>
+          <w:tcPr>
+            <w:tcW w:w="440" w:type="dxa"/>
+          </w:tcPr>
+          <w:p>
+            <w:pPr>
+              <w:rPr>
+                <w:b/>
+                <w:bCs/>
+                <w:lang w:val="en-US"/>
+              </w:rPr>
+            </w:pPr>
+            <w:r>
+              <w:rPr>
+                <w:b/>
+                <w:bCs/>
+                <w:lang w:val="en-US"/>
+              </w:rPr>
+              <w:t>1</w:t>
+            </w:r>
+          </w:p>
+        </w:tc>
+        <w:tc>
+          <w:tcPr>
+            <w:tcW w:w="440" w:type="dxa"/>
+          </w:tcPr>
+          <w:p>
+            <w:pPr>
+              <w:rPr>
+                <w:b/>
+                <w:bCs/>
+                <w:lang w:val="en-US"/>
+              </w:rPr>
+            </w:pPr>
+            <w:r>
+              <w:rPr>
+                <w:b/>
+                <w:bCs/>
+                <w:lang w:val="en-US"/>
+              </w:rPr>
+              <w:t>3</w:t>
+            </w:r>
+          </w:p>
+        </w:tc>
+        <w:tc>
+          <w:tcPr>
+            <w:tcW w:w="440" w:type="dxa"/>
+          </w:tcPr>
+          <w:p>
+            <w:pPr>
+              <w:rPr>
+                <w:b/>
+                <w:bCs/>
+                <w:lang w:val="en-US"/>
+              </w:rPr>
+            </w:pPr>
+            <w:r>
+              <w:rPr>
+                <w:b/>
+                <w:bCs/>
+                <w:lang w:val="en-US"/>
+              </w:rPr>
+              <w:t>/</w:t>
+            </w:r>
+          </w:p>
+        </w:tc>
+      </w:tr>
+      <w:tr>
+        <w:trPr>
+          <w:trHeight w:val="412"/>
+        </w:trPr>
+        <w:tc>
+          <w:tcPr>
+            <w:tcW w:w="440" w:type="dxa"/>
+          </w:tcPr>
+          <w:p>
+            <w:pPr>
+              <w:rPr>
+                <w:b/>
+                <w:bCs/>
+                <w:lang w:val="en-US"/>
+              </w:rPr>
+            </w:pPr>
+            <w:r>
+              <w:rPr>
+                <w:b/>
+                <w:bCs/>
+                <w:lang w:val="en-US"/>
+              </w:rPr>
+              <w:t>3</w:t>
+            </w:r>
+          </w:p>
+        </w:tc>
+        <w:tc>
+          <w:tcPr>
+            <w:tcW w:w="440" w:type="dxa"/>
+          </w:tcPr>
+          <w:p>
+            <w:pPr>
+              <w:rPr>
+                <w:lang w:val="en-US"/>
+              </w:rPr>
+            </w:pPr>
+            <w:r>
+              <w:rPr>
+                <w:lang w:val="en-US"/>
+              </w:rPr>
+              <w:t>1,2,3</w:t>
+            </w:r>
+          </w:p>
+        </w:tc>
+        <w:tc>
+          <w:tcPr>
+            <w:tcW w:w="440" w:type="dxa"/>
+          </w:tcPr>
+          <w:p>
+            <w:pPr>
+              <w:rPr>
+                <w:lang w:val="en-US"/>
+              </w:rPr>
+            </w:pPr>
+            <w:r>
+              <w:rPr>
+                <w:lang w:val="en-US"/>
+              </w:rPr>
+              <w:t>1,2,3</w:t>
+            </w:r>
+          </w:p>
+        </w:tc>
+        <w:tc>
+          <w:tcPr>
+            <w:tcW w:w="440" w:type="dxa"/>
+          </w:tcPr>
+          <w:p>
+            <w:pPr>
+              <w:rPr>
+                <w:lang w:val="en-US"/>
+              </w:rPr>
+            </w:pPr>
+            <w:r>
+              <w:rPr>
+                <w:lang w:val="en-US"/>
+              </w:rPr>
+              <w:t>4</w:t>
+            </w:r>
+          </w:p>
+        </w:tc>
+        <w:tc>
+          <w:tcPr>
+            <w:tcW w:w="440" w:type="dxa"/>
+          </w:tcPr>
+          <w:p>
+            <w:pPr>
+              <w:rPr>
+                <w:lang w:val="en-US"/>
+              </w:rPr>
+            </w:pPr>
+            <w:r>
+              <w:rPr>
+                <w:lang w:val="en-US"/>
+              </w:rPr>
+              <w:t>1,2</w:t>
+            </w:r>
+          </w:p>
+        </w:tc>
+        <w:tc>
+          <w:tcPr>
+            <w:tcW w:w="440" w:type="dxa"/>
+          </w:tcPr>
+          <w:p>
+            <w:pPr>
+              <w:rPr>
+                <w:b/>
+                <w:bCs/>
+                <w:lang w:val="en-US"/>
+              </w:rPr>
+            </w:pPr>
+            <w:r>
+              <w:rPr>
+                <w:b/>
+                <w:bCs/>
+                <w:lang w:val="en-US"/>
+              </w:rPr>
+              <w:t>2</w:t>
+            </w:r>
+          </w:p>
+        </w:tc>
+      </w:tr>
+      <w:tr>
+        <w:trPr>
+          <w:trHeight w:val="412"/>
+        </w:trPr>
+        <w:tc>
+          <w:tcPr>
+            <w:tcW w:w="440" w:type="dxa"/>
+          </w:tcPr>
+          <w:p>
+            <w:pPr>
+              <w:rPr>
+                <w:b/>
+                <w:bCs/>
+                <w:lang w:val="en-US"/>
+              </w:rPr>
+            </w:pPr>
+            <w:r>
+              <w:rPr>
+                <w:b/>
+                <w:bCs/>
+                <w:lang w:val="en-US"/>
+              </w:rPr>
+              <w:t>1</w:t>
+            </w:r>
+          </w:p>
+        </w:tc>
+        <w:tc>
+          <w:tcPr>
+            <w:tcW w:w="440" w:type="dxa"/>
+          </w:tcPr>
+          <w:p>
+            <w:pPr>
+              <w:rPr>
+                <w:lang w:val="en-US"/>
+              </w:rPr>
+            </w:pPr>
+            <w:r>
+              <w:rPr>
+                <w:lang w:val="en-US"/>
+              </w:rPr>
+              <w:t>4</w:t>
+            </w:r>
+          </w:p>
+        </w:tc>
+        <w:tc>
+          <w:tcPr>
+            <w:tcW w:w="440" w:type="dxa"/>
+          </w:tcPr>
+          <w:p>
+            <w:pPr>
+              <w:rPr>
+                <w:lang w:val="en-US"/>
+              </w:rPr>
+            </w:pPr>
+            <w:r>
+              <w:rPr>
+                <w:lang w:val="en-US"/>
+              </w:rPr>
+              <w:t>1,2</w:t>
+            </w:r>
+          </w:p>
+        </w:tc>
+        <w:tc>
+          <w:tcPr>
+            <w:tcW w:w="440" w:type="dxa"/>
+          </w:tcPr>
+          <w:p>
+            <w:pPr>
+              <w:rPr>
+                <w:lang w:val="en-US"/>
+              </w:rPr>
+            </w:pPr>
+            <w:r>
+              <w:rPr>
+                <w:lang w:val="en-US"/>
+              </w:rPr>
+              <w:t>1,2</w:t>
+            </w:r>
+          </w:p>
+        </w:tc>
+        <w:tc>
+          <w:tcPr>
+            <w:tcW w:w="440" w:type="dxa"/>
+          </w:tcPr>
+          <w:p>
+            <w:pPr>
+              <w:rPr>
+                <w:lang w:val="en-US"/>
+              </w:rPr>
+            </w:pPr>
+            <w:r>
+              <w:rPr>
+                <w:lang w:val="en-US"/>
+              </w:rPr>
+              <w:t>3</w:t>
+            </w:r>
+          </w:p>
+        </w:tc>
+        <w:tc>
+          <w:tcPr>
+            <w:tcW w:w="440" w:type="dxa"/>
+          </w:tcPr>
+          <w:p>
+            <w:pPr>
+              <w:rPr>
+                <w:b/>
+                <w:bCs/>
+                <w:lang w:val="en-US"/>
+              </w:rPr>
+            </w:pPr>
+            <w:r>
+              <w:rPr>
+                <w:b/>
+                <w:bCs/>
+                <w:lang w:val="en-US"/>
+              </w:rPr>
+              <w:t>2</w:t>
+            </w:r>
+          </w:p>
+        </w:tc>
+      </w:tr>
+      <w:tr>
+        <w:trPr>
+          <w:trHeight w:val="397"/>
+        </w:trPr>
+        <w:tc>
+          <w:tcPr>
+            <w:tcW w:w="440" w:type="dxa"/>
+          </w:tcPr>
+          <w:p>
+            <w:pPr>
+              <w:rPr>
+                <w:b/>
+                <w:bCs/>
+                <w:lang w:val="en-US"/>
+              </w:rPr>
+            </w:pPr>
+            <w:r>
+              <w:rPr>
+                <w:b/>
+                <w:bCs/>
+                <w:lang w:val="en-US"/>
+              </w:rPr>
+              <w:t>2</w:t>
+            </w:r>
+          </w:p>
+        </w:tc>
+        <w:tc>
+          <w:tcPr>
+            <w:tcW w:w="440" w:type="dxa"/>
+          </w:tcPr>
+          <w:p>
+            <w:pPr>
+              <w:rPr>
+                <w:lang w:val="en-US"/>
+              </w:rPr>
+            </w:pPr>
+            <w:r>
+              <w:rPr>
+                <w:lang w:val="en-US"/>
+              </w:rPr>
+              <w:t>3</w:t>
+            </w:r>
+          </w:p>
+        </w:tc>
+        <w:tc>
+          <w:tcPr>
+            <w:tcW w:w="440" w:type="dxa"/>
+          </w:tcPr>
+          <w:p>
+            <w:pPr>
+              <w:rPr>
+                <w:lang w:val="en-US"/>
+              </w:rPr>
+            </w:pPr>
+            <w:r>
+              <w:rPr>
+                <w:lang w:val="en-US"/>
+              </w:rPr>
+              <w:t>4</w:t>
+            </w:r>
+          </w:p>
+        </w:tc>
+        <w:tc>
+          <w:tcPr>
+            <w:tcW w:w="440" w:type="dxa"/>
+          </w:tcPr>
+          <w:p>
+            <w:pPr>
+              <w:rPr>
+                <w:lang w:val="en-US"/>
+              </w:rPr>
+            </w:pPr>
+            <w:r>
+              <w:rPr>
+                <w:lang w:val="en-US"/>
+              </w:rPr>
+              <w:t>1,2</w:t>
+            </w:r>
+          </w:p>
+        </w:tc>
+        <w:tc>
+          <w:tcPr>
+            <w:tcW w:w="440" w:type="dxa"/>
+          </w:tcPr>
+          <w:p>
+            <w:pPr>
+              <w:rPr>
+                <w:lang w:val="en-US"/>
+              </w:rPr>
+            </w:pPr>
+            <w:r>
+              <w:rPr>
+                <w:lang w:val="en-US"/>
+              </w:rPr>
+              <w:t>1,2</w:t>
+            </w:r>
+          </w:p>
+        </w:tc>
+        <w:tc>
+          <w:tcPr>
+            <w:tcW w:w="440" w:type="dxa"/>
+          </w:tcPr>
+          <w:p>
+            <w:pPr>
+              <w:rPr>
+                <w:b/>
+                <w:bCs/>
+                <w:lang w:val="en-US"/>
+              </w:rPr>
+            </w:pPr>
+            <w:r>
+              <w:rPr>
+                <w:b/>
+                <w:bCs/>
+                <w:lang w:val="en-US"/>
+              </w:rPr>
+              <w:t>3</w:t>
+            </w:r>
+          </w:p>
+        </w:tc>
+      </w:tr>
+      <w:tr>
+        <w:trPr>
+          <w:trHeight w:val="412"/>
+        </w:trPr>
+        <w:tc>
+          <w:tcPr>
+            <w:tcW w:w="440" w:type="dxa"/>
+          </w:tcPr>
+          <w:p>
+            <w:pPr>
+              <w:rPr>
+                <w:b/>
+                <w:bCs/>
+                <w:lang w:val="en-US"/>
+              </w:rPr>
+            </w:pPr>
+            <w:r>
+              <w:rPr>
+                <w:b/>
+                <w:bCs/>
+                <w:lang w:val="en-US"/>
+              </w:rPr>
+              <w:t>3</w:t>
+            </w:r>
+          </w:p>
+        </w:tc>
+        <w:tc>
+          <w:tcPr>
+            <w:tcW w:w="440" w:type="dxa"/>
+          </w:tcPr>
+          <w:p>
+            <w:pPr>
+              <w:rPr>
+                <w:lang w:val="en-US"/>
+              </w:rPr>
+            </w:pPr>
+            <w:r>
+              <w:rPr>
+                <w:lang w:val="en-US"/>
+              </w:rPr>
+              <w:t>1,2</w:t>
+            </w:r>
+          </w:p>
+        </w:tc>
+        <w:tc>
+          <w:tcPr>
+            <w:tcW w:w="440" w:type="dxa"/>
+          </w:tcPr>
+          <w:p>
+            <w:pPr>
+              <w:rPr>
+                <w:lang w:val="en-US"/>
+              </w:rPr>
+            </w:pPr>
+            <w:r>
+              <w:rPr>
+                <w:lang w:val="en-US"/>
+              </w:rPr>
+              <w:t>1,2</w:t>
+            </w:r>
+          </w:p>
+        </w:tc>
+        <w:tc>
+          <w:tcPr>
+            <w:tcW w:w="440" w:type="dxa"/>
+          </w:tcPr>
+          <w:p>
+            <w:pPr>
+              <w:rPr>
+                <w:lang w:val="en-US"/>
+              </w:rPr>
+            </w:pPr>
+            <w:r>
+              <w:rPr>
+                <w:lang w:val="en-US"/>
+              </w:rPr>
+              <w:t>3</w:t>
+            </w:r>
+          </w:p>
+        </w:tc>
+        <w:tc>
+          <w:tcPr>
+            <w:tcW w:w="440" w:type="dxa"/>
+          </w:tcPr>
+          <w:p>
+            <w:pPr>
+              <w:rPr>
+                <w:lang w:val="en-US"/>
+              </w:rPr>
+            </w:pPr>
+            <w:r>
+              <w:rPr>
+                <w:lang w:val="en-US"/>
+              </w:rPr>
+              <w:t>4</w:t>
+            </w:r>
+          </w:p>
+        </w:tc>
+        <w:tc>
+          <w:tcPr>
+            <w:tcW w:w="440" w:type="dxa"/>
+          </w:tcPr>
+          <w:p>
+            <w:pPr>
+              <w:rPr>
+                <w:b/>
+                <w:bCs/>
+                <w:lang w:val="en-US"/>
+              </w:rPr>
+            </w:pPr>
+            <w:r>
+              <w:rPr>
+                <w:b/>
+                <w:bCs/>
+                <w:lang w:val="en-US"/>
+              </w:rPr>
+              <w:t>1</w:t>
+            </w:r>
+          </w:p>
+        </w:tc>
+      </w:tr>
+      <w:tr>
+        <w:trPr>
+          <w:trHeight w:val="412"/>
+        </w:trPr>
+        <w:tc>
+          <w:tcPr>
+            <w:tcW w:w="440" w:type="dxa"/>
+          </w:tcPr>
+          <w:p>
+            <w:pPr>
+              <w:rPr>
+                <w:b/>
+                <w:bCs/>
+                <w:lang w:val="en-US"/>
+              </w:rPr>
+            </w:pPr>
+            <w:r>
+              <w:rPr>
+                <w:b/>
+                <w:bCs/>
+                <w:lang w:val="en-US"/>
+              </w:rPr>
+              <w:t>/</w:t>
+            </w:r>
+          </w:p>
+        </w:tc>
+        <w:tc>
+          <w:tcPr>
+            <w:tcW w:w="440" w:type="dxa"/>
+          </w:tcPr>
+          <w:p>
+            <w:pPr>
+              <w:rPr>
+                <w:b/>
+                <w:bCs/>
+                <w:lang w:val="en-US"/>
+              </w:rPr>
+            </w:pPr>
+            <w:r>
+              <w:rPr>
+                <w:b/>
+                <w:bCs/>
+                <w:lang w:val="en-US"/>
+              </w:rPr>
+              <w:t>3</w:t>
+            </w:r>
+          </w:p>
+        </w:tc>
+        <w:tc>
+          <w:tcPr>
+            <w:tcW w:w="440" w:type="dxa"/>
+          </w:tcPr>
+          <w:p>
+            <w:pPr>
+              <w:rPr>
+                <w:b/>
+                <w:bCs/>
+                <w:lang w:val="en-US"/>
+              </w:rPr>
+            </w:pPr>
+            <w:r>
+              <w:rPr>
+                <w:b/>
+                <w:bCs/>
+                <w:lang w:val="en-US"/>
+              </w:rPr>
+              <w:t>2</w:t>
+            </w:r>
+          </w:p>
+        </w:tc>
+        <w:tc>
+          <w:tcPr>
+            <w:tcW w:w="440" w:type="dxa"/>
+          </w:tcPr>
+          <w:p>
+            <w:pPr>
+              <w:rPr>
+                <w:b/>
+                <w:bCs/>
+                <w:lang w:val="en-US"/>
+              </w:rPr>
+            </w:pPr>
+            <w:r>
+              <w:rPr>
+                <w:b/>
+                <w:bCs/>
+                <w:lang w:val="en-US"/>
+              </w:rPr>
+              <w:t>2</w:t>
+            </w:r>
+          </w:p>
+        </w:tc>
+        <w:tc>
+          <w:tcPr>
+            <w:tcW w:w="440" w:type="dxa"/>
+          </w:tcPr>
+          <w:p>
+            <w:pPr>
+              <w:rPr>
+                <w:b/>
+                <w:bCs/>
+                <w:lang w:val="en-US"/>
+              </w:rPr>
+            </w:pPr>
+            <w:r>
+              <w:rPr>
+                <w:b/>
+                <w:bCs/>
+                <w:lang w:val="en-US"/>
+              </w:rPr>
+              <w:t>1</w:t>
+            </w:r>
+          </w:p>
+        </w:tc>
+        <w:tc>
+          <w:tcPr>
+            <w:tcW w:w="440" w:type="dxa"/>
+          </w:tcPr>
+          <w:p>
+            <w:pPr>
+              <w:rPr>
+                <w:b/>
+                <w:bCs/>
+                <w:lang w:val="en-US"/>
+              </w:rPr>
+            </w:pPr>
+            <w:r>
+              <w:rPr>
+                <w:b/>
+                <w:bCs/>
+                <w:lang w:val="en-US"/>
+              </w:rPr>
+              <w:t>\</w:t>
+            </w:r>
+          </w:p>
+        </w:tc>
+      </w:tr>
+    </w:tbl>
+    <w:p>
+      <w:pPr>
+        <w:rPr>
+          <w:lang w:val="en-US"/>
+        </w:rPr>
+      </w:pPr>
+    </w:p>
+    <w:p>
+      <w:pPr>
+        <w:rPr>
+          <w:b/>
+          <w:bCs/>
+          <w:lang w:val="en-US"/>
+        </w:rPr>
+      </w:pPr>
+      <w:r>
+        <w:rPr>
+          <w:b/>
+          <w:bCs/>
+          <w:lang w:val="en-US"/>
+        </w:rPr>
+        <w:t>Solution</w:t>
+      </w:r>
+    </w:p>
+    <w:p>
+      <w:pPr>
+        <w:pStyle w:val="HTMLconformatoprevio"/>
+        <w:wordWrap w:val="0"/>
+        <w:spacing w:line="290" w:lineRule="atLeast"/>
+        <w:textAlignment w:val="baseline"/>
+        <w:rPr>
+          <w:color w:val="000000"/>
+        </w:rPr>
+      </w:pPr>
+      <w:r>
+        <w:rPr>
+          <w:color w:val="000000"/>
+        </w:rPr>
+        <w:t xml:space="preserve">   2   2   1   3</w:t>
+      </w:r>
+    </w:p>
+    <w:p>
+      <w:pPr>
+        <w:pStyle w:val="HTMLconformatoprevio"/>
+        <w:wordWrap w:val="0"/>
+        <w:spacing w:line="290" w:lineRule="atLeast"/>
+        <w:textAlignment w:val="baseline"/>
+        <w:rPr>
+          <w:color w:val="000000"/>
+        </w:rPr>
+      </w:pPr>
+      <w:r>
+        <w:rPr>
+          <w:color w:val="000000"/>
+        </w:rPr>
+        <w:t>3 |1| |3| |4| |2| 2</w:t>
+      </w:r>
+    </w:p>
+    <w:p>
+      <w:pPr>
+        <w:pStyle w:val="HTMLconformatoprevio"/>
+        <w:wordWrap w:val="0"/>
+        <w:spacing w:line="290" w:lineRule="atLeast"/>
+        <w:textAlignment w:val="baseline"/>
+        <w:rPr>
+          <w:color w:val="000000"/>
+        </w:rPr>
+      </w:pPr>
+      <w:r>
+        <w:rPr>
+          <w:color w:val="000000"/>
+        </w:rPr>
+        <w:t>1 |4| |2| |1| |3| 2</w:t>
+      </w:r>
+    </w:p>
+    <w:p>
+      <w:pPr>
+        <w:pStyle w:val="HTMLconformatoprevio"/>
+        <w:wordWrap w:val="0"/>
+        <w:spacing w:line="290" w:lineRule="atLeast"/>
+        <w:textAlignment w:val="baseline"/>
+        <w:rPr>
+          <w:color w:val="000000"/>
+        </w:rPr>
+      </w:pPr>
+      <w:r>
+        <w:rPr>
+          <w:color w:val="000000"/>
+        </w:rPr>
+        <w:t>2 |3| |4| |2| |1| 3</w:t>
+      </w:r>
+    </w:p>
+    <w:p>
+      <w:pPr>
+        <w:pStyle w:val="HTMLconformatoprevio"/>
+        <w:wordWrap w:val="0"/>
+        <w:spacing w:line="290" w:lineRule="atLeast"/>
+        <w:textAlignment w:val="baseline"/>
+        <w:rPr>
+          <w:color w:val="000000"/>
+        </w:rPr>
+      </w:pPr>
+      <w:r>
+        <w:rPr>
+          <w:color w:val="000000"/>
+        </w:rPr>
+        <w:t>3 |2| |1| |3| |4| 1</w:t>
+      </w:r>
+    </w:p>
+    <w:p>
+      <w:pPr>
+        <w:pStyle w:val="HTMLconformatoprevio"/>
+        <w:wordWrap w:val="0"/>
+        <w:spacing w:line="290" w:lineRule="atLeast"/>
+        <w:textAlignment w:val="baseline"/>
+        <w:rPr>
+          <w:color w:val="000000"/>
+        </w:rPr>
+      </w:pPr>
+      <w:r>
+        <w:rPr>
+          <w:color w:val="000000"/>
+        </w:rPr>
+        <w:t xml:space="preserve">   3   2   2   1</w:t>
+      </w:r>
+    </w:p>
+    <w:p>
+      <w:pPr>
+        <w:rPr>
+          <w:lang w:val="en-US"/>
+        </w:rPr>
+      </w:pPr>
+      <w:r>
+        <w:rPr>
+          <w:lang w:val="en-US"/>
+        </w:rPr>
+        <w:br w:type="page"/>
+      </w:r>
+    </w:p>
+    <w:p>
+      <w:pPr>
+        <w:rPr>
+          <w:b/>
+          <w:bCs/>
+          <w:sz w:val="28"/>
+          <w:szCs w:val="28"/>
+          <w:lang w:val="en-US"/>
+        </w:rPr>
+      </w:pPr>
+      <w:r>
+        <w:rPr>
+          <w:b/>
+          <w:bCs/>
+          <w:sz w:val="28"/>
+          <w:szCs w:val="28"/>
+          <w:lang w:val="en-US"/>
+        </w:rPr>
+        <w:lastRenderedPageBreak/>
+        <w:t xml:space="preserve">Challenge </w:t>
+      </w:r>
+      <w:r>
+        <w:rPr>
+          <w:b/>
+          <w:bCs/>
+          <w:sz w:val="28"/>
+          <w:szCs w:val="28"/>
+          <w:lang w:val="en-US"/>
+        </w:rPr>
+        <w:t xml:space="preserve">3 </w:t>
+      </w:r>
+      <w:r>
+        <w:rPr>
+          <w:b/>
+          <w:bCs/>
+          <w:sz w:val="28"/>
+          <w:szCs w:val="28"/>
+          <w:lang w:val="en-US"/>
+        </w:rPr>
+        <w:t xml:space="preserve">- </w:t>
+      </w:r>
+      <w:r>
+        <w:rPr>
+          <w:b/>
+          <w:bCs/>
+          <w:lang w:val="en-US"/>
+        </w:rPr>
+        <w:t>Formulation</w:t>
+      </w:r>
+    </w:p>
+    <w:p>
+      <w:pPr>
+        <w:rPr>
+          <w:b/>
+          <w:bCs/>
+          <w:lang w:val="en-US"/>
+        </w:rPr>
+      </w:pPr>
+      <w:r>
+        <w:rPr>
+          <w:b/>
+          <w:bCs/>
+          <w:lang w:val="en-US"/>
+        </w:rPr>
+        <w:t>Constraints:</w:t>
+      </w:r>
+    </w:p>
+    <w:p>
+      <w:pPr>
+        <w:rPr>
+          <w:lang w:val="en-US"/>
+        </w:rPr>
+      </w:pPr>
+      <w:proofErr w:type="spellStart"/>
+      <w:r>
+        <w:rPr>
+          <w:lang w:val="en-US"/>
+        </w:rPr>
+        <w:t>Clues_up</w:t>
+      </w:r>
+      <w:proofErr w:type="spellEnd"/>
+      <w:r>
+        <w:rPr>
+          <w:lang w:val="en-US"/>
+        </w:rPr>
+        <w:t xml:space="preserve">: </w:t>
+      </w:r>
+      <w:proofErr w:type="gramStart"/>
+      <w:r>
+        <w:rPr>
+          <w:lang w:val="en-US"/>
+        </w:rPr>
+        <w:t>{</w:t>
+      </w:r>
+      <w:r>
+        <w:rPr>
+          <w:lang w:val="en-US"/>
+        </w:rPr>
+        <w:t>?,?,</w:t>
+      </w:r>
+      <w:proofErr w:type="gramEnd"/>
+      <w:r>
+        <w:rPr>
+          <w:lang w:val="en-US"/>
+        </w:rPr>
+        <w:t>1,?</w:t>
+      </w:r>
+      <w:r>
+        <w:rPr>
+          <w:lang w:val="en-US"/>
+        </w:rPr>
+        <w:t>}</w:t>
+      </w:r>
+      <w:r>
+        <w:rPr>
+          <w:lang w:val="en-US"/>
+        </w:rPr>
+        <w:tab/>
+      </w:r>
+      <w:proofErr w:type="spellStart"/>
+      <w:r>
+        <w:rPr>
+          <w:lang w:val="en-US"/>
+        </w:rPr>
+        <w:t>Clues_down</w:t>
+      </w:r>
+      <w:proofErr w:type="spellEnd"/>
+      <w:r>
+        <w:rPr>
+          <w:lang w:val="en-US"/>
+        </w:rPr>
+        <w:t xml:space="preserve"> = </w:t>
+      </w:r>
+      <w:proofErr w:type="gramStart"/>
+      <w:r>
+        <w:rPr>
+          <w:lang w:val="en-US"/>
+        </w:rPr>
+        <w:t>{</w:t>
+      </w:r>
+      <w:r>
+        <w:rPr>
+          <w:lang w:val="en-US"/>
+        </w:rPr>
+        <w:t>?,?,</w:t>
+      </w:r>
+      <w:proofErr w:type="gramEnd"/>
+      <w:r>
+        <w:rPr>
+          <w:lang w:val="en-US"/>
+        </w:rPr>
+        <w:t>2,?</w:t>
+      </w:r>
+      <w:r>
+        <w:rPr>
+          <w:lang w:val="en-US"/>
+        </w:rPr>
+        <w:t>}</w:t>
+      </w:r>
+      <w:r>
+        <w:rPr>
+          <w:lang w:val="en-US"/>
+        </w:rPr>
+        <w:tab/>
+      </w:r>
+    </w:p>
+    <w:p>
+      <w:pPr>
+        <w:rPr>
+          <w:lang w:val="en-US"/>
+        </w:rPr>
+      </w:pPr>
+      <w:proofErr w:type="spellStart"/>
+      <w:r>
+        <w:rPr>
+          <w:lang w:val="en-US"/>
+        </w:rPr>
+        <w:t>Clues_left</w:t>
+      </w:r>
+      <w:proofErr w:type="spellEnd"/>
+      <w:r>
+        <w:rPr>
+          <w:lang w:val="en-US"/>
+        </w:rPr>
+        <w:t xml:space="preserve"> = {</w:t>
+      </w:r>
+      <w:proofErr w:type="gramStart"/>
+      <w:r>
+        <w:rPr>
+          <w:lang w:val="en-US"/>
+        </w:rPr>
+        <w:t>3,</w:t>
+      </w:r>
+      <w:r>
+        <w:rPr>
+          <w:lang w:val="en-US"/>
+        </w:rPr>
+        <w:t>3,?,?</w:t>
+      </w:r>
+      <w:proofErr w:type="gramEnd"/>
+      <w:r>
+        <w:rPr>
+          <w:lang w:val="en-US"/>
+        </w:rPr>
+        <w:t>}</w:t>
+      </w:r>
+      <w:r>
+        <w:rPr>
+          <w:lang w:val="en-US"/>
+        </w:rPr>
+        <w:tab/>
+      </w:r>
+      <w:proofErr w:type="spellStart"/>
+      <w:r>
+        <w:rPr>
+          <w:lang w:val="en-US"/>
+        </w:rPr>
+        <w:t>Clues_right</w:t>
+      </w:r>
+      <w:proofErr w:type="spellEnd"/>
+      <w:r>
+        <w:rPr>
+          <w:lang w:val="en-US"/>
+        </w:rPr>
+        <w:t xml:space="preserve"> = </w:t>
+      </w:r>
+      <w:proofErr w:type="gramStart"/>
+      <w:r>
+        <w:rPr>
+          <w:lang w:val="en-US"/>
+        </w:rPr>
+        <w:t>{</w:t>
+      </w:r>
+      <w:r>
+        <w:rPr>
+          <w:lang w:val="en-US"/>
+        </w:rPr>
+        <w:t>?,?,?,?</w:t>
+      </w:r>
+      <w:proofErr w:type="gramEnd"/>
+      <w:r>
+        <w:rPr>
+          <w:lang w:val="en-US"/>
+        </w:rPr>
+        <w:t>}</w:t>
+      </w:r>
+    </w:p>
+    <w:p>
+      <w:pPr>
+        <w:rPr>
+          <w:b/>
+          <w:bCs/>
+          <w:lang w:val="en-US"/>
+        </w:rPr>
+      </w:pPr>
+      <w:r>
+        <w:rPr>
+          <w:b/>
+          <w:bCs/>
+          <w:lang w:val="en-US"/>
+        </w:rPr>
+        <w:t>Domains</w:t>
+      </w:r>
+      <w:r>
+        <w:rPr>
+          <w:b/>
+          <w:bCs/>
+          <w:lang w:val="en-US"/>
+        </w:rPr>
+        <w:t xml:space="preserve"> and variables</w:t>
+      </w:r>
+      <w:r>
+        <w:rPr>
+          <w:b/>
+          <w:bCs/>
+          <w:lang w:val="en-US"/>
+        </w:rPr>
+        <w:t>:</w:t>
+      </w:r>
+    </w:p>
+    <w:p>
+      <w:pPr>
+        <w:rPr>
+          <w:lang w:val="en-US"/>
+        </w:rPr>
+      </w:pPr>
+      <w:r>
+        <w:rPr>
+          <w:lang w:val="en-US"/>
+        </w:rPr>
+        <w:t>Domains for each variable (cell on the grid) after taking into consideration the restrictions from the external ‘clue’ values are shown below:</w:t>
+      </w:r>
+    </w:p>
+    <w:tbl>
+      <w:tblPr>
+        <w:tblStyle w:val="Tablaconcuadrcula"/>
+        <w:tblW w:w="0" w:type="auto"/>
+        <w:tblLook w:val="04A0" w:firstRow="1" w:lastRow="0" w:firstColumn="1" w:lastColumn="0" w:noHBand="0" w:noVBand="1"/>
+      </w:tblPr>
+      <w:tblGrid>
+        <w:gridCol w:w="440"/>
+        <w:gridCol w:w="786"/>
+        <w:gridCol w:w="786"/>
+        <w:gridCol w:w="450"/>
+        <w:gridCol w:w="786"/>
+        <w:gridCol w:w="440"/>
+      </w:tblGrid>
+      <w:tr>
+        <w:trPr>
+          <w:trHeight w:val="412"/>
+        </w:trPr>
+        <w:tc>
+          <w:tcPr>
+            <w:tcW w:w="440" w:type="dxa"/>
+          </w:tcPr>
+          <w:p>
+            <w:pPr>
+              <w:rPr>
+                <w:b/>
+                <w:bCs/>
+                <w:lang w:val="en-US"/>
+              </w:rPr>
+            </w:pPr>
+            <w:r>
+              <w:rPr>
+                <w:b/>
+                <w:bCs/>
+                <w:lang w:val="en-US"/>
+              </w:rPr>
+              <w:t>\</w:t>
+            </w:r>
+          </w:p>
+        </w:tc>
+        <w:tc>
+          <w:tcPr>
+            <w:tcW w:w="786" w:type="dxa"/>
+          </w:tcPr>
+          <w:p>
+            <w:pPr>
+              <w:rPr>
+                <w:b/>
+                <w:bCs/>
+                <w:lang w:val="en-US"/>
+              </w:rPr>
+            </w:pPr>
+            <w:r>
+              <w:rPr>
+                <w:b/>
+                <w:bCs/>
+                <w:lang w:val="en-US"/>
+              </w:rPr>
+              <w:t>?</w:t>
+            </w:r>
+          </w:p>
+        </w:tc>
+        <w:tc>
+          <w:tcPr>
+            <w:tcW w:w="613" w:type="dxa"/>
+          </w:tcPr>
+          <w:p>
+            <w:pPr>
+              <w:rPr>
+                <w:b/>
+                <w:bCs/>
+                <w:lang w:val="en-US"/>
+              </w:rPr>
+            </w:pPr>
+            <w:r>
+              <w:rPr>
+                <w:b/>
+                <w:bCs/>
+                <w:lang w:val="en-US"/>
+              </w:rPr>
+              <w:t>?</w:t>
+            </w:r>
+          </w:p>
+        </w:tc>
+        <w:tc>
+          <w:tcPr>
+            <w:tcW w:w="440" w:type="dxa"/>
+          </w:tcPr>
+          <w:p>
+            <w:pPr>
+              <w:rPr>
+                <w:b/>
+                <w:bCs/>
+                <w:lang w:val="en-US"/>
+              </w:rPr>
+            </w:pPr>
+            <w:r>
+              <w:rPr>
+                <w:b/>
+                <w:bCs/>
+                <w:lang w:val="en-US"/>
+              </w:rPr>
+              <w:t>1</w:t>
+            </w:r>
+          </w:p>
+        </w:tc>
+        <w:tc>
+          <w:tcPr>
+            <w:tcW w:w="613" w:type="dxa"/>
+          </w:tcPr>
+          <w:p>
+            <w:pPr>
+              <w:rPr>
+                <w:b/>
+                <w:bCs/>
+                <w:lang w:val="en-US"/>
+              </w:rPr>
+            </w:pPr>
+            <w:r>
+              <w:rPr>
+                <w:b/>
+                <w:bCs/>
+                <w:lang w:val="en-US"/>
+              </w:rPr>
+              <w:t>?</w:t>
+            </w:r>
+          </w:p>
+        </w:tc>
+        <w:tc>
+          <w:tcPr>
+            <w:tcW w:w="440" w:type="dxa"/>
+          </w:tcPr>
+          <w:p>
+            <w:pPr>
+              <w:rPr>
+                <w:b/>
+                <w:bCs/>
+                <w:lang w:val="en-US"/>
+              </w:rPr>
+            </w:pPr>
+            <w:r>
+              <w:rPr>
+                <w:b/>
+                <w:bCs/>
+                <w:lang w:val="en-US"/>
+              </w:rPr>
+              <w:t>/</w:t>
+            </w:r>
+          </w:p>
+        </w:tc>
+      </w:tr>
+      <w:tr>
+        <w:trPr>
+          <w:trHeight w:val="412"/>
+        </w:trPr>
+        <w:tc>
+          <w:tcPr>
+            <w:tcW w:w="440" w:type="dxa"/>
+          </w:tcPr>
+          <w:p>
+            <w:pPr>
+              <w:rPr>
+                <w:b/>
+                <w:bCs/>
+                <w:lang w:val="en-US"/>
+              </w:rPr>
+            </w:pPr>
+            <w:r>
+              <w:rPr>
+                <w:b/>
+                <w:bCs/>
+                <w:lang w:val="en-US"/>
+              </w:rPr>
+              <w:t>3</w:t>
+            </w:r>
+          </w:p>
+        </w:tc>
+        <w:tc>
+          <w:tcPr>
+            <w:tcW w:w="786" w:type="dxa"/>
+          </w:tcPr>
+          <w:p>
+            <w:pPr>
+              <w:rPr>
+                <w:lang w:val="en-US"/>
+              </w:rPr>
+            </w:pPr>
+            <w:r>
+              <w:rPr>
+                <w:lang w:val="en-US"/>
+              </w:rPr>
+              <w:t>1,2</w:t>
+            </w:r>
+          </w:p>
+        </w:tc>
+        <w:tc>
+          <w:tcPr>
+            <w:tcW w:w="613" w:type="dxa"/>
+          </w:tcPr>
+          <w:p>
+            <w:pPr>
+              <w:rPr>
+                <w:lang w:val="en-US"/>
+              </w:rPr>
+            </w:pPr>
+            <w:r>
+              <w:rPr>
+                <w:lang w:val="en-US"/>
+              </w:rPr>
+              <w:t>1,2,3</w:t>
+            </w:r>
+          </w:p>
+        </w:tc>
+        <w:tc>
+          <w:tcPr>
+            <w:tcW w:w="440" w:type="dxa"/>
+          </w:tcPr>
+          <w:p>
+            <w:pPr>
+              <w:rPr>
+                <w:lang w:val="en-US"/>
+              </w:rPr>
+            </w:pPr>
+            <w:r>
+              <w:rPr>
+                <w:lang w:val="en-US"/>
+              </w:rPr>
+              <w:t>4</w:t>
+            </w:r>
+          </w:p>
+        </w:tc>
+        <w:tc>
+          <w:tcPr>
+            <w:tcW w:w="613" w:type="dxa"/>
+          </w:tcPr>
+          <w:p>
+            <w:pPr>
+              <w:rPr>
+                <w:lang w:val="en-US"/>
+              </w:rPr>
+            </w:pPr>
+            <w:r>
+              <w:rPr>
+                <w:lang w:val="en-US"/>
+              </w:rPr>
+              <w:t>1,2,3</w:t>
+            </w:r>
+          </w:p>
+        </w:tc>
+        <w:tc>
+          <w:tcPr>
+            <w:tcW w:w="440" w:type="dxa"/>
+          </w:tcPr>
+          <w:p>
+            <w:pPr>
+              <w:rPr>
+                <w:b/>
+                <w:bCs/>
+                <w:lang w:val="en-US"/>
+              </w:rPr>
+            </w:pPr>
+            <w:r>
+              <w:rPr>
+                <w:b/>
+                <w:bCs/>
+                <w:lang w:val="en-US"/>
+              </w:rPr>
+              <w:t>?</w:t>
+            </w:r>
+          </w:p>
+        </w:tc>
+      </w:tr>
+      <w:tr>
+        <w:trPr>
+          <w:trHeight w:val="412"/>
+        </w:trPr>
+        <w:tc>
+          <w:tcPr>
+            <w:tcW w:w="440" w:type="dxa"/>
+          </w:tcPr>
+          <w:p>
+            <w:pPr>
+              <w:rPr>
+                <w:b/>
+                <w:bCs/>
+                <w:lang w:val="en-US"/>
+              </w:rPr>
+            </w:pPr>
+            <w:r>
+              <w:rPr>
+                <w:b/>
+                <w:bCs/>
+                <w:lang w:val="en-US"/>
+              </w:rPr>
+              <w:t>3</w:t>
+            </w:r>
+          </w:p>
+        </w:tc>
+        <w:tc>
+          <w:tcPr>
+            <w:tcW w:w="786" w:type="dxa"/>
+          </w:tcPr>
+          <w:p>
+            <w:pPr>
+              <w:rPr>
+                <w:lang w:val="en-US"/>
+              </w:rPr>
+            </w:pPr>
+            <w:r>
+              <w:rPr>
+                <w:lang w:val="en-US"/>
+              </w:rPr>
+              <w:t>3,4</w:t>
+            </w:r>
+          </w:p>
+        </w:tc>
+        <w:tc>
+          <w:tcPr>
+            <w:tcW w:w="613" w:type="dxa"/>
+          </w:tcPr>
+          <w:p>
+            <w:pPr>
+              <w:rPr>
+                <w:lang w:val="en-US"/>
+              </w:rPr>
+            </w:pPr>
+            <w:r>
+              <w:rPr>
+                <w:lang w:val="en-US"/>
+              </w:rPr>
+              <w:t>1,2,3,4</w:t>
+            </w:r>
+          </w:p>
+        </w:tc>
+        <w:tc>
+          <w:tcPr>
+            <w:tcW w:w="440" w:type="dxa"/>
+          </w:tcPr>
+          <w:p>
+            <w:pPr>
+              <w:rPr>
+                <w:lang w:val="en-US"/>
+              </w:rPr>
+            </w:pPr>
+            <w:r>
+              <w:rPr>
+                <w:lang w:val="en-US"/>
+              </w:rPr>
+              <w:t>1,2</w:t>
+            </w:r>
+          </w:p>
+        </w:tc>
+        <w:tc>
+          <w:tcPr>
+            <w:tcW w:w="613" w:type="dxa"/>
+          </w:tcPr>
+          <w:p>
+            <w:pPr>
+              <w:rPr>
+                <w:lang w:val="en-US"/>
+              </w:rPr>
+            </w:pPr>
+            <w:r>
+              <w:rPr>
+                <w:lang w:val="en-US"/>
+              </w:rPr>
+              <w:t>1,2,3,4</w:t>
+            </w:r>
+          </w:p>
+        </w:tc>
+        <w:tc>
+          <w:tcPr>
+            <w:tcW w:w="440" w:type="dxa"/>
+          </w:tcPr>
+          <w:p>
+            <w:pPr>
+              <w:rPr>
+                <w:b/>
+                <w:bCs/>
+                <w:lang w:val="en-US"/>
+              </w:rPr>
+            </w:pPr>
+            <w:r>
+              <w:rPr>
+                <w:b/>
+                <w:bCs/>
+                <w:lang w:val="en-US"/>
+              </w:rPr>
+              <w:t>?</w:t>
+            </w:r>
+          </w:p>
+        </w:tc>
+      </w:tr>
+      <w:tr>
+        <w:trPr>
+          <w:trHeight w:val="397"/>
+        </w:trPr>
+        <w:tc>
+          <w:tcPr>
+            <w:tcW w:w="440" w:type="dxa"/>
+          </w:tcPr>
+          <w:p>
+            <w:pPr>
+              <w:rPr>
+                <w:b/>
+                <w:bCs/>
+                <w:lang w:val="en-US"/>
+              </w:rPr>
+            </w:pPr>
+            <w:r>
+              <w:rPr>
+                <w:b/>
+                <w:bCs/>
+                <w:lang w:val="en-US"/>
+              </w:rPr>
+              <w:t>?</w:t>
+            </w:r>
+          </w:p>
+        </w:tc>
+        <w:tc>
+          <w:tcPr>
+            <w:tcW w:w="786" w:type="dxa"/>
+          </w:tcPr>
+          <w:p>
+            <w:pPr>
+              <w:rPr>
+                <w:lang w:val="en-US"/>
+              </w:rPr>
+            </w:pPr>
+            <w:r>
+              <w:rPr>
+                <w:lang w:val="en-US"/>
+              </w:rPr>
+              <w:t>3,4</w:t>
+            </w:r>
+          </w:p>
+        </w:tc>
+        <w:tc>
+          <w:tcPr>
+            <w:tcW w:w="613" w:type="dxa"/>
+          </w:tcPr>
+          <w:p>
+            <w:pPr>
+              <w:rPr>
+                <w:lang w:val="en-US"/>
+              </w:rPr>
+            </w:pPr>
+            <w:r>
+              <w:rPr>
+                <w:lang w:val="en-US"/>
+              </w:rPr>
+              <w:t>1,2,3,4</w:t>
+            </w:r>
+          </w:p>
+        </w:tc>
+        <w:tc>
+          <w:tcPr>
+            <w:tcW w:w="440" w:type="dxa"/>
+          </w:tcPr>
+          <w:p>
+            <w:pPr>
+              <w:rPr>
+                <w:lang w:val="en-US"/>
+              </w:rPr>
+            </w:pPr>
+            <w:r>
+              <w:rPr>
+                <w:lang w:val="en-US"/>
+              </w:rPr>
+              <w:t>1,2</w:t>
+            </w:r>
+          </w:p>
+        </w:tc>
+        <w:tc>
+          <w:tcPr>
+            <w:tcW w:w="613" w:type="dxa"/>
+          </w:tcPr>
+          <w:p>
+            <w:pPr>
+              <w:rPr>
+                <w:lang w:val="en-US"/>
+              </w:rPr>
+            </w:pPr>
+            <w:r>
+              <w:rPr>
+                <w:lang w:val="en-US"/>
+              </w:rPr>
+              <w:t>1,2,3,4</w:t>
+            </w:r>
+          </w:p>
+        </w:tc>
+        <w:tc>
+          <w:tcPr>
+            <w:tcW w:w="440" w:type="dxa"/>
+          </w:tcPr>
+          <w:p>
+            <w:pPr>
+              <w:rPr>
+                <w:b/>
+                <w:bCs/>
+                <w:lang w:val="en-US"/>
+              </w:rPr>
+            </w:pPr>
+            <w:r>
+              <w:rPr>
+                <w:b/>
+                <w:bCs/>
+                <w:lang w:val="en-US"/>
+              </w:rPr>
+              <w:t>?</w:t>
+            </w:r>
+          </w:p>
+        </w:tc>
+      </w:tr>
+      <w:tr>
+        <w:trPr>
+          <w:trHeight w:val="412"/>
+        </w:trPr>
+        <w:tc>
+          <w:tcPr>
+            <w:tcW w:w="440" w:type="dxa"/>
+          </w:tcPr>
+          <w:p>
+            <w:pPr>
+              <w:rPr>
+                <w:b/>
+                <w:bCs/>
+                <w:lang w:val="en-US"/>
+              </w:rPr>
+            </w:pPr>
+            <w:r>
+              <w:rPr>
+                <w:b/>
+                <w:bCs/>
+                <w:lang w:val="en-US"/>
+              </w:rPr>
+              <w:t>?</w:t>
+            </w:r>
+          </w:p>
+        </w:tc>
+        <w:tc>
+          <w:tcPr>
+            <w:tcW w:w="786" w:type="dxa"/>
+          </w:tcPr>
+          <w:p>
+            <w:pPr>
+              <w:rPr>
+                <w:lang w:val="en-US"/>
+              </w:rPr>
+            </w:pPr>
+            <w:r>
+              <w:rPr>
+                <w:lang w:val="en-US"/>
+              </w:rPr>
+              <w:t>1,2</w:t>
+            </w:r>
+          </w:p>
+        </w:tc>
+        <w:tc>
+          <w:tcPr>
+            <w:tcW w:w="613" w:type="dxa"/>
+          </w:tcPr>
+          <w:p>
+            <w:pPr>
+              <w:rPr>
+                <w:lang w:val="en-US"/>
+              </w:rPr>
+            </w:pPr>
+            <w:r>
+              <w:rPr>
+                <w:lang w:val="en-US"/>
+              </w:rPr>
+              <w:t>1,2,4</w:t>
+            </w:r>
+          </w:p>
+        </w:tc>
+        <w:tc>
+          <w:tcPr>
+            <w:tcW w:w="440" w:type="dxa"/>
+          </w:tcPr>
+          <w:p>
+            <w:pPr>
+              <w:rPr>
+                <w:lang w:val="en-US"/>
+              </w:rPr>
+            </w:pPr>
+            <w:r>
+              <w:rPr>
+                <w:lang w:val="en-US"/>
+              </w:rPr>
+              <w:t>3</w:t>
+            </w:r>
+          </w:p>
+        </w:tc>
+        <w:tc>
+          <w:tcPr>
+            <w:tcW w:w="613" w:type="dxa"/>
+          </w:tcPr>
+          <w:p>
+            <w:pPr>
+              <w:rPr>
+                <w:lang w:val="en-US"/>
+              </w:rPr>
+            </w:pPr>
+            <w:r>
+              <w:rPr>
+                <w:lang w:val="en-US"/>
+              </w:rPr>
+              <w:t>1,2,4</w:t>
+            </w:r>
+          </w:p>
+        </w:tc>
+        <w:tc>
+          <w:tcPr>
+            <w:tcW w:w="440" w:type="dxa"/>
+          </w:tcPr>
+          <w:p>
+            <w:pPr>
+              <w:rPr>
+                <w:b/>
+                <w:bCs/>
+                <w:lang w:val="en-US"/>
+              </w:rPr>
+            </w:pPr>
+            <w:r>
+              <w:rPr>
+                <w:b/>
+                <w:bCs/>
+                <w:lang w:val="en-US"/>
+              </w:rPr>
+              <w:t>?</w:t>
+            </w:r>
+          </w:p>
+        </w:tc>
+      </w:tr>
+      <w:tr>
+        <w:trPr>
+          <w:trHeight w:val="412"/>
+        </w:trPr>
+        <w:tc>
+          <w:tcPr>
+            <w:tcW w:w="440" w:type="dxa"/>
+          </w:tcPr>
+          <w:p>
+            <w:pPr>
+              <w:rPr>
+                <w:b/>
+                <w:bCs/>
+                <w:lang w:val="en-US"/>
+              </w:rPr>
+            </w:pPr>
+            <w:r>
+              <w:rPr>
+                <w:b/>
+                <w:bCs/>
+                <w:lang w:val="en-US"/>
+              </w:rPr>
+              <w:t>/</w:t>
+            </w:r>
+          </w:p>
+        </w:tc>
+        <w:tc>
+          <w:tcPr>
+            <w:tcW w:w="786" w:type="dxa"/>
+          </w:tcPr>
+          <w:p>
+            <w:pPr>
+              <w:rPr>
+                <w:b/>
+                <w:bCs/>
+                <w:lang w:val="en-US"/>
+              </w:rPr>
+            </w:pPr>
+            <w:r>
+              <w:rPr>
+                <w:b/>
+                <w:bCs/>
+                <w:lang w:val="en-US"/>
+              </w:rPr>
+              <w:t>?</w:t>
+            </w:r>
+          </w:p>
+        </w:tc>
+        <w:tc>
+          <w:tcPr>
+            <w:tcW w:w="613" w:type="dxa"/>
+          </w:tcPr>
+          <w:p>
+            <w:pPr>
+              <w:rPr>
+                <w:b/>
+                <w:bCs/>
+                <w:lang w:val="en-US"/>
+              </w:rPr>
+            </w:pPr>
+            <w:r>
+              <w:rPr>
+                <w:b/>
+                <w:bCs/>
+                <w:lang w:val="en-US"/>
+              </w:rPr>
+              <w:t>?</w:t>
+            </w:r>
+          </w:p>
+        </w:tc>
+        <w:tc>
+          <w:tcPr>
+            <w:tcW w:w="440" w:type="dxa"/>
+          </w:tcPr>
+          <w:p>
+            <w:pPr>
+              <w:rPr>
+                <w:b/>
+                <w:bCs/>
+                <w:lang w:val="en-US"/>
+              </w:rPr>
+            </w:pPr>
+            <w:r>
+              <w:rPr>
+                <w:b/>
+                <w:bCs/>
+                <w:lang w:val="en-US"/>
+              </w:rPr>
+              <w:t>2</w:t>
+            </w:r>
+          </w:p>
+        </w:tc>
+        <w:tc>
+          <w:tcPr>
+            <w:tcW w:w="613" w:type="dxa"/>
+          </w:tcPr>
+          <w:p>
+            <w:pPr>
+              <w:rPr>
+                <w:b/>
+                <w:bCs/>
+                <w:lang w:val="en-US"/>
+              </w:rPr>
+            </w:pPr>
+            <w:r>
+              <w:rPr>
+                <w:b/>
+                <w:bCs/>
+                <w:lang w:val="en-US"/>
+              </w:rPr>
+              <w:t>?</w:t>
+            </w:r>
+          </w:p>
+        </w:tc>
+        <w:tc>
+          <w:tcPr>
+            <w:tcW w:w="440" w:type="dxa"/>
+          </w:tcPr>
+          <w:p>
+            <w:pPr>
+              <w:rPr>
+                <w:b/>
+                <w:bCs/>
+                <w:lang w:val="en-US"/>
+              </w:rPr>
+            </w:pPr>
+            <w:r>
+              <w:rPr>
+                <w:b/>
+                <w:bCs/>
+                <w:lang w:val="en-US"/>
+              </w:rPr>
+              <w:t>\</w:t>
+            </w:r>
+          </w:p>
+        </w:tc>
+      </w:tr>
+    </w:tbl>
+    <w:p>
+      <w:pPr>
+        <w:rPr>
+          <w:lang w:val="en-US"/>
+        </w:rPr>
+      </w:pPr>
+    </w:p>
+    <w:p>
+      <w:pPr>
+        <w:rPr>
+          <w:b/>
+          <w:bCs/>
+          <w:lang w:val="en-US"/>
+        </w:rPr>
+      </w:pPr>
+      <w:r>
+        <w:rPr>
+          <w:b/>
+          <w:bCs/>
+          <w:lang w:val="en-US"/>
+        </w:rPr>
+        <w:t>Solution</w:t>
+      </w:r>
+    </w:p>
+    <w:p>
+      <w:pPr>
+        <w:pStyle w:val="HTMLconformatoprevio"/>
+        <w:wordWrap w:val="0"/>
+        <w:spacing w:line="290" w:lineRule="atLeast"/>
+        <w:textAlignment w:val="baseline"/>
+        <w:rPr>
+          <w:color w:val="000000"/>
+        </w:rPr>
+      </w:pPr>
+      <w:r>
+        <w:rPr>
+          <w:color w:val="000000"/>
+        </w:rPr>
+        <w:t xml:space="preserve">    </w:t>
+      </w:r>
+      <w:r>
+        <w:rPr>
+          <w:color w:val="000000"/>
+        </w:rPr>
+        <w:t>?</w:t>
+      </w:r>
+      <w:r>
+        <w:rPr>
+          <w:color w:val="000000"/>
+        </w:rPr>
+        <w:t xml:space="preserve">   </w:t>
+      </w:r>
+      <w:r>
+        <w:rPr>
+          <w:color w:val="000000"/>
+        </w:rPr>
+        <w:t>?</w:t>
+      </w:r>
+      <w:r>
+        <w:rPr>
+          <w:color w:val="000000"/>
+        </w:rPr>
+        <w:t xml:space="preserve">   1 </w:t>
+      </w:r>
+      <w:proofErr w:type="gramStart"/>
+      <w:r>
+        <w:rPr>
+          <w:color w:val="000000"/>
+        </w:rPr>
+        <w:t xml:space="preserve">  </w:t>
+      </w:r>
+      <w:r>
+        <w:rPr>
+          <w:color w:val="000000"/>
+        </w:rPr>
+        <w:t>?</w:t>
+      </w:r>
+      <w:proofErr w:type="gramEnd"/>
+    </w:p>
+    <w:p>
+      <w:pPr>
+        <w:pStyle w:val="HTMLconformatoprevio"/>
+        <w:wordWrap w:val="0"/>
+        <w:spacing w:line="290" w:lineRule="atLeast"/>
+        <w:textAlignment w:val="baseline"/>
+        <w:rPr>
+          <w:color w:val="000000"/>
+        </w:rPr>
+      </w:pPr>
+      <w:r>
+        <w:rPr>
+          <w:color w:val="000000"/>
+        </w:rPr>
+        <w:t>3 |1| |2| |4| |3</w:t>
+      </w:r>
+      <w:proofErr w:type="gramStart"/>
+      <w:r>
+        <w:rPr>
+          <w:color w:val="000000"/>
+        </w:rPr>
+        <w:t xml:space="preserve">| </w:t>
+      </w:r>
+      <w:r>
+        <w:rPr>
+          <w:color w:val="000000"/>
+        </w:rPr>
+        <w:t>?</w:t>
+      </w:r>
+      <w:proofErr w:type="gramEnd"/>
+    </w:p>
+    <w:p>
+      <w:pPr>
+        <w:pStyle w:val="HTMLconformatoprevio"/>
+        <w:wordWrap w:val="0"/>
+        <w:spacing w:line="290" w:lineRule="atLeast"/>
+        <w:textAlignment w:val="baseline"/>
+        <w:rPr>
+          <w:color w:val="000000"/>
+        </w:rPr>
+      </w:pPr>
+      <w:r>
+        <w:rPr>
+          <w:color w:val="000000"/>
+        </w:rPr>
+        <w:t>3 |2| |3| |1| |4</w:t>
+      </w:r>
+      <w:proofErr w:type="gramStart"/>
+      <w:r>
+        <w:rPr>
+          <w:color w:val="000000"/>
+        </w:rPr>
+        <w:t xml:space="preserve">| </w:t>
+      </w:r>
+      <w:r>
+        <w:rPr>
+          <w:color w:val="000000"/>
+        </w:rPr>
+        <w:t>?</w:t>
+      </w:r>
+      <w:proofErr w:type="gramEnd"/>
+    </w:p>
+    <w:p>
+      <w:pPr>
+        <w:pStyle w:val="HTMLconformatoprevio"/>
+        <w:wordWrap w:val="0"/>
+        <w:spacing w:line="290" w:lineRule="atLeast"/>
+        <w:textAlignment w:val="baseline"/>
+        <w:rPr>
+          <w:color w:val="000000"/>
+        </w:rPr>
+      </w:pPr>
+      <w:r>
+        <w:rPr>
+          <w:color w:val="000000"/>
+        </w:rPr>
+        <w:t>?</w:t>
+      </w:r>
+      <w:r>
+        <w:rPr>
+          <w:color w:val="000000"/>
+        </w:rPr>
+        <w:t xml:space="preserve"> |</w:t>
+      </w:r>
+      <w:r>
+        <w:rPr>
+          <w:color w:val="000000"/>
+        </w:rPr>
+        <w:t>3</w:t>
+      </w:r>
+      <w:r>
+        <w:rPr>
+          <w:color w:val="000000"/>
+        </w:rPr>
+        <w:t>| |</w:t>
+      </w:r>
+      <w:r>
+        <w:rPr>
+          <w:color w:val="000000"/>
+        </w:rPr>
+        <w:t>4</w:t>
+      </w:r>
+      <w:r>
+        <w:rPr>
+          <w:color w:val="000000"/>
+        </w:rPr>
+        <w:t>| |2| |</w:t>
+      </w:r>
+      <w:r>
+        <w:rPr>
+          <w:color w:val="000000"/>
+        </w:rPr>
+        <w:t>1</w:t>
+      </w:r>
+      <w:proofErr w:type="gramStart"/>
+      <w:r>
+        <w:rPr>
+          <w:color w:val="000000"/>
+        </w:rPr>
+        <w:t xml:space="preserve">| </w:t>
+      </w:r>
+      <w:r>
+        <w:rPr>
+          <w:color w:val="000000"/>
+        </w:rPr>
+        <w:t>?</w:t>
+      </w:r>
+      <w:proofErr w:type="gramEnd"/>
+    </w:p>
+    <w:p>
+      <w:pPr>
+        <w:pStyle w:val="HTMLconformatoprevio"/>
+        <w:wordWrap w:val="0"/>
+        <w:spacing w:line="290" w:lineRule="atLeast"/>
+        <w:textAlignment w:val="baseline"/>
+        <w:rPr>
+          <w:color w:val="000000"/>
+        </w:rPr>
+      </w:pPr>
+      <w:r>
+        <w:rPr>
+          <w:color w:val="000000"/>
+        </w:rPr>
+        <w:t>?</w:t>
+      </w:r>
+      <w:r>
+        <w:rPr>
+          <w:color w:val="000000"/>
+        </w:rPr>
+        <w:t xml:space="preserve"> |</w:t>
+      </w:r>
+      <w:r>
+        <w:rPr>
+          <w:color w:val="000000"/>
+        </w:rPr>
+        <w:t>4</w:t>
+      </w:r>
+      <w:r>
+        <w:rPr>
+          <w:color w:val="000000"/>
+        </w:rPr>
+        <w:t>| |</w:t>
+      </w:r>
+      <w:r>
+        <w:rPr>
+          <w:color w:val="000000"/>
+        </w:rPr>
+        <w:t>1</w:t>
+      </w:r>
+      <w:r>
+        <w:rPr>
+          <w:color w:val="000000"/>
+        </w:rPr>
+        <w:t>| |3| |</w:t>
+      </w:r>
+      <w:r>
+        <w:rPr>
+          <w:color w:val="000000"/>
+        </w:rPr>
+        <w:t>2</w:t>
+      </w:r>
+      <w:proofErr w:type="gramStart"/>
+      <w:r>
+        <w:rPr>
+          <w:color w:val="000000"/>
+        </w:rPr>
+        <w:t xml:space="preserve">| </w:t>
+      </w:r>
+      <w:r>
+        <w:rPr>
+          <w:color w:val="000000"/>
+        </w:rPr>
+        <w:t>?</w:t>
+      </w:r>
+      <w:proofErr w:type="gramEnd"/>
+    </w:p>
+    <w:p>
+      <w:pPr>
+        <w:pStyle w:val="HTMLconformatoprevio"/>
+        <w:wordWrap w:val="0"/>
+        <w:spacing w:line="290" w:lineRule="atLeast"/>
+        <w:textAlignment w:val="baseline"/>
+        <w:rPr>
+          <w:color w:val="000000"/>
+        </w:rPr>
+      </w:pPr>
+      <w:r>
+        <w:rPr>
+          <w:color w:val="000000"/>
+        </w:rPr>
+        <w:t xml:space="preserve">   </w:t>
+      </w:r>
+      <w:r>
+        <w:rPr>
+          <w:color w:val="000000"/>
+        </w:rPr>
+        <w:t>?</w:t>
+      </w:r>
+      <w:r>
+        <w:rPr>
+          <w:color w:val="000000"/>
+        </w:rPr>
+        <w:t xml:space="preserve">   </w:t>
+      </w:r>
+      <w:r>
+        <w:rPr>
+          <w:color w:val="000000"/>
+        </w:rPr>
+        <w:t>?</w:t>
+      </w:r>
+      <w:r>
+        <w:rPr>
+          <w:color w:val="000000"/>
+        </w:rPr>
+        <w:t xml:space="preserve">   2 </w:t>
+      </w:r>
+      <w:proofErr w:type="gramStart"/>
+      <w:r>
+        <w:rPr>
+          <w:color w:val="000000"/>
+        </w:rPr>
+        <w:t xml:space="preserve">  </w:t>
+      </w:r>
+      <w:r>
+        <w:rPr>
+          <w:color w:val="000000"/>
+        </w:rPr>
+        <w:t>?</w:t>
+      </w:r>
+      <w:proofErr w:type="gramEnd"/>
+    </w:p>
+    <w:p>
+      <w:pPr>
+        <w:pStyle w:val="HTMLconformatoprevio"/>
+        <w:wordWrap w:val="0"/>
+        <w:spacing w:line="290" w:lineRule="atLeast"/>
+        <w:textAlignment w:val="baseline"/>
+      </w:pPr>
+    </w:p>
+    <w:p>
+      <w:pPr>
+        <w:rPr>
           <w:lang w:val="en-US"/>
         </w:rPr>
       </w:pPr>
@@ -1182,9 +4814,9 @@
       </w:r>
     </w:p>
     <w:sectPr>
-      <w:headerReference w:type="default" r:id="rId12"/>
-      <w:footerReference w:type="default" r:id="rId13"/>
-      <w:headerReference w:type="first" r:id="rId14"/>
+      <w:headerReference w:type="default" r:id="rId10"/>
+      <w:footerReference w:type="default" r:id="rId11"/>
+      <w:headerReference w:type="first" r:id="rId12"/>
       <w:pgSz w:w="12240" w:h="15840"/>
       <w:pgMar w:top="1254" w:right="1701" w:bottom="1417" w:left="1701" w:header="708" w:footer="708" w:gutter="0"/>
       <w:cols w:space="708"/>
@@ -1196,7 +4828,7 @@
 </file>
 
 <file path=word/endnotes.xml><?xml version="1.0" encoding="utf-8"?>
-<w:endnotes xmlns:wpc="http://schemas.microsoft.com/office/word/2010/wordprocessingCanvas" xmlns:cx="http://schemas.microsoft.com/office/drawing/2014/chartex" xmlns:mc="http://schemas.openxmlformats.org/markup-compatibility/2006" xmlns:o="urn:schemas-microsoft-com:office:office" xmlns:r="http://schemas.openxmlformats.org/officeDocument/2006/relationships" xmlns:m="http://schemas.openxmlformats.org/officeDocument/2006/math" xmlns:v="urn:schemas-microsoft-com:vml" xmlns:wp14="http://schemas.microsoft.com/office/word/2010/wordprocessingDrawing" xmlns:wp="http://schemas.openxmlformats.org/drawingml/2006/wordprocessingDrawing" xmlns:w10="urn:schemas-microsoft-com:office:word" xmlns:w="http://schemas.openxmlformats.org/wordprocessingml/2006/main" xmlns:w14="http://schemas.microsoft.com/office/word/2010/wordml" xmlns:w15="http://schemas.microsoft.com/office/word/2012/wordml" xmlns:w16se="http://schemas.microsoft.com/office/word/2015/wordml/symex" xmlns:wpg="http://schemas.microsoft.com/office/word/2010/wordprocessingGroup" xmlns:wpi="http://schemas.microsoft.com/office/word/2010/wordprocessingInk" xmlns:wne="http://schemas.microsoft.com/office/word/2006/wordml" xmlns:wps="http://schemas.microsoft.com/office/word/2010/wordprocessingShape" mc:Ignorable="w14 w15 w16se wp14">
+<w:endnotes xmlns:wpc="http://schemas.microsoft.com/office/word/2010/wordprocessingCanvas" xmlns:cx="http://schemas.microsoft.com/office/drawing/2014/chartex" xmlns:cx1="http://schemas.microsoft.com/office/drawing/2015/9/8/chartex" xmlns:cx2="http://schemas.microsoft.com/office/drawing/2015/10/21/chartex" xmlns:cx3="http://schemas.microsoft.com/office/drawing/2016/5/9/chartex" xmlns:cx4="http://schemas.microsoft.com/office/drawing/2016/5/10/chartex" xmlns:cx5="http://schemas.microsoft.com/office/drawing/2016/5/11/chartex" xmlns:cx6="http://schemas.microsoft.com/office/drawing/2016/5/12/chartex" xmlns:cx7="http://schemas.microsoft.com/office/drawing/2016/5/13/chartex" xmlns:cx8="http://schemas.microsoft.com/office/drawing/2016/5/14/chartex" xmlns:mc="http://schemas.openxmlformats.org/markup-compatibility/2006" xmlns:aink="http://schemas.microsoft.com/office/drawing/2016/ink" xmlns:am3d="http://schemas.microsoft.com/office/drawing/2017/model3d" xmlns:o="urn:schemas-microsoft-com:office:office" xmlns:r="http://schemas.openxmlformats.org/officeDocument/2006/relationships" xmlns:m="http://schemas.openxmlformats.org/officeDocument/2006/math" xmlns:v="urn:schemas-microsoft-com:vml" xmlns:wp14="http://schemas.microsoft.com/office/word/2010/wordprocessingDrawing" xmlns:wp="http://schemas.openxmlformats.org/drawingml/2006/wordprocessingDrawing" xmlns:w10="urn:schemas-microsoft-com:office:word" xmlns:w="http://schemas.openxmlformats.org/wordprocessingml/2006/main" xmlns:w14="http://schemas.microsoft.com/office/word/2010/wordml" xmlns:w15="http://schemas.microsoft.com/office/word/2012/wordml" xmlns:w16cid="http://schemas.microsoft.com/office/word/2016/wordml/cid" xmlns:w16se="http://schemas.microsoft.com/office/word/2015/wordml/symex" xmlns:wpg="http://schemas.microsoft.com/office/word/2010/wordprocessingGroup" xmlns:wpi="http://schemas.microsoft.com/office/word/2010/wordprocessingInk" xmlns:wne="http://schemas.microsoft.com/office/word/2006/wordml" xmlns:wps="http://schemas.microsoft.com/office/word/2010/wordprocessingShape" mc:Ignorable="w14 w15 w16se w16cid wp14">
   <w:endnote w:type="separator" w:id="-1">
     <w:p>
       <w:pPr>
@@ -1221,7 +4853,7 @@
 </file>
 
 <file path=word/footer1.xml><?xml version="1.0" encoding="utf-8"?>
-<w:ftr xmlns:wpc="http://schemas.microsoft.com/office/word/2010/wordprocessingCanvas" xmlns:cx="http://schemas.microsoft.com/office/drawing/2014/chartex" xmlns:mc="http://schemas.openxmlformats.org/markup-compatibility/2006" xmlns:o="urn:schemas-microsoft-com:office:office" xmlns:r="http://schemas.openxmlformats.org/officeDocument/2006/relationships" xmlns:m="http://schemas.openxmlformats.org/officeDocument/2006/math" xmlns:v="urn:schemas-microsoft-com:vml" xmlns:wp14="http://schemas.microsoft.com/office/word/2010/wordprocessingDrawing" xmlns:wp="http://schemas.openxmlformats.org/drawingml/2006/wordprocessingDrawing" xmlns:w10="urn:schemas-microsoft-com:office:word" xmlns:w="http://schemas.openxmlformats.org/wordprocessingml/2006/main" xmlns:w14="http://schemas.microsoft.com/office/word/2010/wordml" xmlns:w15="http://schemas.microsoft.com/office/word/2012/wordml" xmlns:w16se="http://schemas.microsoft.com/office/word/2015/wordml/symex" xmlns:wpg="http://schemas.microsoft.com/office/word/2010/wordprocessingGroup" xmlns:wpi="http://schemas.microsoft.com/office/word/2010/wordprocessingInk" xmlns:wne="http://schemas.microsoft.com/office/word/2006/wordml" xmlns:wps="http://schemas.microsoft.com/office/word/2010/wordprocessingShape" mc:Ignorable="w14 w15 w16se wp14">
+<w:ftr xmlns:wpc="http://schemas.microsoft.com/office/word/2010/wordprocessingCanvas" xmlns:cx="http://schemas.microsoft.com/office/drawing/2014/chartex" xmlns:cx1="http://schemas.microsoft.com/office/drawing/2015/9/8/chartex" xmlns:cx2="http://schemas.microsoft.com/office/drawing/2015/10/21/chartex" xmlns:cx3="http://schemas.microsoft.com/office/drawing/2016/5/9/chartex" xmlns:cx4="http://schemas.microsoft.com/office/drawing/2016/5/10/chartex" xmlns:cx5="http://schemas.microsoft.com/office/drawing/2016/5/11/chartex" xmlns:cx6="http://schemas.microsoft.com/office/drawing/2016/5/12/chartex" xmlns:cx7="http://schemas.microsoft.com/office/drawing/2016/5/13/chartex" xmlns:cx8="http://schemas.microsoft.com/office/drawing/2016/5/14/chartex" xmlns:mc="http://schemas.openxmlformats.org/markup-compatibility/2006" xmlns:aink="http://schemas.microsoft.com/office/drawing/2016/ink" xmlns:am3d="http://schemas.microsoft.com/office/drawing/2017/model3d" xmlns:o="urn:schemas-microsoft-com:office:office" xmlns:r="http://schemas.openxmlformats.org/officeDocument/2006/relationships" xmlns:m="http://schemas.openxmlformats.org/officeDocument/2006/math" xmlns:v="urn:schemas-microsoft-com:vml" xmlns:wp14="http://schemas.microsoft.com/office/word/2010/wordprocessingDrawing" xmlns:wp="http://schemas.openxmlformats.org/drawingml/2006/wordprocessingDrawing" xmlns:w10="urn:schemas-microsoft-com:office:word" xmlns:w="http://schemas.openxmlformats.org/wordprocessingml/2006/main" xmlns:w14="http://schemas.microsoft.com/office/word/2010/wordml" xmlns:w15="http://schemas.microsoft.com/office/word/2012/wordml" xmlns:w16cid="http://schemas.microsoft.com/office/word/2016/wordml/cid" xmlns:w16se="http://schemas.microsoft.com/office/word/2015/wordml/symex" xmlns:wpg="http://schemas.microsoft.com/office/word/2010/wordprocessingGroup" xmlns:wpi="http://schemas.microsoft.com/office/word/2010/wordprocessingInk" xmlns:wne="http://schemas.microsoft.com/office/word/2006/wordml" xmlns:wps="http://schemas.microsoft.com/office/word/2010/wordprocessingShape" mc:Ignorable="w14 w15 w16se w16cid wp14">
   <w:p>
     <w:pPr>
       <w:pStyle w:val="Piedepgina"/>
@@ -1229,7 +4861,7 @@
     <w:r>
       <w:rPr>
         <w:noProof/>
-        <w:lang w:eastAsia="es-MX"/>
+        <w:lang w:val="en-US"/>
       </w:rPr>
       <w:drawing>
         <wp:anchor distT="0" distB="0" distL="114300" distR="114300" simplePos="0" relativeHeight="251659264" behindDoc="1" locked="0" layoutInCell="1" allowOverlap="1" wp14:anchorId="35283FCB" wp14:editId="64242A28">
@@ -1292,7 +4924,7 @@
 </file>
 
 <file path=word/footnotes.xml><?xml version="1.0" encoding="utf-8"?>
-<w:footnotes xmlns:wpc="http://schemas.microsoft.com/office/word/2010/wordprocessingCanvas" xmlns:cx="http://schemas.microsoft.com/office/drawing/2014/chartex" xmlns:mc="http://schemas.openxmlformats.org/markup-compatibility/2006" xmlns:o="urn:schemas-microsoft-com:office:office" xmlns:r="http://schemas.openxmlformats.org/officeDocument/2006/relationships" xmlns:m="http://schemas.openxmlformats.org/officeDocument/2006/math" xmlns:v="urn:schemas-microsoft-com:vml" xmlns:wp14="http://schemas.microsoft.com/office/word/2010/wordprocessingDrawing" xmlns:wp="http://schemas.openxmlformats.org/drawingml/2006/wordprocessingDrawing" xmlns:w10="urn:schemas-microsoft-com:office:word" xmlns:w="http://schemas.openxmlformats.org/wordprocessingml/2006/main" xmlns:w14="http://schemas.microsoft.com/office/word/2010/wordml" xmlns:w15="http://schemas.microsoft.com/office/word/2012/wordml" xmlns:w16se="http://schemas.microsoft.com/office/word/2015/wordml/symex" xmlns:wpg="http://schemas.microsoft.com/office/word/2010/wordprocessingGroup" xmlns:wpi="http://schemas.microsoft.com/office/word/2010/wordprocessingInk" xmlns:wne="http://schemas.microsoft.com/office/word/2006/wordml" xmlns:wps="http://schemas.microsoft.com/office/word/2010/wordprocessingShape" mc:Ignorable="w14 w15 w16se wp14">
+<w:footnotes xmlns:wpc="http://schemas.microsoft.com/office/word/2010/wordprocessingCanvas" xmlns:cx="http://schemas.microsoft.com/office/drawing/2014/chartex" xmlns:cx1="http://schemas.microsoft.com/office/drawing/2015/9/8/chartex" xmlns:cx2="http://schemas.microsoft.com/office/drawing/2015/10/21/chartex" xmlns:cx3="http://schemas.microsoft.com/office/drawing/2016/5/9/chartex" xmlns:cx4="http://schemas.microsoft.com/office/drawing/2016/5/10/chartex" xmlns:cx5="http://schemas.microsoft.com/office/drawing/2016/5/11/chartex" xmlns:cx6="http://schemas.microsoft.com/office/drawing/2016/5/12/chartex" xmlns:cx7="http://schemas.microsoft.com/office/drawing/2016/5/13/chartex" xmlns:cx8="http://schemas.microsoft.com/office/drawing/2016/5/14/chartex" xmlns:mc="http://schemas.openxmlformats.org/markup-compatibility/2006" xmlns:aink="http://schemas.microsoft.com/office/drawing/2016/ink" xmlns:am3d="http://schemas.microsoft.com/office/drawing/2017/model3d" xmlns:o="urn:schemas-microsoft-com:office:office" xmlns:r="http://schemas.openxmlformats.org/officeDocument/2006/relationships" xmlns:m="http://schemas.openxmlformats.org/officeDocument/2006/math" xmlns:v="urn:schemas-microsoft-com:vml" xmlns:wp14="http://schemas.microsoft.com/office/word/2010/wordprocessingDrawing" xmlns:wp="http://schemas.openxmlformats.org/drawingml/2006/wordprocessingDrawing" xmlns:w10="urn:schemas-microsoft-com:office:word" xmlns:w="http://schemas.openxmlformats.org/wordprocessingml/2006/main" xmlns:w14="http://schemas.microsoft.com/office/word/2010/wordml" xmlns:w15="http://schemas.microsoft.com/office/word/2012/wordml" xmlns:w16cid="http://schemas.microsoft.com/office/word/2016/wordml/cid" xmlns:w16se="http://schemas.microsoft.com/office/word/2015/wordml/symex" xmlns:wpg="http://schemas.microsoft.com/office/word/2010/wordprocessingGroup" xmlns:wpi="http://schemas.microsoft.com/office/word/2010/wordprocessingInk" xmlns:wne="http://schemas.microsoft.com/office/word/2006/wordml" xmlns:wps="http://schemas.microsoft.com/office/word/2010/wordprocessingShape" mc:Ignorable="w14 w15 w16se w16cid wp14">
   <w:footnote w:type="separator" w:id="-1">
     <w:p>
       <w:pPr>
@@ -1317,7 +4949,7 @@
 </file>
 
 <file path=word/header1.xml><?xml version="1.0" encoding="utf-8"?>
-<w:hdr xmlns:wpc="http://schemas.microsoft.com/office/word/2010/wordprocessingCanvas" xmlns:cx="http://schemas.microsoft.com/office/drawing/2014/chartex" xmlns:mc="http://schemas.openxmlformats.org/markup-compatibility/2006" xmlns:o="urn:schemas-microsoft-com:office:office" xmlns:r="http://schemas.openxmlformats.org/officeDocument/2006/relationships" xmlns:m="http://schemas.openxmlformats.org/officeDocument/2006/math" xmlns:v="urn:schemas-microsoft-com:vml" xmlns:wp14="http://schemas.microsoft.com/office/word/2010/wordprocessingDrawing" xmlns:wp="http://schemas.openxmlformats.org/drawingml/2006/wordprocessingDrawing" xmlns:w10="urn:schemas-microsoft-com:office:word" xmlns:w="http://schemas.openxmlformats.org/wordprocessingml/2006/main" xmlns:w14="http://schemas.microsoft.com/office/word/2010/wordml" xmlns:w15="http://schemas.microsoft.com/office/word/2012/wordml" xmlns:w16se="http://schemas.microsoft.com/office/word/2015/wordml/symex" xmlns:wpg="http://schemas.microsoft.com/office/word/2010/wordprocessingGroup" xmlns:wpi="http://schemas.microsoft.com/office/word/2010/wordprocessingInk" xmlns:wne="http://schemas.microsoft.com/office/word/2006/wordml" xmlns:wps="http://schemas.microsoft.com/office/word/2010/wordprocessingShape" mc:Ignorable="w14 w15 w16se wp14">
+<w:hdr xmlns:wpc="http://schemas.microsoft.com/office/word/2010/wordprocessingCanvas" xmlns:cx="http://schemas.microsoft.com/office/drawing/2014/chartex" xmlns:cx1="http://schemas.microsoft.com/office/drawing/2015/9/8/chartex" xmlns:cx2="http://schemas.microsoft.com/office/drawing/2015/10/21/chartex" xmlns:cx3="http://schemas.microsoft.com/office/drawing/2016/5/9/chartex" xmlns:cx4="http://schemas.microsoft.com/office/drawing/2016/5/10/chartex" xmlns:cx5="http://schemas.microsoft.com/office/drawing/2016/5/11/chartex" xmlns:cx6="http://schemas.microsoft.com/office/drawing/2016/5/12/chartex" xmlns:cx7="http://schemas.microsoft.com/office/drawing/2016/5/13/chartex" xmlns:cx8="http://schemas.microsoft.com/office/drawing/2016/5/14/chartex" xmlns:mc="http://schemas.openxmlformats.org/markup-compatibility/2006" xmlns:aink="http://schemas.microsoft.com/office/drawing/2016/ink" xmlns:am3d="http://schemas.microsoft.com/office/drawing/2017/model3d" xmlns:o="urn:schemas-microsoft-com:office:office" xmlns:r="http://schemas.openxmlformats.org/officeDocument/2006/relationships" xmlns:m="http://schemas.openxmlformats.org/officeDocument/2006/math" xmlns:v="urn:schemas-microsoft-com:vml" xmlns:wp14="http://schemas.microsoft.com/office/word/2010/wordprocessingDrawing" xmlns:wp="http://schemas.openxmlformats.org/drawingml/2006/wordprocessingDrawing" xmlns:w10="urn:schemas-microsoft-com:office:word" xmlns:w="http://schemas.openxmlformats.org/wordprocessingml/2006/main" xmlns:w14="http://schemas.microsoft.com/office/word/2010/wordml" xmlns:w15="http://schemas.microsoft.com/office/word/2012/wordml" xmlns:w16cid="http://schemas.microsoft.com/office/word/2016/wordml/cid" xmlns:w16se="http://schemas.microsoft.com/office/word/2015/wordml/symex" xmlns:wpg="http://schemas.microsoft.com/office/word/2010/wordprocessingGroup" xmlns:wpi="http://schemas.microsoft.com/office/word/2010/wordprocessingInk" xmlns:wne="http://schemas.microsoft.com/office/word/2006/wordml" xmlns:wps="http://schemas.microsoft.com/office/word/2010/wordprocessingShape" mc:Ignorable="w14 w15 w16se w16cid wp14">
   <w:p>
     <w:pPr>
       <w:pStyle w:val="Encabezado"/>
@@ -1325,7 +4957,7 @@
     <w:r>
       <w:rPr>
         <w:noProof/>
-        <w:lang w:eastAsia="es-MX"/>
+        <w:lang w:val="en-US"/>
       </w:rPr>
       <w:drawing>
         <wp:anchor distT="0" distB="0" distL="114300" distR="114300" simplePos="0" relativeHeight="251661312" behindDoc="0" locked="0" layoutInCell="1" allowOverlap="1" wp14:anchorId="54CF765C" wp14:editId="35FC8FDF">
@@ -1388,7 +5020,7 @@
 </file>
 
 <file path=word/header2.xml><?xml version="1.0" encoding="utf-8"?>
-<w:hdr xmlns:wpc="http://schemas.microsoft.com/office/word/2010/wordprocessingCanvas" xmlns:cx="http://schemas.microsoft.com/office/drawing/2014/chartex" xmlns:mc="http://schemas.openxmlformats.org/markup-compatibility/2006" xmlns:o="urn:schemas-microsoft-com:office:office" xmlns:r="http://schemas.openxmlformats.org/officeDocument/2006/relationships" xmlns:m="http://schemas.openxmlformats.org/officeDocument/2006/math" xmlns:v="urn:schemas-microsoft-com:vml" xmlns:wp14="http://schemas.microsoft.com/office/word/2010/wordprocessingDrawing" xmlns:wp="http://schemas.openxmlformats.org/drawingml/2006/wordprocessingDrawing" xmlns:w10="urn:schemas-microsoft-com:office:word" xmlns:w="http://schemas.openxmlformats.org/wordprocessingml/2006/main" xmlns:w14="http://schemas.microsoft.com/office/word/2010/wordml" xmlns:w15="http://schemas.microsoft.com/office/word/2012/wordml" xmlns:w16se="http://schemas.microsoft.com/office/word/2015/wordml/symex" xmlns:wpg="http://schemas.microsoft.com/office/word/2010/wordprocessingGroup" xmlns:wpi="http://schemas.microsoft.com/office/word/2010/wordprocessingInk" xmlns:wne="http://schemas.microsoft.com/office/word/2006/wordml" xmlns:wps="http://schemas.microsoft.com/office/word/2010/wordprocessingShape" mc:Ignorable="w14 w15 w16se wp14">
+<w:hdr xmlns:wpc="http://schemas.microsoft.com/office/word/2010/wordprocessingCanvas" xmlns:cx="http://schemas.microsoft.com/office/drawing/2014/chartex" xmlns:cx1="http://schemas.microsoft.com/office/drawing/2015/9/8/chartex" xmlns:cx2="http://schemas.microsoft.com/office/drawing/2015/10/21/chartex" xmlns:cx3="http://schemas.microsoft.com/office/drawing/2016/5/9/chartex" xmlns:cx4="http://schemas.microsoft.com/office/drawing/2016/5/10/chartex" xmlns:cx5="http://schemas.microsoft.com/office/drawing/2016/5/11/chartex" xmlns:cx6="http://schemas.microsoft.com/office/drawing/2016/5/12/chartex" xmlns:cx7="http://schemas.microsoft.com/office/drawing/2016/5/13/chartex" xmlns:cx8="http://schemas.microsoft.com/office/drawing/2016/5/14/chartex" xmlns:mc="http://schemas.openxmlformats.org/markup-compatibility/2006" xmlns:aink="http://schemas.microsoft.com/office/drawing/2016/ink" xmlns:am3d="http://schemas.microsoft.com/office/drawing/2017/model3d" xmlns:o="urn:schemas-microsoft-com:office:office" xmlns:r="http://schemas.openxmlformats.org/officeDocument/2006/relationships" xmlns:m="http://schemas.openxmlformats.org/officeDocument/2006/math" xmlns:v="urn:schemas-microsoft-com:vml" xmlns:wp14="http://schemas.microsoft.com/office/word/2010/wordprocessingDrawing" xmlns:wp="http://schemas.openxmlformats.org/drawingml/2006/wordprocessingDrawing" xmlns:w10="urn:schemas-microsoft-com:office:word" xmlns:w="http://schemas.openxmlformats.org/wordprocessingml/2006/main" xmlns:w14="http://schemas.microsoft.com/office/word/2010/wordml" xmlns:w15="http://schemas.microsoft.com/office/word/2012/wordml" xmlns:w16cid="http://schemas.microsoft.com/office/word/2016/wordml/cid" xmlns:w16se="http://schemas.microsoft.com/office/word/2015/wordml/symex" xmlns:wpg="http://schemas.microsoft.com/office/word/2010/wordprocessingGroup" xmlns:wpi="http://schemas.microsoft.com/office/word/2010/wordprocessingInk" xmlns:wne="http://schemas.microsoft.com/office/word/2006/wordml" xmlns:wps="http://schemas.microsoft.com/office/word/2010/wordprocessingShape" mc:Ignorable="w14 w15 w16se w16cid wp14">
   <w:p>
     <w:pPr>
       <w:pStyle w:val="Encabezado"/>
@@ -1396,7 +5028,7 @@
     <w:r>
       <w:rPr>
         <w:noProof/>
-        <w:lang w:eastAsia="es-MX"/>
+        <w:lang w:val="en-US"/>
       </w:rPr>
       <w:drawing>
         <wp:anchor distT="0" distB="0" distL="114300" distR="114300" simplePos="0" relativeHeight="251660288" behindDoc="0" locked="0" layoutInCell="1" allowOverlap="1" wp14:anchorId="5A723172" wp14:editId="69DFD859">
@@ -1459,7 +5091,7 @@
 </file>
 
 <file path=word/numbering.xml><?xml version="1.0" encoding="utf-8"?>
-<w:numbering xmlns:wpc="http://schemas.microsoft.com/office/word/2010/wordprocessingCanvas" xmlns:cx="http://schemas.microsoft.com/office/drawing/2014/chartex" xmlns:mc="http://schemas.openxmlformats.org/markup-compatibility/2006" xmlns:o="urn:schemas-microsoft-com:office:office" xmlns:r="http://schemas.openxmlformats.org/officeDocument/2006/relationships" xmlns:m="http://schemas.openxmlformats.org/officeDocument/2006/math" xmlns:v="urn:schemas-microsoft-com:vml" xmlns:wp14="http://schemas.microsoft.com/office/word/2010/wordprocessingDrawing" xmlns:wp="http://schemas.openxmlformats.org/drawingml/2006/wordprocessingDrawing" xmlns:w10="urn:schemas-microsoft-com:office:word" xmlns:w="http://schemas.openxmlformats.org/wordprocessingml/2006/main" xmlns:w14="http://schemas.microsoft.com/office/word/2010/wordml" xmlns:w15="http://schemas.microsoft.com/office/word/2012/wordml" xmlns:w16se="http://schemas.microsoft.com/office/word/2015/wordml/symex" xmlns:wpg="http://schemas.microsoft.com/office/word/2010/wordprocessingGroup" xmlns:wpi="http://schemas.microsoft.com/office/word/2010/wordprocessingInk" xmlns:wne="http://schemas.microsoft.com/office/word/2006/wordml" xmlns:wps="http://schemas.microsoft.com/office/word/2010/wordprocessingShape" mc:Ignorable="w14 w15 w16se wp14">
+<w:numbering xmlns:wpc="http://schemas.microsoft.com/office/word/2010/wordprocessingCanvas" xmlns:cx="http://schemas.microsoft.com/office/drawing/2014/chartex" xmlns:cx1="http://schemas.microsoft.com/office/drawing/2015/9/8/chartex" xmlns:cx2="http://schemas.microsoft.com/office/drawing/2015/10/21/chartex" xmlns:cx3="http://schemas.microsoft.com/office/drawing/2016/5/9/chartex" xmlns:cx4="http://schemas.microsoft.com/office/drawing/2016/5/10/chartex" xmlns:cx5="http://schemas.microsoft.com/office/drawing/2016/5/11/chartex" xmlns:cx6="http://schemas.microsoft.com/office/drawing/2016/5/12/chartex" xmlns:cx7="http://schemas.microsoft.com/office/drawing/2016/5/13/chartex" xmlns:cx8="http://schemas.microsoft.com/office/drawing/2016/5/14/chartex" xmlns:mc="http://schemas.openxmlformats.org/markup-compatibility/2006" xmlns:aink="http://schemas.microsoft.com/office/drawing/2016/ink" xmlns:am3d="http://schemas.microsoft.com/office/drawing/2017/model3d" xmlns:o="urn:schemas-microsoft-com:office:office" xmlns:r="http://schemas.openxmlformats.org/officeDocument/2006/relationships" xmlns:m="http://schemas.openxmlformats.org/officeDocument/2006/math" xmlns:v="urn:schemas-microsoft-com:vml" xmlns:wp14="http://schemas.microsoft.com/office/word/2010/wordprocessingDrawing" xmlns:wp="http://schemas.openxmlformats.org/drawingml/2006/wordprocessingDrawing" xmlns:w10="urn:schemas-microsoft-com:office:word" xmlns:w="http://schemas.openxmlformats.org/wordprocessingml/2006/main" xmlns:w14="http://schemas.microsoft.com/office/word/2010/wordml" xmlns:w15="http://schemas.microsoft.com/office/word/2012/wordml" xmlns:w16cid="http://schemas.microsoft.com/office/word/2016/wordml/cid" xmlns:w16se="http://schemas.microsoft.com/office/word/2015/wordml/symex" xmlns:wpg="http://schemas.microsoft.com/office/word/2010/wordprocessingGroup" xmlns:wpi="http://schemas.microsoft.com/office/word/2010/wordprocessingInk" xmlns:wne="http://schemas.microsoft.com/office/word/2006/wordml" xmlns:wps="http://schemas.microsoft.com/office/word/2010/wordprocessingShape" mc:Ignorable="w14 w15 w16se w16cid wp14">
   <w:abstractNum w:abstractNumId="0" w15:restartNumberingAfterBreak="0">
     <w:nsid w:val="01D9164F"/>
     <w:multiLevelType w:val="hybridMultilevel"/>
@@ -6573,7 +10205,7 @@
 </file>
 
 <file path=word/styles.xml><?xml version="1.0" encoding="utf-8"?>
-<w:styles xmlns:mc="http://schemas.openxmlformats.org/markup-compatibility/2006" xmlns:r="http://schemas.openxmlformats.org/officeDocument/2006/relationships" xmlns:w="http://schemas.openxmlformats.org/wordprocessingml/2006/main" xmlns:w14="http://schemas.microsoft.com/office/word/2010/wordml" xmlns:w15="http://schemas.microsoft.com/office/word/2012/wordml" xmlns:w16se="http://schemas.microsoft.com/office/word/2015/wordml/symex" mc:Ignorable="w14 w15 w16se">
+<w:styles xmlns:mc="http://schemas.openxmlformats.org/markup-compatibility/2006" xmlns:r="http://schemas.openxmlformats.org/officeDocument/2006/relationships" xmlns:w="http://schemas.openxmlformats.org/wordprocessingml/2006/main" xmlns:w14="http://schemas.microsoft.com/office/word/2010/wordml" xmlns:w15="http://schemas.microsoft.com/office/word/2012/wordml" xmlns:w16cid="http://schemas.microsoft.com/office/word/2016/wordml/cid" xmlns:w16se="http://schemas.microsoft.com/office/word/2015/wordml/symex" mc:Ignorable="w14 w15 w16se w16cid">
   <w:docDefaults>
     <w:rPrDefault>
       <w:rPr>
@@ -6589,7 +10221,7 @@
       </w:pPr>
     </w:pPrDefault>
   </w:docDefaults>
-  <w:latentStyles w:defLockedState="0" w:defUIPriority="99" w:defSemiHidden="0" w:defUnhideWhenUsed="0" w:defQFormat="0" w:count="371">
+  <w:latentStyles w:defLockedState="0" w:defUIPriority="99" w:defSemiHidden="0" w:defUnhideWhenUsed="0" w:defQFormat="0" w:count="377">
     <w:lsdException w:name="Normal" w:uiPriority="0" w:qFormat="1"/>
     <w:lsdException w:name="heading 1" w:uiPriority="9" w:qFormat="1"/>
     <w:lsdException w:name="heading 2" w:semiHidden="1" w:uiPriority="9" w:unhideWhenUsed="1" w:qFormat="1"/>
@@ -6961,6 +10593,12 @@
     <w:lsdException w:name="List Table 5 Dark Accent 6" w:uiPriority="50"/>
     <w:lsdException w:name="List Table 6 Colorful Accent 6" w:uiPriority="51"/>
     <w:lsdException w:name="List Table 7 Colorful Accent 6" w:uiPriority="52"/>
+    <w:lsdException w:name="Mention" w:semiHidden="1" w:unhideWhenUsed="1"/>
+    <w:lsdException w:name="Smart Hyperlink" w:semiHidden="1" w:unhideWhenUsed="1"/>
+    <w:lsdException w:name="Hashtag" w:semiHidden="1" w:unhideWhenUsed="1"/>
+    <w:lsdException w:name="Unresolved Mention" w:semiHidden="1" w:unhideWhenUsed="1"/>
+    <w:lsdException w:name="Smart Link" w:semiHidden="1" w:unhideWhenUsed="1"/>
+    <w:lsdException w:name="Smart Link Error" w:semiHidden="1" w:unhideWhenUsed="1"/>
   </w:latentStyles>
   <w:style w:type="paragraph" w:default="1" w:styleId="Normal">
     <w:name w:val="Normal"/>
@@ -7334,6 +10972,54 @@
       <w:szCs w:val="24"/>
     </w:rPr>
   </w:style>
+  <w:style w:type="paragraph" w:styleId="HTMLconformatoprevio">
+    <w:name w:val="HTML Preformatted"/>
+    <w:basedOn w:val="Normal"/>
+    <w:link w:val="HTMLconformatoprevioCar"/>
+    <w:uiPriority w:val="99"/>
+    <w:unhideWhenUsed/>
+    <w:rsid w:val="001F52C6"/>
+    <w:pPr>
+      <w:tabs>
+        <w:tab w:val="left" w:pos="916"/>
+        <w:tab w:val="left" w:pos="1832"/>
+        <w:tab w:val="left" w:pos="2748"/>
+        <w:tab w:val="left" w:pos="3664"/>
+        <w:tab w:val="left" w:pos="4580"/>
+        <w:tab w:val="left" w:pos="5496"/>
+        <w:tab w:val="left" w:pos="6412"/>
+        <w:tab w:val="left" w:pos="7328"/>
+        <w:tab w:val="left" w:pos="8244"/>
+        <w:tab w:val="left" w:pos="9160"/>
+        <w:tab w:val="left" w:pos="10076"/>
+        <w:tab w:val="left" w:pos="10992"/>
+        <w:tab w:val="left" w:pos="11908"/>
+        <w:tab w:val="left" w:pos="12824"/>
+        <w:tab w:val="left" w:pos="13740"/>
+        <w:tab w:val="left" w:pos="14656"/>
+      </w:tabs>
+      <w:spacing w:after="0" w:line="240" w:lineRule="auto"/>
+    </w:pPr>
+    <w:rPr>
+      <w:rFonts w:ascii="Courier New" w:eastAsia="Times New Roman" w:hAnsi="Courier New" w:cs="Courier New"/>
+      <w:sz w:val="20"/>
+      <w:szCs w:val="20"/>
+      <w:lang w:val="en-US"/>
+    </w:rPr>
+  </w:style>
+  <w:style w:type="character" w:customStyle="1" w:styleId="HTMLconformatoprevioCar">
+    <w:name w:val="HTML con formato previo Car"/>
+    <w:basedOn w:val="Fuentedeprrafopredeter"/>
+    <w:link w:val="HTMLconformatoprevio"/>
+    <w:uiPriority w:val="99"/>
+    <w:rsid w:val="001F52C6"/>
+    <w:rPr>
+      <w:rFonts w:ascii="Courier New" w:eastAsia="Times New Roman" w:hAnsi="Courier New" w:cs="Courier New"/>
+      <w:sz w:val="20"/>
+      <w:szCs w:val="20"/>
+      <w:lang w:val="en-US"/>
+    </w:rPr>
+  </w:style>
 </w:styles>
 </file>
 
@@ -7603,7 +11289,7 @@
 </file>
 
 <file path=customXml/itemProps1.xml><?xml version="1.0" encoding="utf-8"?>
-<ds:datastoreItem xmlns:ds="http://schemas.openxmlformats.org/officeDocument/2006/customXml" ds:itemID="{DE547F09-E1AF-428E-8AB2-78F8AF217E25}">
+<ds:datastoreItem xmlns:ds="http://schemas.openxmlformats.org/officeDocument/2006/customXml" ds:itemID="{5F65A297-6B4B-452E-B9D7-52E3BD7B9093}">
   <ds:schemaRefs>
     <ds:schemaRef ds:uri="http://schemas.openxmlformats.org/officeDocument/2006/bibliography"/>
   </ds:schemaRefs>

</xml_diff>